<commit_message>
Reorganised اجتماعيات for 4AEP Used a simpler form template
</commit_message>
<xml_diff>
--- a/view/TASKBOARDFORM.docx
+++ b/view/TASKBOARDFORM.docx
@@ -4,608 +4,415 @@
   <w:body>
     <w:p>
       <w:pPr>
-        <w:bidi/>
+        <w:jc w:val="right"/>
         <w:rPr>
-          <w:rFonts w:cs="Andalus"/>
-          <w:sz w:val="22"/>
-          <w:szCs w:val="22"/>
-          <w:rtl/>
+          <w:b/>
+          <w:bCs/>
           <w:lang w:bidi="ar-MA"/>
         </w:rPr>
       </w:pPr>
-      <w:r>
-        <w:rPr>
-          <w:rFonts w:cs="W1 SHUROOQ 20 014" w:hint="cs"/>
-          <w:i/>
-          <w:iCs/>
-          <w:rtl/>
-          <w:lang w:bidi="ar-MA"/>
-        </w:rPr>
-        <w:t xml:space="preserve">   </w:t>
-      </w:r>
     </w:p>
     <w:p>
       <w:pPr>
         <w:jc w:val="right"/>
         <w:rPr>
-          <w:rtl/>
+          <w:b/>
+          <w:bCs/>
           <w:lang w:bidi="ar-MA"/>
         </w:rPr>
       </w:pPr>
-      <w:r>
-        <w:rPr>
-          <w:noProof/>
-          <w:color w:val="FFFFFF"/>
-          <w:rtl/>
-          <w:lang w:eastAsia="fr-FR"/>
-        </w:rPr>
-        <w:pict>
-          <v:shapetype id="_x0000_t65" coordsize="21600,21600" o:spt="65" adj="18900" path="m,l,21600@0,21600,21600@0,21600,xem@0,21600nfl@3@5c@7@9@11@13,21600@0e">
-            <v:formulas>
-              <v:f eqn="val #0"/>
-              <v:f eqn="sum 21600 0 @0"/>
-              <v:f eqn="prod @1 8481 32768"/>
-              <v:f eqn="sum @2 @0 0"/>
-              <v:f eqn="prod @1 1117 32768"/>
-              <v:f eqn="sum @4 @0 0"/>
-              <v:f eqn="prod @1 11764 32768"/>
-              <v:f eqn="sum @6 @0 0"/>
-              <v:f eqn="prod @1 6144 32768"/>
-              <v:f eqn="sum @8 @0 0"/>
-              <v:f eqn="prod @1 20480 32768"/>
-              <v:f eqn="sum @10 @0 0"/>
-              <v:f eqn="prod @1 6144 32768"/>
-              <v:f eqn="sum @12 @0 0"/>
-            </v:formulas>
-            <v:path o:extrusionok="f" gradientshapeok="t" o:connecttype="rect" textboxrect="0,0,21600,@13"/>
-            <v:handles>
-              <v:h position="#0,bottomRight" xrange="10800,21600"/>
-            </v:handles>
-            <o:complex v:ext="view"/>
-          </v:shapetype>
-          <v:shape id="_x0000_s1088" type="#_x0000_t65" style="position:absolute;left:0;text-align:left;margin-left:-26.45pt;margin-top:1.2pt;width:559.65pt;height:774pt;z-index:-251656192" adj="20547">
-            <v:shadow on="t" opacity=".5" offset="-6pt,-6pt"/>
-          </v:shape>
-        </w:pict>
-      </w:r>
     </w:p>
-    <w:p>
-      <w:pPr>
-        <w:jc w:val="right"/>
-        <w:rPr>
-          <w:rtl/>
-          <w:lang w:bidi="ar-MA"/>
-        </w:rPr>
-      </w:pPr>
-      <w:r>
-        <w:rPr>
-          <w:rFonts w:cs="W1 SHUROOQ 20 014"/>
-          <w:i/>
-          <w:iCs/>
-          <w:noProof/>
-          <w:rtl/>
-          <w:lang w:eastAsia="fr-FR"/>
-        </w:rPr>
-        <w:pict>
-          <v:shapetype id="_x0000_t98" coordsize="21600,21600" o:spt="98" adj="2700" path="m0@5qy@2@1l@0@1@0@2qy@7,,21600@2l21600@9qy@7@10l@1@10@1@11qy@2,21600,0@11xem0@5nfqy@2@6@1@5@3@4@2@5l@2@6em@1@5nfl@1@10em21600@2nfqy@7@1l@0@1em@0@2nfqy@8@3@7@2l@7@1e">
-            <v:formulas>
-              <v:f eqn="sum width 0 #0"/>
-              <v:f eqn="val #0"/>
-              <v:f eqn="prod @1 1 2"/>
-              <v:f eqn="prod @1 3 4"/>
-              <v:f eqn="prod @1 5 4"/>
-              <v:f eqn="prod @1 3 2"/>
-              <v:f eqn="prod @1 2 1"/>
-              <v:f eqn="sum width 0 @2"/>
-              <v:f eqn="sum width 0 @3"/>
-              <v:f eqn="sum height 0 @5"/>
-              <v:f eqn="sum height 0 @1"/>
-              <v:f eqn="sum height 0 @2"/>
-              <v:f eqn="val width"/>
-              <v:f eqn="prod width 1 2"/>
-              <v:f eqn="prod height 1 2"/>
-            </v:formulas>
-            <v:path o:extrusionok="f" limo="10800,10800" o:connecttype="custom" o:connectlocs="@13,@1;0,@14;@13,@10;@12,@14" o:connectangles="270,180,90,0" textboxrect="@1,@1,@7,@10"/>
-            <v:handles>
-              <v:h position="#0,topLeft" xrange="0,5400"/>
-            </v:handles>
-            <o:complex v:ext="view"/>
-          </v:shapetype>
-          <v:shape id="_x0000_s1072" type="#_x0000_t98" style="position:absolute;left:0;text-align:left;margin-left:104.7pt;margin-top:.65pt;width:414pt;height:78.1pt;z-index:251655168" adj="5400">
-            <v:textbox style="mso-next-textbox:#_x0000_s1072">
-              <w:txbxContent>
-                <w:tbl>
-                  <w:tblPr>
-                    <w:tblStyle w:val="Grilledutableau"/>
-                    <w:bidiVisual/>
-                    <w:tblW w:w="0" w:type="auto"/>
-                    <w:tblBorders>
-                      <w:top w:val="none" w:sz="0" w:space="0" w:color="auto"/>
-                      <w:left w:val="none" w:sz="0" w:space="0" w:color="auto"/>
-                      <w:bottom w:val="none" w:sz="0" w:space="0" w:color="auto"/>
-                      <w:right w:val="none" w:sz="0" w:space="0" w:color="auto"/>
-                      <w:insideH w:val="none" w:sz="0" w:space="0" w:color="auto"/>
-                      <w:insideV w:val="none" w:sz="0" w:space="0" w:color="auto"/>
-                    </w:tblBorders>
-                    <w:tblLook w:val="04A0"/>
-                  </w:tblPr>
-                  <w:tblGrid>
-                    <w:gridCol w:w="3639"/>
-                    <w:gridCol w:w="4027"/>
-                  </w:tblGrid>
-                  <w:tr>
-                    <w:tc>
-                      <w:tcPr>
-                        <w:tcW w:w="3733" w:type="dxa"/>
-                        <w:vAlign w:val="center"/>
-                      </w:tcPr>
-                      <w:p>
-                        <w:pPr>
-                          <w:bidi/>
-                          <w:spacing w:before="120"/>
-                          <w:rPr>
-                            <w:rFonts w:cs="arabswell_1"/>
-                            <w:sz w:val="28"/>
-                            <w:szCs w:val="28"/>
-                            <w:rtl/>
-                            <w:lang w:bidi="ar-MA"/>
-                          </w:rPr>
-                        </w:pPr>
-                        <w:proofErr w:type="gramStart"/>
-                        <w:r>
-                          <w:rPr>
-                            <w:rFonts w:cs="arabswell_1" w:hint="cs"/>
-                            <w:b/>
-                            <w:bCs/>
-                            <w:sz w:val="28"/>
-                            <w:szCs w:val="28"/>
-                            <w:rtl/>
-                            <w:lang w:bidi="ar-MA"/>
-                          </w:rPr>
-                          <w:t>التاريخ</w:t>
-                        </w:r>
-                        <w:r>
-                          <w:rPr>
-                            <w:rFonts w:cs="arabswell_1" w:hint="cs"/>
-                            <w:sz w:val="28"/>
-                            <w:szCs w:val="28"/>
-                            <w:rtl/>
-                            <w:lang w:bidi="ar-MA"/>
-                          </w:rPr>
-                          <w:t xml:space="preserve"> </w:t>
-                        </w:r>
-                        <w:r>
-                          <w:rPr>
-                            <w:rFonts w:ascii="Droid Arabic Kufi" w:hAnsi="Droid Arabic Kufi" w:cs="Droid Arabic Kufi"/>
-                            <w:sz w:val="28"/>
-                            <w:szCs w:val="28"/>
-                            <w:rtl/>
-                            <w:lang w:bidi="ar-MA"/>
-                          </w:rPr>
-                          <w:t>:</w:t>
-                        </w:r>
-                        <w:proofErr w:type="gramEnd"/>
-                        <w:r>
-                          <w:rPr>
-                            <w:rFonts w:ascii="Droid Arabic Kufi" w:hAnsi="Droid Arabic Kufi" w:cs="Droid Arabic Kufi"/>
-                            <w:sz w:val="28"/>
-                            <w:szCs w:val="28"/>
-                            <w:rtl/>
-                            <w:lang w:bidi="ar-MA"/>
-                          </w:rPr>
-                          <w:t xml:space="preserve"> </w:t>
-                        </w:r>
-                        <w:r>
-                          <w:rPr>
-                            <w:rFonts w:asciiTheme="majorBidi" w:hAnsiTheme="majorBidi" w:cstheme="majorBidi"/>
-                            <w:b/>
-                            <w:bCs/>
-                            <w:sz w:val="18"/>
-                            <w:szCs w:val="18"/>
-                          </w:rPr>
-                          <w:fldChar w:fldCharType="begin"/>
-                        </w:r>
-                        <w:r>
-                          <w:rPr>
-                            <w:rFonts w:asciiTheme="majorBidi" w:hAnsiTheme="majorBidi" w:cstheme="majorBidi"/>
-                            <w:b/>
-                            <w:bCs/>
-                            <w:sz w:val="18"/>
-                            <w:szCs w:val="18"/>
-                          </w:rPr>
-                          <w:instrText xml:space="preserve"> MERGEF</w:instrText>
-                        </w:r>
-                        <w:r>
-                          <w:rPr>
-                            <w:rFonts w:asciiTheme="majorBidi" w:hAnsiTheme="majorBidi" w:cstheme="majorBidi"/>
-                            <w:b/>
-                            <w:bCs/>
-                            <w:sz w:val="18"/>
-                            <w:szCs w:val="18"/>
-                          </w:rPr>
-                          <w:instrText>IELD  sch</w:instrText>
-                        </w:r>
-                        <w:r>
-                          <w:rPr>
-                            <w:rFonts w:asciiTheme="majorBidi" w:hAnsiTheme="majorBidi" w:cstheme="majorBidi"/>
-                            <w:b/>
-                            <w:bCs/>
-                            <w:sz w:val="18"/>
-                            <w:szCs w:val="18"/>
-                          </w:rPr>
-                          <w:instrText xml:space="preserve">ooldate </w:instrText>
-                        </w:r>
-                        <w:r>
-                          <w:rPr>
-                            <w:rFonts w:asciiTheme="majorBidi" w:hAnsiTheme="majorBidi" w:cstheme="majorBidi"/>
-                            <w:b/>
-                            <w:bCs/>
-                            <w:sz w:val="18"/>
-                            <w:szCs w:val="18"/>
-                          </w:rPr>
-                          <w:instrText xml:space="preserve"> </w:instrText>
-                        </w:r>
-                        <w:r>
-                          <w:rPr>
-                            <w:rFonts w:asciiTheme="majorBidi" w:hAnsiTheme="majorBidi" w:cstheme="majorBidi"/>
-                            <w:b/>
-                            <w:bCs/>
-                            <w:sz w:val="18"/>
-                            <w:szCs w:val="18"/>
-                          </w:rPr>
-                          <w:fldChar w:fldCharType="separate"/>
-                        </w:r>
-                        <w:r>
-                          <w:rPr>
-                            <w:rFonts w:asciiTheme="majorBidi" w:hAnsiTheme="majorBidi" w:cstheme="majorBidi"/>
-                            <w:b/>
-                            <w:bCs/>
-                            <w:noProof/>
-                            <w:sz w:val="18"/>
-                            <w:szCs w:val="18"/>
-                            <w:rtl/>
-                            <w:lang w:bidi="ar-MA"/>
-                          </w:rPr>
-                          <w:t>«</w:t>
-                        </w:r>
-                        <w:r>
-                          <w:rPr>
-                            <w:rFonts w:asciiTheme="majorBidi" w:hAnsiTheme="majorBidi" w:cstheme="majorBidi"/>
-                            <w:b/>
-                            <w:bCs/>
-                            <w:noProof/>
-                            <w:sz w:val="18"/>
-                            <w:szCs w:val="18"/>
-                            <w:lang w:bidi="ar-MA"/>
-                          </w:rPr>
-                          <w:t>schooldate</w:t>
-                        </w:r>
-                        <w:r>
-                          <w:rPr>
-                            <w:rFonts w:asciiTheme="majorBidi" w:hAnsiTheme="majorBidi" w:cstheme="majorBidi"/>
-                            <w:b/>
-                            <w:bCs/>
-                            <w:noProof/>
-                            <w:sz w:val="18"/>
-                            <w:szCs w:val="18"/>
-                            <w:rtl/>
-                            <w:lang w:bidi="ar-MA"/>
-                          </w:rPr>
-                          <w:t>»</w:t>
-                        </w:r>
-                        <w:r>
-                          <w:rPr>
-                            <w:rFonts w:asciiTheme="majorBidi" w:hAnsiTheme="majorBidi" w:cstheme="majorBidi"/>
-                            <w:b/>
-                            <w:bCs/>
-                            <w:sz w:val="18"/>
-                            <w:szCs w:val="18"/>
-                          </w:rPr>
-                          <w:fldChar w:fldCharType="end"/>
-                        </w:r>
-                      </w:p>
-                    </w:tc>
-                    <w:tc>
-                      <w:tcPr>
-                        <w:tcW w:w="3733" w:type="dxa"/>
-                        <w:vAlign w:val="center"/>
-                      </w:tcPr>
-                      <w:p>
-                        <w:pPr>
-                          <w:bidi/>
-                          <w:spacing w:before="120"/>
-                          <w:rPr>
-                            <w:rFonts w:cs="arabswell_1"/>
-                            <w:sz w:val="28"/>
-                            <w:szCs w:val="28"/>
-                            <w:rtl/>
-                            <w:lang w:bidi="ar-MA"/>
-                          </w:rPr>
-                        </w:pPr>
-                        <w:r>
-                          <w:rPr>
-                            <w:rFonts w:cs="arabswell_1" w:hint="cs"/>
-                            <w:b/>
-                            <w:bCs/>
-                            <w:sz w:val="28"/>
-                            <w:szCs w:val="28"/>
-                            <w:rtl/>
-                            <w:lang w:bidi="ar-MA"/>
-                          </w:rPr>
-                          <w:t>الموافق</w:t>
-                        </w:r>
-                        <w:r>
-                          <w:rPr>
-                            <w:rFonts w:cs="arabswell_1" w:hint="cs"/>
-                            <w:sz w:val="28"/>
-                            <w:szCs w:val="28"/>
-                            <w:rtl/>
-                            <w:lang w:bidi="ar-MA"/>
-                          </w:rPr>
-                          <w:t xml:space="preserve"> : .................</w:t>
-                        </w:r>
-                        <w:r>
-                          <w:rPr>
-                            <w:rFonts w:cs="arabswell_1" w:hint="cs"/>
-                            <w:sz w:val="28"/>
-                            <w:szCs w:val="28"/>
-                            <w:rtl/>
-                            <w:lang w:bidi="ar-MA"/>
-                          </w:rPr>
-                          <w:t>..............................</w:t>
-                        </w:r>
-                      </w:p>
-                    </w:tc>
-                  </w:tr>
-                </w:tbl>
-                <w:p>
-                  <w:pPr>
-                    <w:bidi/>
-                    <w:spacing w:before="120"/>
-                    <w:rPr>
-                      <w:rFonts w:cs="arabswell_1"/>
-                      <w:lang w:bidi="ar-MA"/>
-                    </w:rPr>
-                  </w:pPr>
-                </w:p>
-              </w:txbxContent>
-            </v:textbox>
-          </v:shape>
-        </w:pict>
-      </w:r>
-    </w:p>
-    <w:p>
-      <w:pPr>
-        <w:jc w:val="right"/>
-        <w:rPr>
-          <w:rtl/>
-          <w:lang w:bidi="ar-MA"/>
-        </w:rPr>
-      </w:pPr>
-      <w:r>
-        <w:rPr>
-          <w:rFonts w:cs="W1 SHUROOQ 20 014"/>
-          <w:i/>
-          <w:iCs/>
-          <w:noProof/>
-          <w:rtl/>
-          <w:lang w:eastAsia="fr-FR"/>
-        </w:rPr>
-        <w:pict>
-          <v:shapetype id="_x0000_t202" coordsize="21600,21600" o:spt="202" path="m,l,21600r21600,l21600,xe">
-            <v:stroke joinstyle="miter"/>
-            <v:path gradientshapeok="t" o:connecttype="rect"/>
-          </v:shapetype>
-          <v:shape id="_x0000_s1076" type="#_x0000_t202" style="position:absolute;left:0;text-align:left;margin-left:-18.25pt;margin-top:.05pt;width:99pt;height:58.8pt;z-index:251656192" stroked="f">
-            <v:textbox>
-              <w:txbxContent>
-                <w:tbl>
-                  <w:tblPr>
-                    <w:tblW w:w="0" w:type="auto"/>
-                    <w:tblBorders>
-                      <w:top w:val="single" w:sz="4" w:space="0" w:color="auto"/>
-                      <w:left w:val="single" w:sz="4" w:space="0" w:color="auto"/>
-                      <w:bottom w:val="single" w:sz="4" w:space="0" w:color="auto"/>
-                      <w:right w:val="single" w:sz="4" w:space="0" w:color="auto"/>
-                      <w:insideH w:val="single" w:sz="4" w:space="0" w:color="auto"/>
-                      <w:insideV w:val="single" w:sz="4" w:space="0" w:color="auto"/>
-                    </w:tblBorders>
-                    <w:tblLook w:val="01E0"/>
-                  </w:tblPr>
-                  <w:tblGrid>
-                    <w:gridCol w:w="1648"/>
-                    <w:gridCol w:w="972"/>
-                  </w:tblGrid>
-                  <w:tr>
-                    <w:trPr>
-                      <w:trHeight w:val="412"/>
-                    </w:trPr>
-                    <w:tc>
-                      <w:tcPr>
-                        <w:tcW w:w="1055" w:type="dxa"/>
-                        <w:vAlign w:val="center"/>
-                      </w:tcPr>
-                      <w:p>
-                        <w:pPr>
-                          <w:tabs>
-                            <w:tab w:val="left" w:pos="630"/>
-                          </w:tabs>
-                          <w:bidi/>
-                          <w:jc w:val="center"/>
-                          <w:rPr>
-                            <w:rFonts w:asciiTheme="majorBidi" w:hAnsiTheme="majorBidi" w:cstheme="majorBidi"/>
-                            <w:b/>
-                            <w:bCs/>
-                            <w:sz w:val="28"/>
-                            <w:szCs w:val="28"/>
-                            <w:lang w:bidi="ar-MA"/>
-                          </w:rPr>
-                        </w:pPr>
-                      </w:p>
-                    </w:tc>
-                    <w:tc>
-                      <w:tcPr>
-                        <w:tcW w:w="817" w:type="dxa"/>
-                        <w:vAlign w:val="center"/>
-                      </w:tcPr>
-                      <w:p>
-                        <w:pPr>
-                          <w:tabs>
-                            <w:tab w:val="left" w:pos="630"/>
-                          </w:tabs>
-                          <w:bidi/>
-                          <w:jc w:val="center"/>
-                          <w:rPr>
-                            <w:rFonts w:cs="arabswell_1"/>
-                            <w:i/>
-                            <w:iCs/>
-                            <w:sz w:val="28"/>
-                            <w:szCs w:val="28"/>
-                            <w:lang w:bidi="ar-MA"/>
-                          </w:rPr>
-                        </w:pPr>
-                        <w:proofErr w:type="gramStart"/>
-                        <w:r>
-                          <w:rPr>
-                            <w:rFonts w:cs="arabswell_1" w:hint="cs"/>
-                            <w:sz w:val="28"/>
-                            <w:szCs w:val="28"/>
-                            <w:rtl/>
-                            <w:lang w:bidi="ar-MA"/>
-                          </w:rPr>
-                          <w:t>الوحدة</w:t>
-                        </w:r>
-                        <w:proofErr w:type="gramEnd"/>
-                      </w:p>
-                    </w:tc>
-                  </w:tr>
-                  <w:tr>
-                    <w:trPr>
-                      <w:trHeight w:val="536"/>
-                    </w:trPr>
-                    <w:tc>
-                      <w:tcPr>
-                        <w:tcW w:w="1055" w:type="dxa"/>
-                        <w:vAlign w:val="center"/>
-                      </w:tcPr>
-                      <w:p>
-                        <w:pPr>
-                          <w:tabs>
-                            <w:tab w:val="left" w:pos="630"/>
-                          </w:tabs>
-                          <w:bidi/>
-                          <w:jc w:val="center"/>
-                          <w:rPr>
-                            <w:rFonts w:asciiTheme="majorBidi" w:hAnsiTheme="majorBidi" w:cstheme="majorBidi"/>
-                            <w:b/>
-                            <w:bCs/>
-                            <w:sz w:val="28"/>
-                            <w:szCs w:val="28"/>
-                            <w:lang w:bidi="ar-MA"/>
-                          </w:rPr>
-                        </w:pPr>
-                        <w:fldSimple w:instr=" MERGEFIELD  weeknum \* MERGEFORMAT ">
-                          <w:r>
-                            <w:rPr>
-                              <w:rFonts w:asciiTheme="majorBidi" w:hAnsiTheme="majorBidi" w:cstheme="majorBidi"/>
-                              <w:b/>
-                              <w:bCs/>
-                              <w:noProof/>
-                              <w:sz w:val="28"/>
-                              <w:szCs w:val="28"/>
-                              <w:rtl/>
-                              <w:lang w:bidi="ar-MA"/>
-                            </w:rPr>
-                            <w:t>«</w:t>
-                          </w:r>
-                          <w:r>
-                            <w:rPr>
-                              <w:rFonts w:asciiTheme="majorBidi" w:hAnsiTheme="majorBidi" w:cstheme="majorBidi"/>
-                              <w:b/>
-                              <w:bCs/>
-                              <w:noProof/>
-                              <w:sz w:val="28"/>
-                              <w:szCs w:val="28"/>
-                              <w:lang w:bidi="ar-MA"/>
-                            </w:rPr>
-                            <w:t>weeknum</w:t>
-                          </w:r>
-                          <w:r>
-                            <w:rPr>
-                              <w:rFonts w:asciiTheme="majorBidi" w:hAnsiTheme="majorBidi" w:cstheme="majorBidi"/>
-                              <w:b/>
-                              <w:bCs/>
-                              <w:noProof/>
-                              <w:sz w:val="28"/>
-                              <w:szCs w:val="28"/>
-                              <w:rtl/>
-                              <w:lang w:bidi="ar-MA"/>
-                            </w:rPr>
-                            <w:t>»</w:t>
-                          </w:r>
-                        </w:fldSimple>
-                      </w:p>
-                    </w:tc>
-                    <w:tc>
-                      <w:tcPr>
-                        <w:tcW w:w="817" w:type="dxa"/>
-                        <w:vAlign w:val="center"/>
-                      </w:tcPr>
-                      <w:p>
-                        <w:pPr>
-                          <w:tabs>
-                            <w:tab w:val="left" w:pos="630"/>
-                          </w:tabs>
-                          <w:bidi/>
-                          <w:jc w:val="center"/>
-                          <w:rPr>
-                            <w:rFonts w:cs="arabswell_1"/>
-                            <w:sz w:val="28"/>
-                            <w:szCs w:val="28"/>
-                            <w:lang w:bidi="ar-MA"/>
-                          </w:rPr>
-                        </w:pPr>
-                        <w:proofErr w:type="gramStart"/>
-                        <w:r>
-                          <w:rPr>
-                            <w:rFonts w:cs="arabswell_1" w:hint="cs"/>
-                            <w:sz w:val="28"/>
-                            <w:szCs w:val="28"/>
-                            <w:rtl/>
-                            <w:lang w:bidi="ar-MA"/>
-                          </w:rPr>
-                          <w:t>الأسبوع</w:t>
-                        </w:r>
-                        <w:proofErr w:type="gramEnd"/>
-                      </w:p>
-                    </w:tc>
-                  </w:tr>
-                </w:tbl>
-                <w:p>
-                  <w:pPr>
-                    <w:tabs>
-                      <w:tab w:val="left" w:pos="630"/>
-                    </w:tabs>
-                    <w:rPr>
-                      <w:rFonts w:cs="W1 DIWANY NEW 001"/>
-                      <w:i/>
-                      <w:iCs/>
-                      <w:rtl/>
-                      <w:lang w:bidi="ar-MA"/>
-                    </w:rPr>
-                  </w:pPr>
-                </w:p>
-                <w:p>
-                  <w:pPr>
-                    <w:jc w:val="center"/>
-                  </w:pPr>
-                </w:p>
-              </w:txbxContent>
-            </v:textbox>
-          </v:shape>
-        </w:pict>
-      </w:r>
-    </w:p>
+    <w:tbl>
+      <w:tblPr>
+        <w:tblStyle w:val="Grilledutableau"/>
+        <w:bidiVisual/>
+        <w:tblW w:w="10916" w:type="dxa"/>
+        <w:tblInd w:w="-302" w:type="dxa"/>
+        <w:tblLook w:val="04A0"/>
+      </w:tblPr>
+      <w:tblGrid>
+        <w:gridCol w:w="3119"/>
+        <w:gridCol w:w="3402"/>
+        <w:gridCol w:w="2121"/>
+        <w:gridCol w:w="2274"/>
+      </w:tblGrid>
+      <w:tr>
+        <w:tc>
+          <w:tcPr>
+            <w:tcW w:w="3119" w:type="dxa"/>
+            <w:vAlign w:val="center"/>
+          </w:tcPr>
+          <w:p>
+            <w:pPr>
+              <w:bidi/>
+              <w:spacing w:before="120"/>
+              <w:rPr>
+                <w:rFonts w:cs="arabswell_1"/>
+                <w:sz w:val="28"/>
+                <w:szCs w:val="28"/>
+                <w:rtl/>
+                <w:lang w:bidi="ar-MA"/>
+              </w:rPr>
+            </w:pPr>
+            <w:proofErr w:type="gramStart"/>
+            <w:r>
+              <w:rPr>
+                <w:rFonts w:cs="arabswell_1" w:hint="cs"/>
+                <w:b/>
+                <w:bCs/>
+                <w:sz w:val="28"/>
+                <w:szCs w:val="28"/>
+                <w:rtl/>
+                <w:lang w:bidi="ar-MA"/>
+              </w:rPr>
+              <w:t>التاريخ</w:t>
+            </w:r>
+            <w:r>
+              <w:rPr>
+                <w:rFonts w:cs="arabswell_1" w:hint="cs"/>
+                <w:sz w:val="28"/>
+                <w:szCs w:val="28"/>
+                <w:rtl/>
+                <w:lang w:bidi="ar-MA"/>
+              </w:rPr>
+              <w:t xml:space="preserve"> </w:t>
+            </w:r>
+            <w:r>
+              <w:rPr>
+                <w:rFonts w:ascii="Droid Arabic Kufi" w:hAnsi="Droid Arabic Kufi" w:cs="Droid Arabic Kufi"/>
+                <w:sz w:val="28"/>
+                <w:szCs w:val="28"/>
+                <w:rtl/>
+                <w:lang w:bidi="ar-MA"/>
+              </w:rPr>
+              <w:t>:</w:t>
+            </w:r>
+            <w:proofErr w:type="gramEnd"/>
+            <w:r>
+              <w:rPr>
+                <w:rFonts w:ascii="Droid Arabic Kufi" w:hAnsi="Droid Arabic Kufi" w:cs="Droid Arabic Kufi"/>
+                <w:sz w:val="28"/>
+                <w:szCs w:val="28"/>
+                <w:rtl/>
+                <w:lang w:bidi="ar-MA"/>
+              </w:rPr>
+              <w:t xml:space="preserve"> </w:t>
+            </w:r>
+            <w:r>
+              <w:rPr>
+                <w:rFonts w:asciiTheme="majorBidi" w:hAnsiTheme="majorBidi" w:cstheme="majorBidi"/>
+                <w:b/>
+                <w:bCs/>
+                <w:sz w:val="28"/>
+                <w:szCs w:val="28"/>
+              </w:rPr>
+              <w:fldChar w:fldCharType="begin"/>
+            </w:r>
+            <w:r>
+              <w:rPr>
+                <w:rFonts w:asciiTheme="majorBidi" w:hAnsiTheme="majorBidi" w:cstheme="majorBidi"/>
+                <w:b/>
+                <w:bCs/>
+                <w:sz w:val="28"/>
+                <w:szCs w:val="28"/>
+              </w:rPr>
+              <w:instrText xml:space="preserve"> MERGEFIELD  schooldate  </w:instrText>
+            </w:r>
+            <w:r>
+              <w:rPr>
+                <w:rFonts w:asciiTheme="majorBidi" w:hAnsiTheme="majorBidi" w:cstheme="majorBidi"/>
+                <w:b/>
+                <w:bCs/>
+                <w:sz w:val="28"/>
+                <w:szCs w:val="28"/>
+              </w:rPr>
+              <w:fldChar w:fldCharType="separate"/>
+            </w:r>
+            <w:r>
+              <w:rPr>
+                <w:rFonts w:asciiTheme="majorBidi" w:hAnsiTheme="majorBidi" w:cstheme="majorBidi"/>
+                <w:b/>
+                <w:bCs/>
+                <w:noProof/>
+                <w:sz w:val="28"/>
+                <w:szCs w:val="28"/>
+                <w:rtl/>
+                <w:lang w:bidi="ar-MA"/>
+              </w:rPr>
+              <w:t>«</w:t>
+            </w:r>
+            <w:r>
+              <w:rPr>
+                <w:rFonts w:asciiTheme="majorBidi" w:hAnsiTheme="majorBidi" w:cstheme="majorBidi"/>
+                <w:b/>
+                <w:bCs/>
+                <w:noProof/>
+                <w:sz w:val="28"/>
+                <w:szCs w:val="28"/>
+                <w:lang w:bidi="ar-MA"/>
+              </w:rPr>
+              <w:t>schooldate</w:t>
+            </w:r>
+            <w:r>
+              <w:rPr>
+                <w:rFonts w:asciiTheme="majorBidi" w:hAnsiTheme="majorBidi" w:cstheme="majorBidi"/>
+                <w:b/>
+                <w:bCs/>
+                <w:noProof/>
+                <w:sz w:val="28"/>
+                <w:szCs w:val="28"/>
+                <w:rtl/>
+                <w:lang w:bidi="ar-MA"/>
+              </w:rPr>
+              <w:t>»</w:t>
+            </w:r>
+            <w:r>
+              <w:rPr>
+                <w:rFonts w:asciiTheme="majorBidi" w:hAnsiTheme="majorBidi" w:cstheme="majorBidi"/>
+                <w:b/>
+                <w:bCs/>
+                <w:sz w:val="28"/>
+                <w:szCs w:val="28"/>
+              </w:rPr>
+              <w:fldChar w:fldCharType="end"/>
+            </w:r>
+          </w:p>
+        </w:tc>
+        <w:tc>
+          <w:tcPr>
+            <w:tcW w:w="3402" w:type="dxa"/>
+            <w:vAlign w:val="center"/>
+          </w:tcPr>
+          <w:p>
+            <w:pPr>
+              <w:bidi/>
+              <w:spacing w:before="120"/>
+              <w:rPr>
+                <w:rFonts w:cs="arabswell_1"/>
+                <w:sz w:val="28"/>
+                <w:szCs w:val="28"/>
+                <w:rtl/>
+                <w:lang w:bidi="ar-MA"/>
+              </w:rPr>
+            </w:pPr>
+            <w:proofErr w:type="gramStart"/>
+            <w:r>
+              <w:rPr>
+                <w:rFonts w:cs="arabswell_1" w:hint="cs"/>
+                <w:b/>
+                <w:bCs/>
+                <w:sz w:val="28"/>
+                <w:szCs w:val="28"/>
+                <w:rtl/>
+                <w:lang w:bidi="ar-MA"/>
+              </w:rPr>
+              <w:t>الموافق</w:t>
+            </w:r>
+            <w:r>
+              <w:rPr>
+                <w:rFonts w:cs="arabswell_1" w:hint="cs"/>
+                <w:sz w:val="28"/>
+                <w:szCs w:val="28"/>
+                <w:rtl/>
+                <w:lang w:bidi="ar-MA"/>
+              </w:rPr>
+              <w:t xml:space="preserve"> :</w:t>
+            </w:r>
+            <w:proofErr w:type="gramEnd"/>
+            <w:r>
+              <w:rPr>
+                <w:rFonts w:cs="arabswell_1" w:hint="cs"/>
+                <w:sz w:val="28"/>
+                <w:szCs w:val="28"/>
+                <w:rtl/>
+                <w:lang w:bidi="ar-MA"/>
+              </w:rPr>
+              <w:t xml:space="preserve"> .................</w:t>
+            </w:r>
+            <w:r>
+              <w:rPr>
+                <w:rFonts w:cs="arabswell_1" w:hint="cs"/>
+                <w:sz w:val="28"/>
+                <w:szCs w:val="28"/>
+                <w:rtl/>
+                <w:lang w:bidi="ar-MA"/>
+              </w:rPr>
+              <w:t>..................</w:t>
+            </w:r>
+          </w:p>
+        </w:tc>
+        <w:tc>
+          <w:tcPr>
+            <w:tcW w:w="2121" w:type="dxa"/>
+          </w:tcPr>
+          <w:p>
+            <w:pPr>
+              <w:bidi/>
+              <w:spacing w:before="120"/>
+              <w:jc w:val="center"/>
+              <w:rPr>
+                <w:rFonts w:cs="arabswell_1"/>
+                <w:b/>
+                <w:bCs/>
+                <w:sz w:val="28"/>
+                <w:szCs w:val="28"/>
+                <w:rtl/>
+                <w:lang w:bidi="ar-MA"/>
+              </w:rPr>
+            </w:pPr>
+            <w:proofErr w:type="gramStart"/>
+            <w:r>
+              <w:rPr>
+                <w:rFonts w:cs="arabswell_1" w:hint="cs"/>
+                <w:sz w:val="28"/>
+                <w:szCs w:val="28"/>
+                <w:rtl/>
+                <w:lang w:bidi="ar-MA"/>
+              </w:rPr>
+              <w:t>الأسبوع</w:t>
+            </w:r>
+            <w:proofErr w:type="gramEnd"/>
+            <w:r>
+              <w:rPr>
+                <w:rFonts w:cs="arabswell_1" w:hint="cs"/>
+                <w:sz w:val="28"/>
+                <w:szCs w:val="28"/>
+                <w:rtl/>
+                <w:lang w:bidi="ar-MA"/>
+              </w:rPr>
+              <w:t>:</w:t>
+            </w:r>
+            <w:r>
+              <w:rPr>
+                <w:rFonts w:cs="arabswell_1"/>
+                <w:sz w:val="28"/>
+                <w:szCs w:val="28"/>
+                <w:lang w:bidi="ar-MA"/>
+              </w:rPr>
+              <w:t xml:space="preserve"> </w:t>
+            </w:r>
+            <w:r>
+              <w:rPr>
+                <w:rFonts w:cs="arabswell_1"/>
+                <w:sz w:val="28"/>
+                <w:szCs w:val="28"/>
+                <w:lang w:bidi="ar-MA"/>
+              </w:rPr>
+              <w:t xml:space="preserve"> </w:t>
+            </w:r>
+            <w:r>
+              <w:fldChar w:fldCharType="begin"/>
+            </w:r>
+            <w:r>
+              <w:instrText xml:space="preserve"> ME</w:instrText>
+            </w:r>
+            <w:r>
+              <w:instrText>RGEFIELD  weeknum</w:instrText>
+            </w:r>
+            <w:r>
+              <w:instrText xml:space="preserve"> </w:instrText>
+            </w:r>
+            <w:r>
+              <w:fldChar w:fldCharType="separate"/>
+            </w:r>
+            <w:r>
+              <w:rPr>
+                <w:rFonts w:asciiTheme="majorBidi" w:hAnsiTheme="majorBidi" w:cstheme="majorBidi"/>
+                <w:b/>
+                <w:bCs/>
+                <w:noProof/>
+                <w:sz w:val="28"/>
+                <w:szCs w:val="28"/>
+                <w:rtl/>
+                <w:lang w:bidi="ar-MA"/>
+              </w:rPr>
+              <w:t>«</w:t>
+            </w:r>
+            <w:r>
+              <w:rPr>
+                <w:rFonts w:asciiTheme="majorBidi" w:hAnsiTheme="majorBidi" w:cstheme="majorBidi"/>
+                <w:b/>
+                <w:bCs/>
+                <w:noProof/>
+                <w:sz w:val="28"/>
+                <w:szCs w:val="28"/>
+                <w:lang w:bidi="ar-MA"/>
+              </w:rPr>
+              <w:t>weeknum</w:t>
+            </w:r>
+            <w:r>
+              <w:rPr>
+                <w:rFonts w:asciiTheme="majorBidi" w:hAnsiTheme="majorBidi" w:cstheme="majorBidi"/>
+                <w:b/>
+                <w:bCs/>
+                <w:noProof/>
+                <w:sz w:val="28"/>
+                <w:szCs w:val="28"/>
+                <w:rtl/>
+                <w:lang w:bidi="ar-MA"/>
+              </w:rPr>
+              <w:t>»</w:t>
+            </w:r>
+            <w:r>
+              <w:fldChar w:fldCharType="end"/>
+            </w:r>
+          </w:p>
+        </w:tc>
+        <w:tc>
+          <w:tcPr>
+            <w:tcW w:w="2274" w:type="dxa"/>
+          </w:tcPr>
+          <w:p>
+            <w:pPr>
+              <w:bidi/>
+              <w:spacing w:before="120"/>
+              <w:jc w:val="center"/>
+              <w:rPr>
+                <w:rFonts w:cs="arabswell_1"/>
+                <w:b/>
+                <w:bCs/>
+                <w:sz w:val="28"/>
+                <w:szCs w:val="28"/>
+                <w:rtl/>
+                <w:lang w:bidi="ar-MA"/>
+              </w:rPr>
+            </w:pPr>
+            <w:proofErr w:type="gramStart"/>
+            <w:r>
+              <w:rPr>
+                <w:rFonts w:cs="arabswell_1" w:hint="cs"/>
+                <w:sz w:val="28"/>
+                <w:szCs w:val="28"/>
+                <w:rtl/>
+                <w:lang w:bidi="ar-MA"/>
+              </w:rPr>
+              <w:t>الوحدة</w:t>
+            </w:r>
+            <w:proofErr w:type="gramEnd"/>
+            <w:r>
+              <w:rPr>
+                <w:rFonts w:cs="arabswell_1" w:hint="cs"/>
+                <w:sz w:val="28"/>
+                <w:szCs w:val="28"/>
+                <w:rtl/>
+                <w:lang w:bidi="ar-MA"/>
+              </w:rPr>
+              <w:t> </w:t>
+            </w:r>
+            <w:r>
+              <w:rPr>
+                <w:rFonts w:cs="arabswell_1" w:hint="cs"/>
+                <w:sz w:val="28"/>
+                <w:szCs w:val="28"/>
+                <w:rtl/>
+                <w:lang w:bidi="ar-MA"/>
+              </w:rPr>
+              <w:t>:</w:t>
+            </w:r>
+          </w:p>
+        </w:tc>
+      </w:tr>
+    </w:tbl>
     <w:p>
       <w:pPr>
         <w:jc w:val="right"/>
@@ -626,7 +433,7 @@
           <w:rtl/>
           <w:lang w:bidi="ar-MA"/>
         </w:rPr>
-        <w:t xml:space="preserve">               </w:t>
+        <w:t xml:space="preserve">            </w:t>
       </w:r>
     </w:p>
     <w:p>

</xml_diff>

<commit_message>
Added merge fields for المادة in the final word template
</commit_message>
<xml_diff>
--- a/view/TASKBOARDFORM.docx
+++ b/view/TASKBOARDFORM.docx
@@ -31,21 +31,22 @@
         <w:tblLook w:val="04A0"/>
       </w:tblPr>
       <w:tblGrid>
-        <w:gridCol w:w="3119"/>
-        <w:gridCol w:w="3402"/>
-        <w:gridCol w:w="2121"/>
-        <w:gridCol w:w="2274"/>
+        <w:gridCol w:w="2767"/>
+        <w:gridCol w:w="3367"/>
+        <w:gridCol w:w="1126"/>
+        <w:gridCol w:w="1648"/>
+        <w:gridCol w:w="1215"/>
+        <w:gridCol w:w="793"/>
       </w:tblGrid>
       <w:tr>
         <w:tc>
           <w:tcPr>
-            <w:tcW w:w="3119" w:type="dxa"/>
+            <w:tcW w:w="2767" w:type="dxa"/>
             <w:vAlign w:val="center"/>
           </w:tcPr>
           <w:p>
             <w:pPr>
               <w:bidi/>
-              <w:spacing w:before="120"/>
               <w:rPr>
                 <w:rFonts w:cs="arabswell_1"/>
                 <w:sz w:val="28"/>
@@ -101,314 +102,284 @@
             <w:r>
               <w:rPr>
                 <w:rFonts w:asciiTheme="majorBidi" w:hAnsiTheme="majorBidi" w:cstheme="majorBidi"/>
+              </w:rPr>
+              <w:fldChar w:fldCharType="begin"/>
+            </w:r>
+            <w:r>
+              <w:rPr>
+                <w:rFonts w:asciiTheme="majorBidi" w:hAnsiTheme="majorBidi" w:cstheme="majorBidi"/>
+              </w:rPr>
+              <w:instrText xml:space="preserve"> MERGEFIELD  schooldate</w:instrText>
+            </w:r>
+            <w:r>
+              <w:rPr>
+                <w:rFonts w:asciiTheme="majorBidi" w:hAnsiTheme="majorBidi" w:cstheme="majorBidi"/>
+              </w:rPr>
+              <w:instrText xml:space="preserve"> </w:instrText>
+            </w:r>
+            <w:r>
+              <w:rPr>
+                <w:rFonts w:asciiTheme="majorBidi" w:hAnsiTheme="majorBidi" w:cstheme="majorBidi"/>
+              </w:rPr>
+              <w:fldChar w:fldCharType="separate"/>
+            </w:r>
+            <w:r>
+              <w:rPr>
+                <w:rFonts w:asciiTheme="majorBidi" w:hAnsiTheme="majorBidi" w:cstheme="majorBidi"/>
+                <w:noProof/>
+                <w:rtl/>
+                <w:lang w:bidi="ar-MA"/>
+              </w:rPr>
+              <w:t>«</w:t>
+            </w:r>
+            <w:r>
+              <w:rPr>
+                <w:rFonts w:asciiTheme="majorBidi" w:hAnsiTheme="majorBidi" w:cstheme="majorBidi"/>
+                <w:noProof/>
+                <w:lang w:bidi="ar-MA"/>
+              </w:rPr>
+              <w:t>schooldate</w:t>
+            </w:r>
+            <w:r>
+              <w:rPr>
+                <w:rFonts w:asciiTheme="majorBidi" w:hAnsiTheme="majorBidi" w:cstheme="majorBidi"/>
+                <w:noProof/>
+                <w:rtl/>
+                <w:lang w:bidi="ar-MA"/>
+              </w:rPr>
+              <w:t>»</w:t>
+            </w:r>
+            <w:r>
+              <w:rPr>
+                <w:rFonts w:asciiTheme="majorBidi" w:hAnsiTheme="majorBidi" w:cstheme="majorBidi"/>
+              </w:rPr>
+              <w:fldChar w:fldCharType="end"/>
+            </w:r>
+          </w:p>
+        </w:tc>
+        <w:tc>
+          <w:tcPr>
+            <w:tcW w:w="3367" w:type="dxa"/>
+            <w:vAlign w:val="center"/>
+          </w:tcPr>
+          <w:p>
+            <w:pPr>
+              <w:bidi/>
+              <w:rPr>
+                <w:rFonts w:cs="arabswell_1"/>
+                <w:sz w:val="28"/>
+                <w:szCs w:val="28"/>
+                <w:rtl/>
+                <w:lang w:bidi="ar-MA"/>
+              </w:rPr>
+            </w:pPr>
+            <w:r>
+              <w:rPr>
+                <w:rFonts w:cs="arabswell_1" w:hint="cs"/>
                 <w:b/>
                 <w:bCs/>
                 <w:sz w:val="28"/>
                 <w:szCs w:val="28"/>
-              </w:rPr>
-              <w:fldChar w:fldCharType="begin"/>
-            </w:r>
-            <w:r>
+                <w:rtl/>
+                <w:lang w:bidi="ar-MA"/>
+              </w:rPr>
+              <w:t>الموافق</w:t>
+            </w:r>
+            <w:r>
+              <w:rPr>
+                <w:rFonts w:cs="arabswell_1" w:hint="cs"/>
+                <w:sz w:val="28"/>
+                <w:szCs w:val="28"/>
+                <w:rtl/>
+                <w:lang w:bidi="ar-MA"/>
+              </w:rPr>
+              <w:t xml:space="preserve"> : .................</w:t>
+            </w:r>
+            <w:r>
+              <w:rPr>
+                <w:rFonts w:cs="arabswell_1" w:hint="cs"/>
+                <w:sz w:val="28"/>
+                <w:szCs w:val="28"/>
+                <w:rtl/>
+                <w:lang w:bidi="ar-MA"/>
+              </w:rPr>
+              <w:t>..................</w:t>
+            </w:r>
+          </w:p>
+        </w:tc>
+        <w:tc>
+          <w:tcPr>
+            <w:tcW w:w="1126" w:type="dxa"/>
+            <w:tcBorders>
+              <w:right w:val="nil"/>
+            </w:tcBorders>
+            <w:vAlign w:val="center"/>
+          </w:tcPr>
+          <w:p>
+            <w:pPr>
+              <w:bidi/>
+              <w:rPr>
+                <w:rFonts w:cs="arabswell_1"/>
+                <w:b/>
+                <w:bCs/>
+                <w:sz w:val="28"/>
+                <w:szCs w:val="28"/>
+                <w:rtl/>
+                <w:lang w:bidi="ar-MA"/>
+              </w:rPr>
+            </w:pPr>
+            <w:r>
+              <w:rPr>
+                <w:rFonts w:cs="arabswell_1" w:hint="cs"/>
+                <w:sz w:val="28"/>
+                <w:szCs w:val="28"/>
+                <w:rtl/>
+                <w:lang w:bidi="ar-MA"/>
+              </w:rPr>
+              <w:t>الأسبوع</w:t>
+            </w:r>
+            <w:r>
+              <w:rPr>
+                <w:rFonts w:cs="arabswell_1"/>
+                <w:sz w:val="28"/>
+                <w:szCs w:val="28"/>
+                <w:lang w:bidi="ar-MA"/>
+              </w:rPr>
+              <w:t xml:space="preserve"> </w:t>
+            </w:r>
+            <w:r>
+              <w:rPr>
+                <w:rFonts w:cs="arabswell_1" w:hint="cs"/>
+                <w:sz w:val="28"/>
+                <w:szCs w:val="28"/>
+                <w:rtl/>
+                <w:lang w:bidi="ar-MA"/>
+              </w:rPr>
+              <w:t>:</w:t>
+            </w:r>
+          </w:p>
+        </w:tc>
+        <w:tc>
+          <w:tcPr>
+            <w:tcW w:w="1648" w:type="dxa"/>
+            <w:tcBorders>
+              <w:left w:val="nil"/>
+            </w:tcBorders>
+            <w:vAlign w:val="center"/>
+          </w:tcPr>
+          <w:p>
+            <w:pPr>
+              <w:bidi/>
+              <w:rPr>
+                <w:rFonts w:cs="arabswell_1"/>
+                <w:rtl/>
+                <w:lang w:bidi="ar-MA"/>
+              </w:rPr>
+            </w:pPr>
+            <w:fldSimple w:instr=" MERGEFIELD  weeknum ">
+              <w:r>
+                <w:rPr>
+                  <w:rFonts w:asciiTheme="majorBidi" w:hAnsiTheme="majorBidi" w:cstheme="majorBidi"/>
+                  <w:noProof/>
+                  <w:rtl/>
+                  <w:lang w:bidi="ar-MA"/>
+                </w:rPr>
+                <w:t>«</w:t>
+              </w:r>
+              <w:r>
+                <w:rPr>
+                  <w:rFonts w:asciiTheme="majorBidi" w:hAnsiTheme="majorBidi" w:cstheme="majorBidi"/>
+                  <w:noProof/>
+                  <w:lang w:bidi="ar-MA"/>
+                </w:rPr>
+                <w:t>weeknum</w:t>
+              </w:r>
+              <w:r>
+                <w:rPr>
+                  <w:rFonts w:asciiTheme="majorBidi" w:hAnsiTheme="majorBidi" w:cstheme="majorBidi"/>
+                  <w:noProof/>
+                  <w:rtl/>
+                  <w:lang w:bidi="ar-MA"/>
+                </w:rPr>
+                <w:t>»</w:t>
+              </w:r>
+            </w:fldSimple>
+          </w:p>
+        </w:tc>
+        <w:tc>
+          <w:tcPr>
+            <w:tcW w:w="1215" w:type="dxa"/>
+            <w:tcBorders>
+              <w:right w:val="nil"/>
+            </w:tcBorders>
+            <w:vAlign w:val="center"/>
+          </w:tcPr>
+          <w:p>
+            <w:pPr>
+              <w:bidi/>
+              <w:rPr>
+                <w:rFonts w:cs="arabswell_1"/>
+                <w:b/>
+                <w:bCs/>
+                <w:sz w:val="28"/>
+                <w:szCs w:val="28"/>
+                <w:rtl/>
+                <w:lang w:bidi="ar-MA"/>
+              </w:rPr>
+            </w:pPr>
+            <w:proofErr w:type="gramStart"/>
+            <w:r>
+              <w:rPr>
+                <w:rFonts w:cs="arabswell_1" w:hint="cs"/>
+                <w:sz w:val="28"/>
+                <w:szCs w:val="28"/>
+                <w:rtl/>
+                <w:lang w:bidi="ar-MA"/>
+              </w:rPr>
+              <w:t>الوحدة</w:t>
+            </w:r>
+            <w:proofErr w:type="gramEnd"/>
+            <w:r>
+              <w:rPr>
+                <w:rFonts w:cs="arabswell_1" w:hint="cs"/>
+                <w:sz w:val="28"/>
+                <w:szCs w:val="28"/>
+                <w:rtl/>
+                <w:lang w:bidi="ar-MA"/>
+              </w:rPr>
+              <w:t> </w:t>
+            </w:r>
+            <w:r>
+              <w:rPr>
+                <w:rFonts w:cs="arabswell_1" w:hint="cs"/>
+                <w:sz w:val="28"/>
+                <w:szCs w:val="28"/>
+                <w:rtl/>
+                <w:lang w:bidi="ar-MA"/>
+              </w:rPr>
+              <w:t>:</w:t>
+            </w:r>
+          </w:p>
+        </w:tc>
+        <w:tc>
+          <w:tcPr>
+            <w:tcW w:w="793" w:type="dxa"/>
+            <w:tcBorders>
+              <w:left w:val="nil"/>
+            </w:tcBorders>
+            <w:vAlign w:val="center"/>
+          </w:tcPr>
+          <w:p>
+            <w:pPr>
+              <w:bidi/>
               <w:rPr>
                 <w:rFonts w:asciiTheme="majorBidi" w:hAnsiTheme="majorBidi" w:cstheme="majorBidi"/>
                 <w:b/>
                 <w:bCs/>
-                <w:sz w:val="28"/>
-                <w:szCs w:val="28"/>
-              </w:rPr>
-              <w:instrText xml:space="preserve"> MERGEFIELD  schooldate  </w:instrText>
-            </w:r>
-            <w:r>
-              <w:rPr>
-                <w:rFonts w:asciiTheme="majorBidi" w:hAnsiTheme="majorBidi" w:cstheme="majorBidi"/>
-                <w:b/>
-                <w:bCs/>
-                <w:sz w:val="28"/>
-                <w:szCs w:val="28"/>
-              </w:rPr>
-              <w:fldChar w:fldCharType="separate"/>
-            </w:r>
-            <w:r>
-              <w:rPr>
-                <w:rFonts w:asciiTheme="majorBidi" w:hAnsiTheme="majorBidi" w:cstheme="majorBidi"/>
-                <w:b/>
-                <w:bCs/>
-                <w:noProof/>
-                <w:sz w:val="28"/>
-                <w:szCs w:val="28"/>
-                <w:rtl/>
-                <w:lang w:bidi="ar-MA"/>
-              </w:rPr>
-              <w:t>«</w:t>
-            </w:r>
-            <w:r>
-              <w:rPr>
-                <w:rFonts w:asciiTheme="majorBidi" w:hAnsiTheme="majorBidi" w:cstheme="majorBidi"/>
-                <w:b/>
-                <w:bCs/>
-                <w:noProof/>
-                <w:sz w:val="28"/>
-                <w:szCs w:val="28"/>
-                <w:lang w:bidi="ar-MA"/>
-              </w:rPr>
-              <w:t>schooldate</w:t>
-            </w:r>
-            <w:r>
-              <w:rPr>
-                <w:rFonts w:asciiTheme="majorBidi" w:hAnsiTheme="majorBidi" w:cstheme="majorBidi"/>
-                <w:b/>
-                <w:bCs/>
-                <w:noProof/>
-                <w:sz w:val="28"/>
-                <w:szCs w:val="28"/>
-                <w:rtl/>
-                <w:lang w:bidi="ar-MA"/>
-              </w:rPr>
-              <w:t>»</w:t>
-            </w:r>
-            <w:r>
-              <w:rPr>
-                <w:rFonts w:asciiTheme="majorBidi" w:hAnsiTheme="majorBidi" w:cstheme="majorBidi"/>
-                <w:b/>
-                <w:bCs/>
-                <w:sz w:val="28"/>
-                <w:szCs w:val="28"/>
-              </w:rPr>
-              <w:fldChar w:fldCharType="end"/>
-            </w:r>
-          </w:p>
-        </w:tc>
-        <w:tc>
-          <w:tcPr>
-            <w:tcW w:w="3402" w:type="dxa"/>
-            <w:vAlign w:val="center"/>
-          </w:tcPr>
-          <w:p>
-            <w:pPr>
-              <w:bidi/>
-              <w:spacing w:before="120"/>
-              <w:rPr>
-                <w:rFonts w:cs="arabswell_1"/>
-                <w:sz w:val="28"/>
-                <w:szCs w:val="28"/>
-                <w:rtl/>
-                <w:lang w:bidi="ar-MA"/>
-              </w:rPr>
-            </w:pPr>
-            <w:proofErr w:type="gramStart"/>
-            <w:r>
-              <w:rPr>
-                <w:rFonts w:cs="arabswell_1" w:hint="cs"/>
-                <w:b/>
-                <w:bCs/>
-                <w:sz w:val="28"/>
-                <w:szCs w:val="28"/>
-                <w:rtl/>
-                <w:lang w:bidi="ar-MA"/>
-              </w:rPr>
-              <w:t>الموافق</w:t>
-            </w:r>
-            <w:r>
-              <w:rPr>
-                <w:rFonts w:cs="arabswell_1" w:hint="cs"/>
-                <w:sz w:val="28"/>
-                <w:szCs w:val="28"/>
-                <w:rtl/>
-                <w:lang w:bidi="ar-MA"/>
-              </w:rPr>
-              <w:t xml:space="preserve"> :</w:t>
-            </w:r>
-            <w:proofErr w:type="gramEnd"/>
-            <w:r>
-              <w:rPr>
-                <w:rFonts w:cs="arabswell_1" w:hint="cs"/>
-                <w:sz w:val="28"/>
-                <w:szCs w:val="28"/>
-                <w:rtl/>
-                <w:lang w:bidi="ar-MA"/>
-              </w:rPr>
-              <w:t xml:space="preserve"> .................</w:t>
-            </w:r>
-            <w:r>
-              <w:rPr>
-                <w:rFonts w:cs="arabswell_1" w:hint="cs"/>
-                <w:sz w:val="28"/>
-                <w:szCs w:val="28"/>
-                <w:rtl/>
-                <w:lang w:bidi="ar-MA"/>
-              </w:rPr>
-              <w:t>..................</w:t>
-            </w:r>
-          </w:p>
-        </w:tc>
-        <w:tc>
-          <w:tcPr>
-            <w:tcW w:w="2121" w:type="dxa"/>
-          </w:tcPr>
-          <w:p>
-            <w:pPr>
-              <w:bidi/>
-              <w:spacing w:before="120"/>
-              <w:jc w:val="center"/>
-              <w:rPr>
-                <w:rFonts w:cs="arabswell_1"/>
-                <w:b/>
-                <w:bCs/>
-                <w:sz w:val="28"/>
-                <w:szCs w:val="28"/>
-                <w:rtl/>
-                <w:lang w:bidi="ar-MA"/>
-              </w:rPr>
-            </w:pPr>
-            <w:proofErr w:type="gramStart"/>
-            <w:r>
-              <w:rPr>
-                <w:rFonts w:cs="arabswell_1" w:hint="cs"/>
-                <w:sz w:val="28"/>
-                <w:szCs w:val="28"/>
-                <w:rtl/>
-                <w:lang w:bidi="ar-MA"/>
-              </w:rPr>
-              <w:t>الأسبوع</w:t>
-            </w:r>
-            <w:proofErr w:type="gramEnd"/>
-            <w:r>
-              <w:rPr>
-                <w:rFonts w:cs="arabswell_1" w:hint="cs"/>
-                <w:sz w:val="28"/>
-                <w:szCs w:val="28"/>
-                <w:rtl/>
-                <w:lang w:bidi="ar-MA"/>
-              </w:rPr>
-              <w:t>:</w:t>
-            </w:r>
-            <w:r>
-              <w:rPr>
-                <w:rFonts w:cs="arabswell_1"/>
-                <w:sz w:val="28"/>
-                <w:szCs w:val="28"/>
-                <w:lang w:bidi="ar-MA"/>
-              </w:rPr>
-              <w:t xml:space="preserve"> </w:t>
-            </w:r>
-            <w:r>
-              <w:rPr>
-                <w:rFonts w:cs="arabswell_1"/>
-                <w:sz w:val="28"/>
-                <w:szCs w:val="28"/>
-                <w:lang w:bidi="ar-MA"/>
-              </w:rPr>
-              <w:t xml:space="preserve"> </w:t>
-            </w:r>
-            <w:r>
-              <w:fldChar w:fldCharType="begin"/>
-            </w:r>
-            <w:r>
-              <w:instrText xml:space="preserve"> ME</w:instrText>
-            </w:r>
-            <w:r>
-              <w:instrText>RGEFIELD  weeknum</w:instrText>
-            </w:r>
-            <w:r>
-              <w:instrText xml:space="preserve"> </w:instrText>
-            </w:r>
-            <w:r>
-              <w:fldChar w:fldCharType="separate"/>
-            </w:r>
-            <w:r>
-              <w:rPr>
-                <w:rFonts w:asciiTheme="majorBidi" w:hAnsiTheme="majorBidi" w:cstheme="majorBidi"/>
-                <w:b/>
-                <w:bCs/>
-                <w:noProof/>
-                <w:sz w:val="28"/>
-                <w:szCs w:val="28"/>
-                <w:rtl/>
-                <w:lang w:bidi="ar-MA"/>
-              </w:rPr>
-              <w:t>«</w:t>
-            </w:r>
-            <w:r>
-              <w:rPr>
-                <w:rFonts w:asciiTheme="majorBidi" w:hAnsiTheme="majorBidi" w:cstheme="majorBidi"/>
-                <w:b/>
-                <w:bCs/>
-                <w:noProof/>
-                <w:sz w:val="28"/>
-                <w:szCs w:val="28"/>
-                <w:lang w:bidi="ar-MA"/>
-              </w:rPr>
-              <w:t>weeknum</w:t>
-            </w:r>
-            <w:r>
-              <w:rPr>
-                <w:rFonts w:asciiTheme="majorBidi" w:hAnsiTheme="majorBidi" w:cstheme="majorBidi"/>
-                <w:b/>
-                <w:bCs/>
-                <w:noProof/>
-                <w:sz w:val="28"/>
-                <w:szCs w:val="28"/>
-                <w:rtl/>
-                <w:lang w:bidi="ar-MA"/>
-              </w:rPr>
-              <w:t>»</w:t>
-            </w:r>
-            <w:r>
-              <w:fldChar w:fldCharType="end"/>
-            </w:r>
-          </w:p>
-        </w:tc>
-        <w:tc>
-          <w:tcPr>
-            <w:tcW w:w="2274" w:type="dxa"/>
-          </w:tcPr>
-          <w:p>
-            <w:pPr>
-              <w:bidi/>
-              <w:spacing w:before="120"/>
-              <w:jc w:val="center"/>
-              <w:rPr>
-                <w:rFonts w:cs="arabswell_1"/>
-                <w:b/>
-                <w:bCs/>
-                <w:sz w:val="28"/>
-                <w:szCs w:val="28"/>
-                <w:rtl/>
-                <w:lang w:bidi="ar-MA"/>
-              </w:rPr>
-            </w:pPr>
-            <w:proofErr w:type="gramStart"/>
-            <w:r>
-              <w:rPr>
-                <w:rFonts w:cs="arabswell_1" w:hint="cs"/>
-                <w:sz w:val="28"/>
-                <w:szCs w:val="28"/>
-                <w:rtl/>
-                <w:lang w:bidi="ar-MA"/>
-              </w:rPr>
-              <w:t>الوحدة</w:t>
-            </w:r>
-            <w:proofErr w:type="gramEnd"/>
-            <w:r>
-              <w:rPr>
-                <w:rFonts w:cs="arabswell_1" w:hint="cs"/>
-                <w:sz w:val="28"/>
-                <w:szCs w:val="28"/>
-                <w:rtl/>
-                <w:lang w:bidi="ar-MA"/>
-              </w:rPr>
-              <w:t> </w:t>
-            </w:r>
-            <w:r>
-              <w:rPr>
-                <w:rFonts w:cs="arabswell_1" w:hint="cs"/>
-                <w:sz w:val="28"/>
-                <w:szCs w:val="28"/>
-                <w:rtl/>
-                <w:lang w:bidi="ar-MA"/>
-              </w:rPr>
-              <w:t>:</w:t>
-            </w:r>
+                <w:rtl/>
+                <w:lang w:bidi="ar-MA"/>
+              </w:rPr>
+            </w:pPr>
           </w:p>
         </w:tc>
       </w:tr>
@@ -475,8 +446,9 @@
     </w:p>
     <w:tbl>
       <w:tblPr>
-        <w:tblW w:w="10721" w:type="dxa"/>
+        <w:tblW w:w="11083" w:type="dxa"/>
         <w:jc w:val="center"/>
+        <w:tblInd w:w="-130" w:type="dxa"/>
         <w:tblBorders>
           <w:top w:val="single" w:sz="12" w:space="0" w:color="auto"/>
           <w:left w:val="single" w:sz="12" w:space="0" w:color="auto"/>
@@ -489,11 +461,11 @@
         <w:tblLook w:val="01E0"/>
       </w:tblPr>
       <w:tblGrid>
-        <w:gridCol w:w="556"/>
-        <w:gridCol w:w="7136"/>
+        <w:gridCol w:w="644"/>
+        <w:gridCol w:w="7178"/>
         <w:gridCol w:w="851"/>
-        <w:gridCol w:w="1134"/>
-        <w:gridCol w:w="1044"/>
+        <w:gridCol w:w="1327"/>
+        <w:gridCol w:w="1083"/>
       </w:tblGrid>
       <w:tr>
         <w:trPr>
@@ -502,7 +474,7 @@
         </w:trPr>
         <w:tc>
           <w:tcPr>
-            <w:tcW w:w="556" w:type="dxa"/>
+            <w:tcW w:w="644" w:type="dxa"/>
             <w:vAlign w:val="center"/>
           </w:tcPr>
           <w:p>
@@ -529,7 +501,7 @@
         </w:tc>
         <w:tc>
           <w:tcPr>
-            <w:tcW w:w="7136" w:type="dxa"/>
+            <w:tcW w:w="7178" w:type="dxa"/>
             <w:vAlign w:val="center"/>
           </w:tcPr>
           <w:p>
@@ -595,7 +567,7 @@
         </w:tc>
         <w:tc>
           <w:tcPr>
-            <w:tcW w:w="1134" w:type="dxa"/>
+            <w:tcW w:w="1327" w:type="dxa"/>
             <w:vAlign w:val="center"/>
           </w:tcPr>
           <w:p>
@@ -628,7 +600,7 @@
         </w:tc>
         <w:tc>
           <w:tcPr>
-            <w:tcW w:w="1044" w:type="dxa"/>
+            <w:tcW w:w="1083" w:type="dxa"/>
             <w:tcBorders>
               <w:bottom w:val="single" w:sz="12" w:space="0" w:color="auto"/>
             </w:tcBorders>
@@ -670,7 +642,7 @@
         </w:trPr>
         <w:tc>
           <w:tcPr>
-            <w:tcW w:w="556" w:type="dxa"/>
+            <w:tcW w:w="644" w:type="dxa"/>
             <w:vMerge w:val="restart"/>
             <w:shd w:val="clear" w:color="auto" w:fill="auto"/>
             <w:vAlign w:val="center"/>
@@ -687,7 +659,7 @@
         </w:tc>
         <w:tc>
           <w:tcPr>
-            <w:tcW w:w="7136" w:type="dxa"/>
+            <w:tcW w:w="7178" w:type="dxa"/>
             <w:vMerge w:val="restart"/>
             <w:shd w:val="clear" w:color="auto" w:fill="auto"/>
             <w:vAlign w:val="center"/>
@@ -698,19 +670,15 @@
               <w:ind w:left="83"/>
               <w:rPr>
                 <w:rFonts w:ascii="Arabic Typesetting" w:hAnsi="Arabic Typesetting" w:cs="Arabic Typesetting"/>
-                <w:b/>
-                <w:bCs/>
-                <w:sz w:val="44"/>
-                <w:szCs w:val="44"/>
-                <w:rtl/>
-                <w:lang w:bidi="ar-MA"/>
-              </w:rPr>
-            </w:pPr>
-            <w:r>
-              <w:rPr>
-                <w:rFonts w:ascii="Arabic Typesetting" w:hAnsi="Arabic Typesetting" w:cs="Arabic Typesetting"/>
-                <w:b/>
-                <w:bCs/>
+                <w:sz w:val="44"/>
+                <w:szCs w:val="44"/>
+                <w:rtl/>
+                <w:lang w:bidi="ar-MA"/>
+              </w:rPr>
+            </w:pPr>
+            <w:r>
+              <w:rPr>
+                <w:rFonts w:ascii="Arabic Typesetting" w:hAnsi="Arabic Typesetting" w:cs="Arabic Typesetting"/>
                 <w:sz w:val="44"/>
                 <w:szCs w:val="44"/>
               </w:rPr>
@@ -719,8 +687,6 @@
             <w:r>
               <w:rPr>
                 <w:rFonts w:ascii="Arabic Typesetting" w:hAnsi="Arabic Typesetting" w:cs="Arabic Typesetting"/>
-                <w:b/>
-                <w:bCs/>
                 <w:sz w:val="44"/>
                 <w:szCs w:val="44"/>
               </w:rPr>
@@ -729,8 +695,6 @@
             <w:r>
               <w:rPr>
                 <w:rFonts w:ascii="Arabic Typesetting" w:hAnsi="Arabic Typesetting" w:cs="Arabic Typesetting"/>
-                <w:b/>
-                <w:bCs/>
                 <w:sz w:val="44"/>
                 <w:szCs w:val="44"/>
               </w:rPr>
@@ -739,8 +703,6 @@
             <w:r>
               <w:rPr>
                 <w:rFonts w:ascii="Arabic Typesetting" w:hAnsi="Arabic Typesetting" w:cs="Arabic Typesetting"/>
-                <w:b/>
-                <w:bCs/>
                 <w:noProof/>
                 <w:sz w:val="44"/>
                 <w:szCs w:val="44"/>
@@ -751,8 +713,6 @@
             <w:r>
               <w:rPr>
                 <w:rFonts w:ascii="Arabic Typesetting" w:hAnsi="Arabic Typesetting" w:cs="Arabic Typesetting"/>
-                <w:b/>
-                <w:bCs/>
                 <w:sz w:val="44"/>
                 <w:szCs w:val="44"/>
               </w:rPr>
@@ -779,24 +739,70 @@
         </w:tc>
         <w:tc>
           <w:tcPr>
-            <w:tcW w:w="1134" w:type="dxa"/>
+            <w:tcW w:w="1327" w:type="dxa"/>
             <w:vMerge w:val="restart"/>
             <w:vAlign w:val="center"/>
           </w:tcPr>
           <w:p>
             <w:pPr>
               <w:bidi/>
-              <w:ind w:right="120"/>
-              <w:jc w:val="center"/>
-              <w:rPr>
-                <w:lang w:bidi="ar-MA"/>
-              </w:rPr>
-            </w:pPr>
-          </w:p>
-        </w:tc>
-        <w:tc>
-          <w:tcPr>
-            <w:tcW w:w="1044" w:type="dxa"/>
+              <w:ind w:left="83"/>
+              <w:jc w:val="center"/>
+              <w:rPr>
+                <w:rFonts w:ascii="Arabic Typesetting" w:hAnsi="Arabic Typesetting" w:cs="Arabic Typesetting"/>
+                <w:sz w:val="32"/>
+                <w:szCs w:val="32"/>
+                <w:rtl/>
+                <w:lang w:bidi="ar-MA"/>
+              </w:rPr>
+            </w:pPr>
+            <w:r>
+              <w:rPr>
+                <w:rFonts w:ascii="Arabic Typesetting" w:hAnsi="Arabic Typesetting" w:cs="Arabic Typesetting"/>
+                <w:sz w:val="32"/>
+                <w:szCs w:val="32"/>
+              </w:rPr>
+              <w:fldChar w:fldCharType="begin"/>
+            </w:r>
+            <w:r>
+              <w:rPr>
+                <w:rFonts w:ascii="Arabic Typesetting" w:hAnsi="Arabic Typesetting" w:cs="Arabic Typesetting"/>
+                <w:sz w:val="32"/>
+                <w:szCs w:val="32"/>
+              </w:rPr>
+              <w:instrText xml:space="preserve"> MERGEFIELD  crs_s1   </w:instrText>
+            </w:r>
+            <w:r>
+              <w:rPr>
+                <w:rFonts w:ascii="Arabic Typesetting" w:hAnsi="Arabic Typesetting" w:cs="Arabic Typesetting"/>
+                <w:sz w:val="32"/>
+                <w:szCs w:val="32"/>
+              </w:rPr>
+              <w:fldChar w:fldCharType="separate"/>
+            </w:r>
+            <w:r>
+              <w:rPr>
+                <w:rFonts w:ascii="Arabic Typesetting" w:hAnsi="Arabic Typesetting" w:cs="Arabic Typesetting"/>
+                <w:noProof/>
+                <w:sz w:val="32"/>
+                <w:szCs w:val="32"/>
+                <w:lang w:bidi="ar-MA"/>
+              </w:rPr>
+              <w:t>«s1»</w:t>
+            </w:r>
+            <w:r>
+              <w:rPr>
+                <w:rFonts w:ascii="Arabic Typesetting" w:hAnsi="Arabic Typesetting" w:cs="Arabic Typesetting"/>
+                <w:sz w:val="32"/>
+                <w:szCs w:val="32"/>
+              </w:rPr>
+              <w:fldChar w:fldCharType="end"/>
+            </w:r>
+          </w:p>
+        </w:tc>
+        <w:tc>
+          <w:tcPr>
+            <w:tcW w:w="1083" w:type="dxa"/>
             <w:tcBorders>
               <w:bottom w:val="nil"/>
             </w:tcBorders>
@@ -831,7 +837,7 @@
         </w:trPr>
         <w:tc>
           <w:tcPr>
-            <w:tcW w:w="556" w:type="dxa"/>
+            <w:tcW w:w="644" w:type="dxa"/>
             <w:vMerge/>
             <w:tcBorders>
               <w:bottom w:val="dotted" w:sz="4" w:space="0" w:color="808080"/>
@@ -851,7 +857,7 @@
         </w:tc>
         <w:tc>
           <w:tcPr>
-            <w:tcW w:w="7136" w:type="dxa"/>
+            <w:tcW w:w="7178" w:type="dxa"/>
             <w:vMerge/>
             <w:tcBorders>
               <w:bottom w:val="dotted" w:sz="4" w:space="0" w:color="808080"/>
@@ -865,8 +871,6 @@
               <w:ind w:left="83"/>
               <w:rPr>
                 <w:rFonts w:ascii="Arabic Typesetting" w:hAnsi="Arabic Typesetting" w:cs="Arabic Typesetting"/>
-                <w:b/>
-                <w:bCs/>
                 <w:sz w:val="44"/>
                 <w:szCs w:val="44"/>
               </w:rPr>
@@ -895,7 +899,7 @@
         </w:tc>
         <w:tc>
           <w:tcPr>
-            <w:tcW w:w="1134" w:type="dxa"/>
+            <w:tcW w:w="1327" w:type="dxa"/>
             <w:vMerge/>
             <w:tcBorders>
               <w:bottom w:val="dotted" w:sz="4" w:space="0" w:color="808080"/>
@@ -908,14 +912,16 @@
               <w:ind w:right="120"/>
               <w:jc w:val="center"/>
               <w:rPr>
-                <w:lang w:bidi="ar-MA"/>
-              </w:rPr>
-            </w:pPr>
-          </w:p>
-        </w:tc>
-        <w:tc>
-          <w:tcPr>
-            <w:tcW w:w="1044" w:type="dxa"/>
+                <w:sz w:val="32"/>
+                <w:szCs w:val="32"/>
+                <w:lang w:bidi="ar-MA"/>
+              </w:rPr>
+            </w:pPr>
+          </w:p>
+        </w:tc>
+        <w:tc>
+          <w:tcPr>
+            <w:tcW w:w="1083" w:type="dxa"/>
             <w:vMerge w:val="restart"/>
             <w:tcBorders>
               <w:top w:val="nil"/>
@@ -943,7 +949,7 @@
         </w:trPr>
         <w:tc>
           <w:tcPr>
-            <w:tcW w:w="556" w:type="dxa"/>
+            <w:tcW w:w="644" w:type="dxa"/>
             <w:tcBorders>
               <w:top w:val="dotted" w:sz="4" w:space="0" w:color="808080"/>
               <w:bottom w:val="dotted" w:sz="4" w:space="0" w:color="808080"/>
@@ -963,7 +969,7 @@
         </w:tc>
         <w:tc>
           <w:tcPr>
-            <w:tcW w:w="7136" w:type="dxa"/>
+            <w:tcW w:w="7178" w:type="dxa"/>
             <w:tcBorders>
               <w:top w:val="dotted" w:sz="4" w:space="0" w:color="808080"/>
               <w:bottom w:val="dotted" w:sz="4" w:space="0" w:color="808080"/>
@@ -977,19 +983,15 @@
               <w:ind w:left="83"/>
               <w:rPr>
                 <w:rFonts w:ascii="Arabic Typesetting" w:hAnsi="Arabic Typesetting" w:cs="Arabic Typesetting"/>
-                <w:b/>
-                <w:bCs/>
-                <w:sz w:val="44"/>
-                <w:szCs w:val="44"/>
-                <w:rtl/>
-                <w:lang w:bidi="ar-MA"/>
-              </w:rPr>
-            </w:pPr>
-            <w:r>
-              <w:rPr>
-                <w:rFonts w:ascii="Arabic Typesetting" w:hAnsi="Arabic Typesetting" w:cs="Arabic Typesetting"/>
-                <w:b/>
-                <w:bCs/>
+                <w:sz w:val="44"/>
+                <w:szCs w:val="44"/>
+                <w:rtl/>
+                <w:lang w:bidi="ar-MA"/>
+              </w:rPr>
+            </w:pPr>
+            <w:r>
+              <w:rPr>
+                <w:rFonts w:ascii="Arabic Typesetting" w:hAnsi="Arabic Typesetting" w:cs="Arabic Typesetting"/>
                 <w:sz w:val="44"/>
                 <w:szCs w:val="44"/>
               </w:rPr>
@@ -998,8 +1000,6 @@
             <w:r>
               <w:rPr>
                 <w:rFonts w:ascii="Arabic Typesetting" w:hAnsi="Arabic Typesetting" w:cs="Arabic Typesetting"/>
-                <w:b/>
-                <w:bCs/>
                 <w:sz w:val="44"/>
                 <w:szCs w:val="44"/>
               </w:rPr>
@@ -1008,8 +1008,6 @@
             <w:r>
               <w:rPr>
                 <w:rFonts w:ascii="Arabic Typesetting" w:hAnsi="Arabic Typesetting" w:cs="Arabic Typesetting"/>
-                <w:b/>
-                <w:bCs/>
                 <w:sz w:val="44"/>
                 <w:szCs w:val="44"/>
               </w:rPr>
@@ -1018,8 +1016,6 @@
             <w:r>
               <w:rPr>
                 <w:rFonts w:ascii="Arabic Typesetting" w:hAnsi="Arabic Typesetting" w:cs="Arabic Typesetting"/>
-                <w:b/>
-                <w:bCs/>
                 <w:noProof/>
                 <w:sz w:val="44"/>
                 <w:szCs w:val="44"/>
@@ -1031,8 +1027,6 @@
             <w:r>
               <w:rPr>
                 <w:rFonts w:ascii="Arabic Typesetting" w:hAnsi="Arabic Typesetting" w:cs="Arabic Typesetting"/>
-                <w:b/>
-                <w:bCs/>
                 <w:noProof/>
                 <w:sz w:val="44"/>
                 <w:szCs w:val="44"/>
@@ -1043,8 +1037,6 @@
             <w:r>
               <w:rPr>
                 <w:rFonts w:ascii="Arabic Typesetting" w:hAnsi="Arabic Typesetting" w:cs="Arabic Typesetting"/>
-                <w:b/>
-                <w:bCs/>
                 <w:noProof/>
                 <w:sz w:val="44"/>
                 <w:szCs w:val="44"/>
@@ -1056,8 +1048,6 @@
             <w:r>
               <w:rPr>
                 <w:rFonts w:ascii="Arabic Typesetting" w:hAnsi="Arabic Typesetting" w:cs="Arabic Typesetting"/>
-                <w:b/>
-                <w:bCs/>
                 <w:sz w:val="44"/>
                 <w:szCs w:val="44"/>
               </w:rPr>
@@ -1087,7 +1077,7 @@
         </w:tc>
         <w:tc>
           <w:tcPr>
-            <w:tcW w:w="1134" w:type="dxa"/>
+            <w:tcW w:w="1327" w:type="dxa"/>
             <w:tcBorders>
               <w:top w:val="dotted" w:sz="4" w:space="0" w:color="808080"/>
               <w:bottom w:val="dotted" w:sz="4" w:space="0" w:color="808080"/>
@@ -1097,18 +1087,85 @@
           <w:p>
             <w:pPr>
               <w:bidi/>
-              <w:ind w:right="120"/>
-              <w:jc w:val="center"/>
-              <w:rPr>
-                <w:rtl/>
-                <w:lang w:bidi="ar-MA"/>
-              </w:rPr>
-            </w:pPr>
-          </w:p>
-        </w:tc>
-        <w:tc>
-          <w:tcPr>
-            <w:tcW w:w="1044" w:type="dxa"/>
+              <w:ind w:left="83"/>
+              <w:jc w:val="center"/>
+              <w:rPr>
+                <w:rFonts w:ascii="Arabic Typesetting" w:hAnsi="Arabic Typesetting" w:cs="Arabic Typesetting"/>
+                <w:sz w:val="32"/>
+                <w:szCs w:val="32"/>
+                <w:rtl/>
+                <w:lang w:bidi="ar-MA"/>
+              </w:rPr>
+            </w:pPr>
+            <w:r>
+              <w:rPr>
+                <w:rFonts w:ascii="Arabic Typesetting" w:hAnsi="Arabic Typesetting" w:cs="Arabic Typesetting"/>
+                <w:sz w:val="32"/>
+                <w:szCs w:val="32"/>
+              </w:rPr>
+              <w:fldChar w:fldCharType="begin"/>
+            </w:r>
+            <w:r>
+              <w:rPr>
+                <w:rFonts w:ascii="Arabic Typesetting" w:hAnsi="Arabic Typesetting" w:cs="Arabic Typesetting"/>
+                <w:sz w:val="32"/>
+                <w:szCs w:val="32"/>
+              </w:rPr>
+              <w:instrText xml:space="preserve"> MERGEFIELD  crs_s2   </w:instrText>
+            </w:r>
+            <w:r>
+              <w:rPr>
+                <w:rFonts w:ascii="Arabic Typesetting" w:hAnsi="Arabic Typesetting" w:cs="Arabic Typesetting"/>
+                <w:sz w:val="32"/>
+                <w:szCs w:val="32"/>
+              </w:rPr>
+              <w:fldChar w:fldCharType="separate"/>
+            </w:r>
+            <w:r>
+              <w:rPr>
+                <w:rFonts w:ascii="Arabic Typesetting" w:hAnsi="Arabic Typesetting" w:cs="Arabic Typesetting"/>
+                <w:noProof/>
+                <w:sz w:val="32"/>
+                <w:szCs w:val="32"/>
+                <w:rtl/>
+                <w:lang w:bidi="ar-MA"/>
+              </w:rPr>
+              <w:t>«</w:t>
+            </w:r>
+            <w:r>
+              <w:rPr>
+                <w:rFonts w:ascii="Arabic Typesetting" w:hAnsi="Arabic Typesetting" w:cs="Arabic Typesetting"/>
+                <w:noProof/>
+                <w:sz w:val="32"/>
+                <w:szCs w:val="32"/>
+                <w:lang w:bidi="ar-MA"/>
+              </w:rPr>
+              <w:t>s2</w:t>
+            </w:r>
+            <w:r>
+              <w:rPr>
+                <w:rFonts w:ascii="Arabic Typesetting" w:hAnsi="Arabic Typesetting" w:cs="Arabic Typesetting"/>
+                <w:noProof/>
+                <w:sz w:val="32"/>
+                <w:szCs w:val="32"/>
+                <w:rtl/>
+                <w:lang w:bidi="ar-MA"/>
+              </w:rPr>
+              <w:t>»</w:t>
+            </w:r>
+            <w:r>
+              <w:rPr>
+                <w:rFonts w:ascii="Arabic Typesetting" w:hAnsi="Arabic Typesetting" w:cs="Arabic Typesetting"/>
+                <w:sz w:val="32"/>
+                <w:szCs w:val="32"/>
+              </w:rPr>
+              <w:fldChar w:fldCharType="end"/>
+            </w:r>
+          </w:p>
+        </w:tc>
+        <w:tc>
+          <w:tcPr>
+            <w:tcW w:w="1083" w:type="dxa"/>
             <w:vMerge/>
             <w:tcBorders>
               <w:top w:val="nil"/>
@@ -1136,7 +1193,7 @@
         </w:trPr>
         <w:tc>
           <w:tcPr>
-            <w:tcW w:w="556" w:type="dxa"/>
+            <w:tcW w:w="644" w:type="dxa"/>
             <w:tcBorders>
               <w:top w:val="dotted" w:sz="4" w:space="0" w:color="808080"/>
               <w:bottom w:val="dotted" w:sz="4" w:space="0" w:color="808080"/>
@@ -1156,7 +1213,7 @@
         </w:tc>
         <w:tc>
           <w:tcPr>
-            <w:tcW w:w="7136" w:type="dxa"/>
+            <w:tcW w:w="7178" w:type="dxa"/>
             <w:tcBorders>
               <w:top w:val="dotted" w:sz="4" w:space="0" w:color="808080"/>
               <w:bottom w:val="dotted" w:sz="4" w:space="0" w:color="808080"/>
@@ -1170,19 +1227,15 @@
               <w:ind w:left="83"/>
               <w:rPr>
                 <w:rFonts w:ascii="Arabic Typesetting" w:hAnsi="Arabic Typesetting" w:cs="Arabic Typesetting"/>
-                <w:b/>
-                <w:bCs/>
-                <w:sz w:val="44"/>
-                <w:szCs w:val="44"/>
-                <w:rtl/>
-                <w:lang w:bidi="ar-MA"/>
-              </w:rPr>
-            </w:pPr>
-            <w:r>
-              <w:rPr>
-                <w:rFonts w:ascii="Arabic Typesetting" w:hAnsi="Arabic Typesetting" w:cs="Arabic Typesetting"/>
-                <w:b/>
-                <w:bCs/>
+                <w:sz w:val="44"/>
+                <w:szCs w:val="44"/>
+                <w:rtl/>
+                <w:lang w:bidi="ar-MA"/>
+              </w:rPr>
+            </w:pPr>
+            <w:r>
+              <w:rPr>
+                <w:rFonts w:ascii="Arabic Typesetting" w:hAnsi="Arabic Typesetting" w:cs="Arabic Typesetting"/>
                 <w:sz w:val="44"/>
                 <w:szCs w:val="44"/>
               </w:rPr>
@@ -1191,8 +1244,6 @@
             <w:r>
               <w:rPr>
                 <w:rFonts w:ascii="Arabic Typesetting" w:hAnsi="Arabic Typesetting" w:cs="Arabic Typesetting"/>
-                <w:b/>
-                <w:bCs/>
                 <w:sz w:val="44"/>
                 <w:szCs w:val="44"/>
               </w:rPr>
@@ -1201,8 +1252,6 @@
             <w:r>
               <w:rPr>
                 <w:rFonts w:ascii="Arabic Typesetting" w:hAnsi="Arabic Typesetting" w:cs="Arabic Typesetting"/>
-                <w:b/>
-                <w:bCs/>
                 <w:sz w:val="44"/>
                 <w:szCs w:val="44"/>
               </w:rPr>
@@ -1211,8 +1260,6 @@
             <w:r>
               <w:rPr>
                 <w:rFonts w:ascii="Arabic Typesetting" w:hAnsi="Arabic Typesetting" w:cs="Arabic Typesetting"/>
-                <w:b/>
-                <w:bCs/>
                 <w:noProof/>
                 <w:sz w:val="44"/>
                 <w:szCs w:val="44"/>
@@ -1224,8 +1271,6 @@
             <w:r>
               <w:rPr>
                 <w:rFonts w:ascii="Arabic Typesetting" w:hAnsi="Arabic Typesetting" w:cs="Arabic Typesetting"/>
-                <w:b/>
-                <w:bCs/>
                 <w:noProof/>
                 <w:sz w:val="44"/>
                 <w:szCs w:val="44"/>
@@ -1236,8 +1281,6 @@
             <w:r>
               <w:rPr>
                 <w:rFonts w:ascii="Arabic Typesetting" w:hAnsi="Arabic Typesetting" w:cs="Arabic Typesetting"/>
-                <w:b/>
-                <w:bCs/>
                 <w:noProof/>
                 <w:sz w:val="44"/>
                 <w:szCs w:val="44"/>
@@ -1249,8 +1292,6 @@
             <w:r>
               <w:rPr>
                 <w:rFonts w:ascii="Arabic Typesetting" w:hAnsi="Arabic Typesetting" w:cs="Arabic Typesetting"/>
-                <w:b/>
-                <w:bCs/>
                 <w:sz w:val="44"/>
                 <w:szCs w:val="44"/>
               </w:rPr>
@@ -1280,7 +1321,7 @@
         </w:tc>
         <w:tc>
           <w:tcPr>
-            <w:tcW w:w="1134" w:type="dxa"/>
+            <w:tcW w:w="1327" w:type="dxa"/>
             <w:tcBorders>
               <w:top w:val="dotted" w:sz="4" w:space="0" w:color="808080"/>
               <w:bottom w:val="dotted" w:sz="4" w:space="0" w:color="808080"/>
@@ -1290,18 +1331,85 @@
           <w:p>
             <w:pPr>
               <w:bidi/>
-              <w:ind w:right="120"/>
-              <w:jc w:val="center"/>
-              <w:rPr>
-                <w:rtl/>
-                <w:lang w:bidi="ar-MA"/>
-              </w:rPr>
-            </w:pPr>
-          </w:p>
-        </w:tc>
-        <w:tc>
-          <w:tcPr>
-            <w:tcW w:w="1044" w:type="dxa"/>
+              <w:ind w:left="83"/>
+              <w:jc w:val="center"/>
+              <w:rPr>
+                <w:rFonts w:ascii="Arabic Typesetting" w:hAnsi="Arabic Typesetting" w:cs="Arabic Typesetting"/>
+                <w:sz w:val="32"/>
+                <w:szCs w:val="32"/>
+                <w:rtl/>
+                <w:lang w:bidi="ar-MA"/>
+              </w:rPr>
+            </w:pPr>
+            <w:r>
+              <w:rPr>
+                <w:rFonts w:ascii="Arabic Typesetting" w:hAnsi="Arabic Typesetting" w:cs="Arabic Typesetting"/>
+                <w:sz w:val="32"/>
+                <w:szCs w:val="32"/>
+              </w:rPr>
+              <w:fldChar w:fldCharType="begin"/>
+            </w:r>
+            <w:r>
+              <w:rPr>
+                <w:rFonts w:ascii="Arabic Typesetting" w:hAnsi="Arabic Typesetting" w:cs="Arabic Typesetting"/>
+                <w:sz w:val="32"/>
+                <w:szCs w:val="32"/>
+              </w:rPr>
+              <w:instrText xml:space="preserve"> MERGEFIELD  crs_s3   </w:instrText>
+            </w:r>
+            <w:r>
+              <w:rPr>
+                <w:rFonts w:ascii="Arabic Typesetting" w:hAnsi="Arabic Typesetting" w:cs="Arabic Typesetting"/>
+                <w:sz w:val="32"/>
+                <w:szCs w:val="32"/>
+              </w:rPr>
+              <w:fldChar w:fldCharType="separate"/>
+            </w:r>
+            <w:r>
+              <w:rPr>
+                <w:rFonts w:ascii="Arabic Typesetting" w:hAnsi="Arabic Typesetting" w:cs="Arabic Typesetting"/>
+                <w:noProof/>
+                <w:sz w:val="32"/>
+                <w:szCs w:val="32"/>
+                <w:rtl/>
+                <w:lang w:bidi="ar-MA"/>
+              </w:rPr>
+              <w:t>«</w:t>
+            </w:r>
+            <w:r>
+              <w:rPr>
+                <w:rFonts w:ascii="Arabic Typesetting" w:hAnsi="Arabic Typesetting" w:cs="Arabic Typesetting"/>
+                <w:noProof/>
+                <w:sz w:val="32"/>
+                <w:szCs w:val="32"/>
+                <w:lang w:bidi="ar-MA"/>
+              </w:rPr>
+              <w:t>s3</w:t>
+            </w:r>
+            <w:r>
+              <w:rPr>
+                <w:rFonts w:ascii="Arabic Typesetting" w:hAnsi="Arabic Typesetting" w:cs="Arabic Typesetting"/>
+                <w:noProof/>
+                <w:sz w:val="32"/>
+                <w:szCs w:val="32"/>
+                <w:rtl/>
+                <w:lang w:bidi="ar-MA"/>
+              </w:rPr>
+              <w:t>»</w:t>
+            </w:r>
+            <w:r>
+              <w:rPr>
+                <w:rFonts w:ascii="Arabic Typesetting" w:hAnsi="Arabic Typesetting" w:cs="Arabic Typesetting"/>
+                <w:sz w:val="32"/>
+                <w:szCs w:val="32"/>
+              </w:rPr>
+              <w:fldChar w:fldCharType="end"/>
+            </w:r>
+          </w:p>
+        </w:tc>
+        <w:tc>
+          <w:tcPr>
+            <w:tcW w:w="1083" w:type="dxa"/>
             <w:vMerge/>
             <w:tcBorders>
               <w:top w:val="nil"/>
@@ -1329,7 +1437,7 @@
         </w:trPr>
         <w:tc>
           <w:tcPr>
-            <w:tcW w:w="556" w:type="dxa"/>
+            <w:tcW w:w="644" w:type="dxa"/>
             <w:tcBorders>
               <w:top w:val="dotted" w:sz="4" w:space="0" w:color="808080"/>
               <w:bottom w:val="dotted" w:sz="4" w:space="0" w:color="808080"/>
@@ -1349,7 +1457,7 @@
         </w:tc>
         <w:tc>
           <w:tcPr>
-            <w:tcW w:w="7136" w:type="dxa"/>
+            <w:tcW w:w="7178" w:type="dxa"/>
             <w:tcBorders>
               <w:top w:val="dotted" w:sz="4" w:space="0" w:color="808080"/>
               <w:bottom w:val="dotted" w:sz="4" w:space="0" w:color="808080"/>
@@ -1363,19 +1471,15 @@
               <w:ind w:left="83"/>
               <w:rPr>
                 <w:rFonts w:ascii="Arabic Typesetting" w:hAnsi="Arabic Typesetting" w:cs="Arabic Typesetting"/>
-                <w:b/>
-                <w:bCs/>
-                <w:sz w:val="44"/>
-                <w:szCs w:val="44"/>
-                <w:rtl/>
-                <w:lang w:bidi="ar-MA"/>
-              </w:rPr>
-            </w:pPr>
-            <w:r>
-              <w:rPr>
-                <w:rFonts w:ascii="Arabic Typesetting" w:hAnsi="Arabic Typesetting" w:cs="Arabic Typesetting"/>
-                <w:b/>
-                <w:bCs/>
+                <w:sz w:val="44"/>
+                <w:szCs w:val="44"/>
+                <w:rtl/>
+                <w:lang w:bidi="ar-MA"/>
+              </w:rPr>
+            </w:pPr>
+            <w:r>
+              <w:rPr>
+                <w:rFonts w:ascii="Arabic Typesetting" w:hAnsi="Arabic Typesetting" w:cs="Arabic Typesetting"/>
                 <w:sz w:val="44"/>
                 <w:szCs w:val="44"/>
               </w:rPr>
@@ -1384,8 +1488,6 @@
             <w:r>
               <w:rPr>
                 <w:rFonts w:ascii="Arabic Typesetting" w:hAnsi="Arabic Typesetting" w:cs="Arabic Typesetting"/>
-                <w:b/>
-                <w:bCs/>
                 <w:sz w:val="44"/>
                 <w:szCs w:val="44"/>
               </w:rPr>
@@ -1394,8 +1496,6 @@
             <w:r>
               <w:rPr>
                 <w:rFonts w:ascii="Arabic Typesetting" w:hAnsi="Arabic Typesetting" w:cs="Arabic Typesetting"/>
-                <w:b/>
-                <w:bCs/>
                 <w:sz w:val="44"/>
                 <w:szCs w:val="44"/>
               </w:rPr>
@@ -1404,8 +1504,6 @@
             <w:r>
               <w:rPr>
                 <w:rFonts w:ascii="Arabic Typesetting" w:hAnsi="Arabic Typesetting" w:cs="Arabic Typesetting"/>
-                <w:b/>
-                <w:bCs/>
                 <w:noProof/>
                 <w:sz w:val="44"/>
                 <w:szCs w:val="44"/>
@@ -1417,8 +1515,6 @@
             <w:r>
               <w:rPr>
                 <w:rFonts w:ascii="Arabic Typesetting" w:hAnsi="Arabic Typesetting" w:cs="Arabic Typesetting"/>
-                <w:b/>
-                <w:bCs/>
                 <w:noProof/>
                 <w:sz w:val="44"/>
                 <w:szCs w:val="44"/>
@@ -1429,8 +1525,6 @@
             <w:r>
               <w:rPr>
                 <w:rFonts w:ascii="Arabic Typesetting" w:hAnsi="Arabic Typesetting" w:cs="Arabic Typesetting"/>
-                <w:b/>
-                <w:bCs/>
                 <w:noProof/>
                 <w:sz w:val="44"/>
                 <w:szCs w:val="44"/>
@@ -1442,8 +1536,6 @@
             <w:r>
               <w:rPr>
                 <w:rFonts w:ascii="Arabic Typesetting" w:hAnsi="Arabic Typesetting" w:cs="Arabic Typesetting"/>
-                <w:b/>
-                <w:bCs/>
                 <w:sz w:val="44"/>
                 <w:szCs w:val="44"/>
               </w:rPr>
@@ -1473,7 +1565,7 @@
         </w:tc>
         <w:tc>
           <w:tcPr>
-            <w:tcW w:w="1134" w:type="dxa"/>
+            <w:tcW w:w="1327" w:type="dxa"/>
             <w:tcBorders>
               <w:top w:val="dotted" w:sz="4" w:space="0" w:color="808080"/>
               <w:bottom w:val="dotted" w:sz="4" w:space="0" w:color="808080"/>
@@ -1483,18 +1575,85 @@
           <w:p>
             <w:pPr>
               <w:bidi/>
-              <w:ind w:right="120"/>
-              <w:jc w:val="center"/>
-              <w:rPr>
-                <w:rtl/>
-                <w:lang w:bidi="ar-MA"/>
-              </w:rPr>
-            </w:pPr>
-          </w:p>
-        </w:tc>
-        <w:tc>
-          <w:tcPr>
-            <w:tcW w:w="1044" w:type="dxa"/>
+              <w:ind w:left="83"/>
+              <w:jc w:val="center"/>
+              <w:rPr>
+                <w:rFonts w:ascii="Arabic Typesetting" w:hAnsi="Arabic Typesetting" w:cs="Arabic Typesetting"/>
+                <w:sz w:val="32"/>
+                <w:szCs w:val="32"/>
+                <w:rtl/>
+                <w:lang w:bidi="ar-MA"/>
+              </w:rPr>
+            </w:pPr>
+            <w:r>
+              <w:rPr>
+                <w:rFonts w:ascii="Arabic Typesetting" w:hAnsi="Arabic Typesetting" w:cs="Arabic Typesetting"/>
+                <w:sz w:val="32"/>
+                <w:szCs w:val="32"/>
+              </w:rPr>
+              <w:fldChar w:fldCharType="begin"/>
+            </w:r>
+            <w:r>
+              <w:rPr>
+                <w:rFonts w:ascii="Arabic Typesetting" w:hAnsi="Arabic Typesetting" w:cs="Arabic Typesetting"/>
+                <w:sz w:val="32"/>
+                <w:szCs w:val="32"/>
+              </w:rPr>
+              <w:instrText xml:space="preserve"> MERGEFIELD  crs_s4   </w:instrText>
+            </w:r>
+            <w:r>
+              <w:rPr>
+                <w:rFonts w:ascii="Arabic Typesetting" w:hAnsi="Arabic Typesetting" w:cs="Arabic Typesetting"/>
+                <w:sz w:val="32"/>
+                <w:szCs w:val="32"/>
+              </w:rPr>
+              <w:fldChar w:fldCharType="separate"/>
+            </w:r>
+            <w:r>
+              <w:rPr>
+                <w:rFonts w:ascii="Arabic Typesetting" w:hAnsi="Arabic Typesetting" w:cs="Arabic Typesetting"/>
+                <w:noProof/>
+                <w:sz w:val="32"/>
+                <w:szCs w:val="32"/>
+                <w:rtl/>
+                <w:lang w:bidi="ar-MA"/>
+              </w:rPr>
+              <w:t>«</w:t>
+            </w:r>
+            <w:r>
+              <w:rPr>
+                <w:rFonts w:ascii="Arabic Typesetting" w:hAnsi="Arabic Typesetting" w:cs="Arabic Typesetting"/>
+                <w:noProof/>
+                <w:sz w:val="32"/>
+                <w:szCs w:val="32"/>
+                <w:lang w:bidi="ar-MA"/>
+              </w:rPr>
+              <w:t>s4</w:t>
+            </w:r>
+            <w:r>
+              <w:rPr>
+                <w:rFonts w:ascii="Arabic Typesetting" w:hAnsi="Arabic Typesetting" w:cs="Arabic Typesetting"/>
+                <w:noProof/>
+                <w:sz w:val="32"/>
+                <w:szCs w:val="32"/>
+                <w:rtl/>
+                <w:lang w:bidi="ar-MA"/>
+              </w:rPr>
+              <w:t>»</w:t>
+            </w:r>
+            <w:r>
+              <w:rPr>
+                <w:rFonts w:ascii="Arabic Typesetting" w:hAnsi="Arabic Typesetting" w:cs="Arabic Typesetting"/>
+                <w:sz w:val="32"/>
+                <w:szCs w:val="32"/>
+              </w:rPr>
+              <w:fldChar w:fldCharType="end"/>
+            </w:r>
+          </w:p>
+        </w:tc>
+        <w:tc>
+          <w:tcPr>
+            <w:tcW w:w="1083" w:type="dxa"/>
             <w:vMerge/>
             <w:tcBorders>
               <w:top w:val="nil"/>
@@ -1522,7 +1681,7 @@
         </w:trPr>
         <w:tc>
           <w:tcPr>
-            <w:tcW w:w="556" w:type="dxa"/>
+            <w:tcW w:w="644" w:type="dxa"/>
             <w:vMerge w:val="restart"/>
             <w:tcBorders>
               <w:top w:val="dotted" w:sz="4" w:space="0" w:color="808080"/>
@@ -1542,7 +1701,7 @@
         </w:tc>
         <w:tc>
           <w:tcPr>
-            <w:tcW w:w="7136" w:type="dxa"/>
+            <w:tcW w:w="7178" w:type="dxa"/>
             <w:vMerge w:val="restart"/>
             <w:tcBorders>
               <w:top w:val="dotted" w:sz="4" w:space="0" w:color="808080"/>
@@ -1586,7 +1745,7 @@
         </w:tc>
         <w:tc>
           <w:tcPr>
-            <w:tcW w:w="1134" w:type="dxa"/>
+            <w:tcW w:w="1327" w:type="dxa"/>
             <w:vMerge w:val="restart"/>
             <w:tcBorders>
               <w:top w:val="dotted" w:sz="4" w:space="0" w:color="808080"/>
@@ -1599,15 +1758,17 @@
               <w:ind w:right="120"/>
               <w:jc w:val="center"/>
               <w:rPr>
-                <w:rtl/>
-                <w:lang w:bidi="ar-MA"/>
-              </w:rPr>
-            </w:pPr>
-          </w:p>
-        </w:tc>
-        <w:tc>
-          <w:tcPr>
-            <w:tcW w:w="1044" w:type="dxa"/>
+                <w:sz w:val="20"/>
+                <w:szCs w:val="20"/>
+                <w:rtl/>
+                <w:lang w:bidi="ar-MA"/>
+              </w:rPr>
+            </w:pPr>
+          </w:p>
+        </w:tc>
+        <w:tc>
+          <w:tcPr>
+            <w:tcW w:w="1083" w:type="dxa"/>
             <w:vMerge/>
             <w:tcBorders>
               <w:top w:val="nil"/>
@@ -1635,7 +1796,7 @@
         </w:trPr>
         <w:tc>
           <w:tcPr>
-            <w:tcW w:w="556" w:type="dxa"/>
+            <w:tcW w:w="644" w:type="dxa"/>
             <w:vMerge/>
             <w:shd w:val="clear" w:color="auto" w:fill="auto"/>
             <w:vAlign w:val="center"/>
@@ -1652,7 +1813,7 @@
         </w:tc>
         <w:tc>
           <w:tcPr>
-            <w:tcW w:w="7136" w:type="dxa"/>
+            <w:tcW w:w="7178" w:type="dxa"/>
             <w:vMerge/>
             <w:shd w:val="clear" w:color="auto" w:fill="auto"/>
             <w:vAlign w:val="center"/>
@@ -1690,7 +1851,7 @@
         </w:tc>
         <w:tc>
           <w:tcPr>
-            <w:tcW w:w="1134" w:type="dxa"/>
+            <w:tcW w:w="1327" w:type="dxa"/>
             <w:vMerge/>
             <w:vAlign w:val="center"/>
           </w:tcPr>
@@ -1708,7 +1869,7 @@
         </w:tc>
         <w:tc>
           <w:tcPr>
-            <w:tcW w:w="1044" w:type="dxa"/>
+            <w:tcW w:w="1083" w:type="dxa"/>
             <w:tcBorders>
               <w:top w:val="nil"/>
             </w:tcBorders>
@@ -1743,7 +1904,7 @@
         </w:trPr>
         <w:tc>
           <w:tcPr>
-            <w:tcW w:w="10721" w:type="dxa"/>
+            <w:tcW w:w="11083" w:type="dxa"/>
             <w:gridSpan w:val="5"/>
             <w:vAlign w:val="center"/>
           </w:tcPr>
@@ -1753,19 +1914,15 @@
               <w:jc w:val="center"/>
               <w:rPr>
                 <w:rFonts w:ascii="Arabic Typesetting" w:hAnsi="Arabic Typesetting" w:cs="Arabic Typesetting"/>
-                <w:b/>
-                <w:bCs/>
-                <w:sz w:val="44"/>
-                <w:szCs w:val="44"/>
-                <w:rtl/>
-                <w:lang w:bidi="ar-MA"/>
-              </w:rPr>
-            </w:pPr>
-            <w:r>
-              <w:rPr>
-                <w:rFonts w:ascii="Arabic Typesetting" w:hAnsi="Arabic Typesetting" w:cs="Arabic Typesetting"/>
-                <w:b/>
-                <w:bCs/>
+                <w:sz w:val="44"/>
+                <w:szCs w:val="44"/>
+                <w:rtl/>
+                <w:lang w:bidi="ar-MA"/>
+              </w:rPr>
+            </w:pPr>
+            <w:r>
+              <w:rPr>
+                <w:rFonts w:ascii="Arabic Typesetting" w:hAnsi="Arabic Typesetting" w:cs="Arabic Typesetting"/>
                 <w:sz w:val="44"/>
                 <w:szCs w:val="44"/>
               </w:rPr>
@@ -1774,8 +1931,6 @@
             <w:r>
               <w:rPr>
                 <w:rFonts w:ascii="Arabic Typesetting" w:hAnsi="Arabic Typesetting" w:cs="Arabic Typesetting"/>
-                <w:b/>
-                <w:bCs/>
                 <w:sz w:val="44"/>
                 <w:szCs w:val="44"/>
               </w:rPr>
@@ -1784,8 +1939,6 @@
             <w:r>
               <w:rPr>
                 <w:rFonts w:ascii="Arabic Typesetting" w:hAnsi="Arabic Typesetting" w:cs="Arabic Typesetting"/>
-                <w:b/>
-                <w:bCs/>
                 <w:sz w:val="44"/>
                 <w:szCs w:val="44"/>
               </w:rPr>
@@ -1794,8 +1947,6 @@
             <w:r>
               <w:rPr>
                 <w:rFonts w:ascii="Arabic Typesetting" w:hAnsi="Arabic Typesetting" w:cs="Arabic Typesetting"/>
-                <w:b/>
-                <w:bCs/>
                 <w:noProof/>
                 <w:sz w:val="44"/>
                 <w:szCs w:val="44"/>
@@ -1807,8 +1958,6 @@
             <w:r>
               <w:rPr>
                 <w:rFonts w:ascii="Arabic Typesetting" w:hAnsi="Arabic Typesetting" w:cs="Arabic Typesetting"/>
-                <w:b/>
-                <w:bCs/>
                 <w:noProof/>
                 <w:sz w:val="44"/>
                 <w:szCs w:val="44"/>
@@ -1819,8 +1968,6 @@
             <w:r>
               <w:rPr>
                 <w:rFonts w:ascii="Arabic Typesetting" w:hAnsi="Arabic Typesetting" w:cs="Arabic Typesetting"/>
-                <w:b/>
-                <w:bCs/>
                 <w:noProof/>
                 <w:sz w:val="44"/>
                 <w:szCs w:val="44"/>
@@ -1832,8 +1979,6 @@
             <w:r>
               <w:rPr>
                 <w:rFonts w:ascii="Arabic Typesetting" w:hAnsi="Arabic Typesetting" w:cs="Arabic Typesetting"/>
-                <w:b/>
-                <w:bCs/>
                 <w:sz w:val="44"/>
                 <w:szCs w:val="44"/>
               </w:rPr>
@@ -1849,7 +1994,7 @@
         </w:trPr>
         <w:tc>
           <w:tcPr>
-            <w:tcW w:w="556" w:type="dxa"/>
+            <w:tcW w:w="644" w:type="dxa"/>
             <w:vMerge w:val="restart"/>
             <w:shd w:val="clear" w:color="auto" w:fill="auto"/>
             <w:vAlign w:val="center"/>
@@ -1866,7 +2011,7 @@
         </w:tc>
         <w:tc>
           <w:tcPr>
-            <w:tcW w:w="7136" w:type="dxa"/>
+            <w:tcW w:w="7178" w:type="dxa"/>
             <w:vMerge w:val="restart"/>
             <w:shd w:val="clear" w:color="auto" w:fill="auto"/>
             <w:vAlign w:val="center"/>
@@ -1877,18 +2022,14 @@
               <w:ind w:right="33"/>
               <w:rPr>
                 <w:rFonts w:ascii="Arabic Typesetting" w:hAnsi="Arabic Typesetting" w:cs="Arabic Typesetting"/>
-                <w:b/>
-                <w:bCs/>
-                <w:sz w:val="44"/>
-                <w:szCs w:val="44"/>
-                <w:lang w:bidi="ar-MA"/>
-              </w:rPr>
-            </w:pPr>
-            <w:r>
-              <w:rPr>
-                <w:rFonts w:ascii="Arabic Typesetting" w:hAnsi="Arabic Typesetting" w:cs="Arabic Typesetting"/>
-                <w:b/>
-                <w:bCs/>
+                <w:sz w:val="44"/>
+                <w:szCs w:val="44"/>
+                <w:lang w:bidi="ar-MA"/>
+              </w:rPr>
+            </w:pPr>
+            <w:r>
+              <w:rPr>
+                <w:rFonts w:ascii="Arabic Typesetting" w:hAnsi="Arabic Typesetting" w:cs="Arabic Typesetting"/>
                 <w:sz w:val="44"/>
                 <w:szCs w:val="44"/>
               </w:rPr>
@@ -1897,8 +2038,6 @@
             <w:r>
               <w:rPr>
                 <w:rFonts w:ascii="Arabic Typesetting" w:hAnsi="Arabic Typesetting" w:cs="Arabic Typesetting"/>
-                <w:b/>
-                <w:bCs/>
                 <w:sz w:val="44"/>
                 <w:szCs w:val="44"/>
               </w:rPr>
@@ -1907,8 +2046,6 @@
             <w:r>
               <w:rPr>
                 <w:rFonts w:ascii="Arabic Typesetting" w:hAnsi="Arabic Typesetting" w:cs="Arabic Typesetting"/>
-                <w:b/>
-                <w:bCs/>
                 <w:sz w:val="44"/>
                 <w:szCs w:val="44"/>
               </w:rPr>
@@ -1917,8 +2054,6 @@
             <w:r>
               <w:rPr>
                 <w:rFonts w:ascii="Arabic Typesetting" w:hAnsi="Arabic Typesetting" w:cs="Arabic Typesetting"/>
-                <w:b/>
-                <w:bCs/>
                 <w:noProof/>
                 <w:sz w:val="44"/>
                 <w:szCs w:val="44"/>
@@ -1929,8 +2064,6 @@
             <w:r>
               <w:rPr>
                 <w:rFonts w:ascii="Arabic Typesetting" w:hAnsi="Arabic Typesetting" w:cs="Arabic Typesetting"/>
-                <w:b/>
-                <w:bCs/>
                 <w:sz w:val="44"/>
                 <w:szCs w:val="44"/>
               </w:rPr>
@@ -1957,24 +2090,69 @@
         </w:tc>
         <w:tc>
           <w:tcPr>
-            <w:tcW w:w="1134" w:type="dxa"/>
+            <w:tcW w:w="1327" w:type="dxa"/>
             <w:vMerge w:val="restart"/>
             <w:vAlign w:val="center"/>
           </w:tcPr>
           <w:p>
             <w:pPr>
               <w:bidi/>
-              <w:ind w:right="120"/>
-              <w:jc w:val="center"/>
-              <w:rPr>
-                <w:lang w:bidi="ar-MA"/>
-              </w:rPr>
-            </w:pPr>
-          </w:p>
-        </w:tc>
-        <w:tc>
-          <w:tcPr>
-            <w:tcW w:w="1044" w:type="dxa"/>
+              <w:ind w:right="33"/>
+              <w:jc w:val="center"/>
+              <w:rPr>
+                <w:rFonts w:ascii="Arabic Typesetting" w:hAnsi="Arabic Typesetting" w:cs="Arabic Typesetting"/>
+                <w:sz w:val="32"/>
+                <w:szCs w:val="32"/>
+                <w:lang w:bidi="ar-MA"/>
+              </w:rPr>
+            </w:pPr>
+            <w:r>
+              <w:rPr>
+                <w:rFonts w:ascii="Arabic Typesetting" w:hAnsi="Arabic Typesetting" w:cs="Arabic Typesetting"/>
+                <w:sz w:val="32"/>
+                <w:szCs w:val="32"/>
+              </w:rPr>
+              <w:fldChar w:fldCharType="begin"/>
+            </w:r>
+            <w:r>
+              <w:rPr>
+                <w:rFonts w:ascii="Arabic Typesetting" w:hAnsi="Arabic Typesetting" w:cs="Arabic Typesetting"/>
+                <w:sz w:val="32"/>
+                <w:szCs w:val="32"/>
+              </w:rPr>
+              <w:instrText xml:space="preserve"> MERGEFIELD  crs_s5   </w:instrText>
+            </w:r>
+            <w:r>
+              <w:rPr>
+                <w:rFonts w:ascii="Arabic Typesetting" w:hAnsi="Arabic Typesetting" w:cs="Arabic Typesetting"/>
+                <w:sz w:val="32"/>
+                <w:szCs w:val="32"/>
+              </w:rPr>
+              <w:fldChar w:fldCharType="separate"/>
+            </w:r>
+            <w:r>
+              <w:rPr>
+                <w:rFonts w:ascii="Arabic Typesetting" w:hAnsi="Arabic Typesetting" w:cs="Arabic Typesetting"/>
+                <w:noProof/>
+                <w:sz w:val="32"/>
+                <w:szCs w:val="32"/>
+                <w:lang w:bidi="ar-MA"/>
+              </w:rPr>
+              <w:t>«s5»</w:t>
+            </w:r>
+            <w:r>
+              <w:rPr>
+                <w:rFonts w:ascii="Arabic Typesetting" w:hAnsi="Arabic Typesetting" w:cs="Arabic Typesetting"/>
+                <w:sz w:val="32"/>
+                <w:szCs w:val="32"/>
+              </w:rPr>
+              <w:fldChar w:fldCharType="end"/>
+            </w:r>
+          </w:p>
+        </w:tc>
+        <w:tc>
+          <w:tcPr>
+            <w:tcW w:w="1083" w:type="dxa"/>
             <w:tcBorders>
               <w:bottom w:val="nil"/>
             </w:tcBorders>
@@ -2009,7 +2187,7 @@
         </w:trPr>
         <w:tc>
           <w:tcPr>
-            <w:tcW w:w="556" w:type="dxa"/>
+            <w:tcW w:w="644" w:type="dxa"/>
             <w:vMerge/>
             <w:tcBorders>
               <w:bottom w:val="dotted" w:sz="4" w:space="0" w:color="808080"/>
@@ -2029,7 +2207,7 @@
         </w:tc>
         <w:tc>
           <w:tcPr>
-            <w:tcW w:w="7136" w:type="dxa"/>
+            <w:tcW w:w="7178" w:type="dxa"/>
             <w:vMerge/>
             <w:tcBorders>
               <w:bottom w:val="dotted" w:sz="4" w:space="0" w:color="808080"/>
@@ -2043,8 +2221,6 @@
               <w:ind w:right="33"/>
               <w:rPr>
                 <w:rFonts w:ascii="Arabic Typesetting" w:hAnsi="Arabic Typesetting" w:cs="Arabic Typesetting"/>
-                <w:b/>
-                <w:bCs/>
                 <w:sz w:val="44"/>
                 <w:szCs w:val="44"/>
               </w:rPr>
@@ -2073,7 +2249,7 @@
         </w:tc>
         <w:tc>
           <w:tcPr>
-            <w:tcW w:w="1134" w:type="dxa"/>
+            <w:tcW w:w="1327" w:type="dxa"/>
             <w:vMerge/>
             <w:tcBorders>
               <w:bottom w:val="dotted" w:sz="4" w:space="0" w:color="808080"/>
@@ -2086,14 +2262,16 @@
               <w:ind w:right="120"/>
               <w:jc w:val="center"/>
               <w:rPr>
-                <w:lang w:bidi="ar-MA"/>
-              </w:rPr>
-            </w:pPr>
-          </w:p>
-        </w:tc>
-        <w:tc>
-          <w:tcPr>
-            <w:tcW w:w="1044" w:type="dxa"/>
+                <w:sz w:val="32"/>
+                <w:szCs w:val="32"/>
+                <w:lang w:bidi="ar-MA"/>
+              </w:rPr>
+            </w:pPr>
+          </w:p>
+        </w:tc>
+        <w:tc>
+          <w:tcPr>
+            <w:tcW w:w="1083" w:type="dxa"/>
             <w:vMerge w:val="restart"/>
             <w:tcBorders>
               <w:top w:val="nil"/>
@@ -2121,7 +2299,7 @@
         </w:trPr>
         <w:tc>
           <w:tcPr>
-            <w:tcW w:w="556" w:type="dxa"/>
+            <w:tcW w:w="644" w:type="dxa"/>
             <w:tcBorders>
               <w:top w:val="dotted" w:sz="4" w:space="0" w:color="808080"/>
               <w:bottom w:val="dotted" w:sz="4" w:space="0" w:color="808080"/>
@@ -2142,7 +2320,7 @@
         </w:tc>
         <w:tc>
           <w:tcPr>
-            <w:tcW w:w="7136" w:type="dxa"/>
+            <w:tcW w:w="7178" w:type="dxa"/>
             <w:tcBorders>
               <w:top w:val="dotted" w:sz="4" w:space="0" w:color="808080"/>
               <w:bottom w:val="dotted" w:sz="4" w:space="0" w:color="808080"/>
@@ -2155,18 +2333,14 @@
               <w:bidi/>
               <w:rPr>
                 <w:rFonts w:ascii="Arabic Typesetting" w:hAnsi="Arabic Typesetting" w:cs="Arabic Typesetting"/>
-                <w:b/>
-                <w:bCs/>
-                <w:sz w:val="44"/>
-                <w:szCs w:val="44"/>
-                <w:lang w:bidi="ar-MA"/>
-              </w:rPr>
-            </w:pPr>
-            <w:r>
-              <w:rPr>
-                <w:rFonts w:ascii="Arabic Typesetting" w:hAnsi="Arabic Typesetting" w:cs="Arabic Typesetting"/>
-                <w:b/>
-                <w:bCs/>
+                <w:sz w:val="44"/>
+                <w:szCs w:val="44"/>
+                <w:lang w:bidi="ar-MA"/>
+              </w:rPr>
+            </w:pPr>
+            <w:r>
+              <w:rPr>
+                <w:rFonts w:ascii="Arabic Typesetting" w:hAnsi="Arabic Typesetting" w:cs="Arabic Typesetting"/>
                 <w:sz w:val="44"/>
                 <w:szCs w:val="44"/>
               </w:rPr>
@@ -2175,8 +2349,6 @@
             <w:r>
               <w:rPr>
                 <w:rFonts w:ascii="Arabic Typesetting" w:hAnsi="Arabic Typesetting" w:cs="Arabic Typesetting"/>
-                <w:b/>
-                <w:bCs/>
                 <w:sz w:val="44"/>
                 <w:szCs w:val="44"/>
               </w:rPr>
@@ -2185,8 +2357,6 @@
             <w:r>
               <w:rPr>
                 <w:rFonts w:ascii="Arabic Typesetting" w:hAnsi="Arabic Typesetting" w:cs="Arabic Typesetting"/>
-                <w:b/>
-                <w:bCs/>
                 <w:sz w:val="44"/>
                 <w:szCs w:val="44"/>
               </w:rPr>
@@ -2195,8 +2365,6 @@
             <w:r>
               <w:rPr>
                 <w:rFonts w:ascii="Arabic Typesetting" w:hAnsi="Arabic Typesetting" w:cs="Arabic Typesetting"/>
-                <w:b/>
-                <w:bCs/>
                 <w:noProof/>
                 <w:sz w:val="44"/>
                 <w:szCs w:val="44"/>
@@ -2207,8 +2375,6 @@
             <w:r>
               <w:rPr>
                 <w:rFonts w:ascii="Arabic Typesetting" w:hAnsi="Arabic Typesetting" w:cs="Arabic Typesetting"/>
-                <w:b/>
-                <w:bCs/>
                 <w:sz w:val="44"/>
                 <w:szCs w:val="44"/>
               </w:rPr>
@@ -2238,7 +2404,7 @@
         </w:tc>
         <w:tc>
           <w:tcPr>
-            <w:tcW w:w="1134" w:type="dxa"/>
+            <w:tcW w:w="1327" w:type="dxa"/>
             <w:tcBorders>
               <w:top w:val="dotted" w:sz="4" w:space="0" w:color="808080"/>
               <w:bottom w:val="dotted" w:sz="4" w:space="0" w:color="808080"/>
@@ -2248,18 +2414,61 @@
           <w:p>
             <w:pPr>
               <w:bidi/>
-              <w:ind w:right="120"/>
-              <w:jc w:val="center"/>
-              <w:rPr>
-                <w:rtl/>
-                <w:lang w:bidi="ar-MA"/>
-              </w:rPr>
-            </w:pPr>
-          </w:p>
-        </w:tc>
-        <w:tc>
-          <w:tcPr>
-            <w:tcW w:w="1044" w:type="dxa"/>
+              <w:jc w:val="center"/>
+              <w:rPr>
+                <w:rFonts w:ascii="Arabic Typesetting" w:hAnsi="Arabic Typesetting" w:cs="Arabic Typesetting"/>
+                <w:sz w:val="32"/>
+                <w:szCs w:val="32"/>
+                <w:lang w:bidi="ar-MA"/>
+              </w:rPr>
+            </w:pPr>
+            <w:r>
+              <w:rPr>
+                <w:rFonts w:ascii="Arabic Typesetting" w:hAnsi="Arabic Typesetting" w:cs="Arabic Typesetting"/>
+                <w:sz w:val="32"/>
+                <w:szCs w:val="32"/>
+              </w:rPr>
+              <w:fldChar w:fldCharType="begin"/>
+            </w:r>
+            <w:r>
+              <w:rPr>
+                <w:rFonts w:ascii="Arabic Typesetting" w:hAnsi="Arabic Typesetting" w:cs="Arabic Typesetting"/>
+                <w:sz w:val="32"/>
+                <w:szCs w:val="32"/>
+              </w:rPr>
+              <w:instrText xml:space="preserve"> MERGEFIELD  crs_s6   </w:instrText>
+            </w:r>
+            <w:r>
+              <w:rPr>
+                <w:rFonts w:ascii="Arabic Typesetting" w:hAnsi="Arabic Typesetting" w:cs="Arabic Typesetting"/>
+                <w:sz w:val="32"/>
+                <w:szCs w:val="32"/>
+              </w:rPr>
+              <w:fldChar w:fldCharType="separate"/>
+            </w:r>
+            <w:r>
+              <w:rPr>
+                <w:rFonts w:ascii="Arabic Typesetting" w:hAnsi="Arabic Typesetting" w:cs="Arabic Typesetting"/>
+                <w:noProof/>
+                <w:sz w:val="32"/>
+                <w:szCs w:val="32"/>
+                <w:lang w:bidi="ar-MA"/>
+              </w:rPr>
+              <w:t>«s6»</w:t>
+            </w:r>
+            <w:r>
+              <w:rPr>
+                <w:rFonts w:ascii="Arabic Typesetting" w:hAnsi="Arabic Typesetting" w:cs="Arabic Typesetting"/>
+                <w:sz w:val="32"/>
+                <w:szCs w:val="32"/>
+              </w:rPr>
+              <w:fldChar w:fldCharType="end"/>
+            </w:r>
+          </w:p>
+        </w:tc>
+        <w:tc>
+          <w:tcPr>
+            <w:tcW w:w="1083" w:type="dxa"/>
             <w:vMerge/>
             <w:tcBorders>
               <w:top w:val="nil"/>
@@ -2287,7 +2496,7 @@
         </w:trPr>
         <w:tc>
           <w:tcPr>
-            <w:tcW w:w="556" w:type="dxa"/>
+            <w:tcW w:w="644" w:type="dxa"/>
             <w:tcBorders>
               <w:top w:val="dotted" w:sz="4" w:space="0" w:color="808080"/>
               <w:bottom w:val="dotted" w:sz="4" w:space="0" w:color="808080"/>
@@ -2308,7 +2517,7 @@
         </w:tc>
         <w:tc>
           <w:tcPr>
-            <w:tcW w:w="7136" w:type="dxa"/>
+            <w:tcW w:w="7178" w:type="dxa"/>
             <w:tcBorders>
               <w:top w:val="dotted" w:sz="4" w:space="0" w:color="808080"/>
               <w:bottom w:val="dotted" w:sz="4" w:space="0" w:color="808080"/>
@@ -2321,18 +2530,14 @@
               <w:bidi/>
               <w:rPr>
                 <w:rFonts w:ascii="Arabic Typesetting" w:hAnsi="Arabic Typesetting" w:cs="Arabic Typesetting"/>
-                <w:b/>
-                <w:bCs/>
-                <w:sz w:val="44"/>
-                <w:szCs w:val="44"/>
-                <w:lang w:bidi="ar-MA"/>
-              </w:rPr>
-            </w:pPr>
-            <w:r>
-              <w:rPr>
-                <w:rFonts w:ascii="Arabic Typesetting" w:hAnsi="Arabic Typesetting" w:cs="Arabic Typesetting"/>
-                <w:b/>
-                <w:bCs/>
+                <w:sz w:val="44"/>
+                <w:szCs w:val="44"/>
+                <w:lang w:bidi="ar-MA"/>
+              </w:rPr>
+            </w:pPr>
+            <w:r>
+              <w:rPr>
+                <w:rFonts w:ascii="Arabic Typesetting" w:hAnsi="Arabic Typesetting" w:cs="Arabic Typesetting"/>
                 <w:sz w:val="44"/>
                 <w:szCs w:val="44"/>
               </w:rPr>
@@ -2341,8 +2546,6 @@
             <w:r>
               <w:rPr>
                 <w:rFonts w:ascii="Arabic Typesetting" w:hAnsi="Arabic Typesetting" w:cs="Arabic Typesetting"/>
-                <w:b/>
-                <w:bCs/>
                 <w:sz w:val="44"/>
                 <w:szCs w:val="44"/>
               </w:rPr>
@@ -2351,8 +2554,6 @@
             <w:r>
               <w:rPr>
                 <w:rFonts w:ascii="Arabic Typesetting" w:hAnsi="Arabic Typesetting" w:cs="Arabic Typesetting"/>
-                <w:b/>
-                <w:bCs/>
                 <w:sz w:val="44"/>
                 <w:szCs w:val="44"/>
               </w:rPr>
@@ -2361,8 +2562,6 @@
             <w:r>
               <w:rPr>
                 <w:rFonts w:ascii="Arabic Typesetting" w:hAnsi="Arabic Typesetting" w:cs="Arabic Typesetting"/>
-                <w:b/>
-                <w:bCs/>
                 <w:noProof/>
                 <w:sz w:val="44"/>
                 <w:szCs w:val="44"/>
@@ -2373,8 +2572,6 @@
             <w:r>
               <w:rPr>
                 <w:rFonts w:ascii="Arabic Typesetting" w:hAnsi="Arabic Typesetting" w:cs="Arabic Typesetting"/>
-                <w:b/>
-                <w:bCs/>
                 <w:sz w:val="44"/>
                 <w:szCs w:val="44"/>
               </w:rPr>
@@ -2404,7 +2601,7 @@
         </w:tc>
         <w:tc>
           <w:tcPr>
-            <w:tcW w:w="1134" w:type="dxa"/>
+            <w:tcW w:w="1327" w:type="dxa"/>
             <w:tcBorders>
               <w:top w:val="dotted" w:sz="4" w:space="0" w:color="808080"/>
               <w:bottom w:val="dotted" w:sz="4" w:space="0" w:color="808080"/>
@@ -2414,18 +2611,61 @@
           <w:p>
             <w:pPr>
               <w:bidi/>
-              <w:ind w:right="120"/>
-              <w:jc w:val="center"/>
-              <w:rPr>
-                <w:rtl/>
-                <w:lang w:bidi="ar-MA"/>
-              </w:rPr>
-            </w:pPr>
-          </w:p>
-        </w:tc>
-        <w:tc>
-          <w:tcPr>
-            <w:tcW w:w="1044" w:type="dxa"/>
+              <w:jc w:val="center"/>
+              <w:rPr>
+                <w:rFonts w:ascii="Arabic Typesetting" w:hAnsi="Arabic Typesetting" w:cs="Arabic Typesetting"/>
+                <w:sz w:val="32"/>
+                <w:szCs w:val="32"/>
+                <w:lang w:bidi="ar-MA"/>
+              </w:rPr>
+            </w:pPr>
+            <w:r>
+              <w:rPr>
+                <w:rFonts w:ascii="Arabic Typesetting" w:hAnsi="Arabic Typesetting" w:cs="Arabic Typesetting"/>
+                <w:sz w:val="32"/>
+                <w:szCs w:val="32"/>
+              </w:rPr>
+              <w:fldChar w:fldCharType="begin"/>
+            </w:r>
+            <w:r>
+              <w:rPr>
+                <w:rFonts w:ascii="Arabic Typesetting" w:hAnsi="Arabic Typesetting" w:cs="Arabic Typesetting"/>
+                <w:sz w:val="32"/>
+                <w:szCs w:val="32"/>
+              </w:rPr>
+              <w:instrText xml:space="preserve"> MERGEFIELD  crs_s7   </w:instrText>
+            </w:r>
+            <w:r>
+              <w:rPr>
+                <w:rFonts w:ascii="Arabic Typesetting" w:hAnsi="Arabic Typesetting" w:cs="Arabic Typesetting"/>
+                <w:sz w:val="32"/>
+                <w:szCs w:val="32"/>
+              </w:rPr>
+              <w:fldChar w:fldCharType="separate"/>
+            </w:r>
+            <w:r>
+              <w:rPr>
+                <w:rFonts w:ascii="Arabic Typesetting" w:hAnsi="Arabic Typesetting" w:cs="Arabic Typesetting"/>
+                <w:noProof/>
+                <w:sz w:val="32"/>
+                <w:szCs w:val="32"/>
+                <w:lang w:bidi="ar-MA"/>
+              </w:rPr>
+              <w:t>«s7»</w:t>
+            </w:r>
+            <w:r>
+              <w:rPr>
+                <w:rFonts w:ascii="Arabic Typesetting" w:hAnsi="Arabic Typesetting" w:cs="Arabic Typesetting"/>
+                <w:sz w:val="32"/>
+                <w:szCs w:val="32"/>
+              </w:rPr>
+              <w:fldChar w:fldCharType="end"/>
+            </w:r>
+          </w:p>
+        </w:tc>
+        <w:tc>
+          <w:tcPr>
+            <w:tcW w:w="1083" w:type="dxa"/>
             <w:vMerge/>
             <w:tcBorders>
               <w:top w:val="nil"/>
@@ -2453,7 +2693,7 @@
         </w:trPr>
         <w:tc>
           <w:tcPr>
-            <w:tcW w:w="556" w:type="dxa"/>
+            <w:tcW w:w="644" w:type="dxa"/>
             <w:tcBorders>
               <w:top w:val="dotted" w:sz="4" w:space="0" w:color="808080"/>
               <w:bottom w:val="dotted" w:sz="4" w:space="0" w:color="808080"/>
@@ -2474,7 +2714,7 @@
         </w:tc>
         <w:tc>
           <w:tcPr>
-            <w:tcW w:w="7136" w:type="dxa"/>
+            <w:tcW w:w="7178" w:type="dxa"/>
             <w:tcBorders>
               <w:top w:val="dotted" w:sz="4" w:space="0" w:color="808080"/>
               <w:bottom w:val="dotted" w:sz="4" w:space="0" w:color="808080"/>
@@ -2487,18 +2727,14 @@
               <w:bidi/>
               <w:rPr>
                 <w:rFonts w:ascii="Arabic Typesetting" w:hAnsi="Arabic Typesetting" w:cs="Arabic Typesetting"/>
-                <w:b/>
-                <w:bCs/>
-                <w:sz w:val="44"/>
-                <w:szCs w:val="44"/>
-                <w:lang w:bidi="ar-MA"/>
-              </w:rPr>
-            </w:pPr>
-            <w:r>
-              <w:rPr>
-                <w:rFonts w:ascii="Arabic Typesetting" w:hAnsi="Arabic Typesetting" w:cs="Arabic Typesetting"/>
-                <w:b/>
-                <w:bCs/>
+                <w:sz w:val="44"/>
+                <w:szCs w:val="44"/>
+                <w:lang w:bidi="ar-MA"/>
+              </w:rPr>
+            </w:pPr>
+            <w:r>
+              <w:rPr>
+                <w:rFonts w:ascii="Arabic Typesetting" w:hAnsi="Arabic Typesetting" w:cs="Arabic Typesetting"/>
                 <w:sz w:val="44"/>
                 <w:szCs w:val="44"/>
               </w:rPr>
@@ -2507,8 +2743,6 @@
             <w:r>
               <w:rPr>
                 <w:rFonts w:ascii="Arabic Typesetting" w:hAnsi="Arabic Typesetting" w:cs="Arabic Typesetting"/>
-                <w:b/>
-                <w:bCs/>
                 <w:sz w:val="44"/>
                 <w:szCs w:val="44"/>
               </w:rPr>
@@ -2517,8 +2751,6 @@
             <w:r>
               <w:rPr>
                 <w:rFonts w:ascii="Arabic Typesetting" w:hAnsi="Arabic Typesetting" w:cs="Arabic Typesetting"/>
-                <w:b/>
-                <w:bCs/>
                 <w:sz w:val="44"/>
                 <w:szCs w:val="44"/>
               </w:rPr>
@@ -2527,8 +2759,6 @@
             <w:r>
               <w:rPr>
                 <w:rFonts w:ascii="Arabic Typesetting" w:hAnsi="Arabic Typesetting" w:cs="Arabic Typesetting"/>
-                <w:b/>
-                <w:bCs/>
                 <w:noProof/>
                 <w:sz w:val="44"/>
                 <w:szCs w:val="44"/>
@@ -2539,8 +2769,6 @@
             <w:r>
               <w:rPr>
                 <w:rFonts w:ascii="Arabic Typesetting" w:hAnsi="Arabic Typesetting" w:cs="Arabic Typesetting"/>
-                <w:b/>
-                <w:bCs/>
                 <w:sz w:val="44"/>
                 <w:szCs w:val="44"/>
               </w:rPr>
@@ -2570,7 +2798,7 @@
         </w:tc>
         <w:tc>
           <w:tcPr>
-            <w:tcW w:w="1134" w:type="dxa"/>
+            <w:tcW w:w="1327" w:type="dxa"/>
             <w:tcBorders>
               <w:top w:val="dotted" w:sz="4" w:space="0" w:color="808080"/>
               <w:bottom w:val="dotted" w:sz="4" w:space="0" w:color="808080"/>
@@ -2580,18 +2808,61 @@
           <w:p>
             <w:pPr>
               <w:bidi/>
-              <w:ind w:right="120"/>
-              <w:jc w:val="center"/>
-              <w:rPr>
-                <w:rtl/>
-                <w:lang w:bidi="ar-MA"/>
-              </w:rPr>
-            </w:pPr>
-          </w:p>
-        </w:tc>
-        <w:tc>
-          <w:tcPr>
-            <w:tcW w:w="1044" w:type="dxa"/>
+              <w:jc w:val="center"/>
+              <w:rPr>
+                <w:rFonts w:ascii="Arabic Typesetting" w:hAnsi="Arabic Typesetting" w:cs="Arabic Typesetting"/>
+                <w:sz w:val="32"/>
+                <w:szCs w:val="32"/>
+                <w:lang w:bidi="ar-MA"/>
+              </w:rPr>
+            </w:pPr>
+            <w:r>
+              <w:rPr>
+                <w:rFonts w:ascii="Arabic Typesetting" w:hAnsi="Arabic Typesetting" w:cs="Arabic Typesetting"/>
+                <w:sz w:val="32"/>
+                <w:szCs w:val="32"/>
+              </w:rPr>
+              <w:fldChar w:fldCharType="begin"/>
+            </w:r>
+            <w:r>
+              <w:rPr>
+                <w:rFonts w:ascii="Arabic Typesetting" w:hAnsi="Arabic Typesetting" w:cs="Arabic Typesetting"/>
+                <w:sz w:val="32"/>
+                <w:szCs w:val="32"/>
+              </w:rPr>
+              <w:instrText xml:space="preserve"> MERGEFIELD  crs_s8   </w:instrText>
+            </w:r>
+            <w:r>
+              <w:rPr>
+                <w:rFonts w:ascii="Arabic Typesetting" w:hAnsi="Arabic Typesetting" w:cs="Arabic Typesetting"/>
+                <w:sz w:val="32"/>
+                <w:szCs w:val="32"/>
+              </w:rPr>
+              <w:fldChar w:fldCharType="separate"/>
+            </w:r>
+            <w:r>
+              <w:rPr>
+                <w:rFonts w:ascii="Arabic Typesetting" w:hAnsi="Arabic Typesetting" w:cs="Arabic Typesetting"/>
+                <w:noProof/>
+                <w:sz w:val="32"/>
+                <w:szCs w:val="32"/>
+                <w:lang w:bidi="ar-MA"/>
+              </w:rPr>
+              <w:t>«s8»</w:t>
+            </w:r>
+            <w:r>
+              <w:rPr>
+                <w:rFonts w:ascii="Arabic Typesetting" w:hAnsi="Arabic Typesetting" w:cs="Arabic Typesetting"/>
+                <w:sz w:val="32"/>
+                <w:szCs w:val="32"/>
+              </w:rPr>
+              <w:fldChar w:fldCharType="end"/>
+            </w:r>
+          </w:p>
+        </w:tc>
+        <w:tc>
+          <w:tcPr>
+            <w:tcW w:w="1083" w:type="dxa"/>
             <w:vMerge/>
             <w:tcBorders>
               <w:top w:val="nil"/>
@@ -2619,7 +2890,7 @@
         </w:trPr>
         <w:tc>
           <w:tcPr>
-            <w:tcW w:w="556" w:type="dxa"/>
+            <w:tcW w:w="644" w:type="dxa"/>
             <w:vMerge w:val="restart"/>
             <w:tcBorders>
               <w:top w:val="dotted" w:sz="4" w:space="0" w:color="808080"/>
@@ -2640,7 +2911,7 @@
         </w:tc>
         <w:tc>
           <w:tcPr>
-            <w:tcW w:w="7136" w:type="dxa"/>
+            <w:tcW w:w="7178" w:type="dxa"/>
             <w:vMerge w:val="restart"/>
             <w:tcBorders>
               <w:top w:val="dotted" w:sz="4" w:space="0" w:color="808080"/>
@@ -2653,18 +2924,14 @@
               <w:bidi/>
               <w:rPr>
                 <w:rFonts w:ascii="Arabic Typesetting" w:hAnsi="Arabic Typesetting" w:cs="Arabic Typesetting"/>
-                <w:b/>
-                <w:bCs/>
-                <w:sz w:val="44"/>
-                <w:szCs w:val="44"/>
-                <w:lang w:bidi="ar-MA"/>
-              </w:rPr>
-            </w:pPr>
-            <w:r>
-              <w:rPr>
-                <w:rFonts w:ascii="Arabic Typesetting" w:hAnsi="Arabic Typesetting" w:cs="Arabic Typesetting"/>
-                <w:b/>
-                <w:bCs/>
+                <w:sz w:val="44"/>
+                <w:szCs w:val="44"/>
+                <w:lang w:bidi="ar-MA"/>
+              </w:rPr>
+            </w:pPr>
+            <w:r>
+              <w:rPr>
+                <w:rFonts w:ascii="Arabic Typesetting" w:hAnsi="Arabic Typesetting" w:cs="Arabic Typesetting"/>
                 <w:sz w:val="44"/>
                 <w:szCs w:val="44"/>
               </w:rPr>
@@ -2673,8 +2940,6 @@
             <w:r>
               <w:rPr>
                 <w:rFonts w:ascii="Arabic Typesetting" w:hAnsi="Arabic Typesetting" w:cs="Arabic Typesetting"/>
-                <w:b/>
-                <w:bCs/>
                 <w:sz w:val="44"/>
                 <w:szCs w:val="44"/>
               </w:rPr>
@@ -2683,8 +2948,6 @@
             <w:r>
               <w:rPr>
                 <w:rFonts w:ascii="Arabic Typesetting" w:hAnsi="Arabic Typesetting" w:cs="Arabic Typesetting"/>
-                <w:b/>
-                <w:bCs/>
                 <w:sz w:val="44"/>
                 <w:szCs w:val="44"/>
               </w:rPr>
@@ -2693,8 +2956,6 @@
             <w:r>
               <w:rPr>
                 <w:rFonts w:ascii="Arabic Typesetting" w:hAnsi="Arabic Typesetting" w:cs="Arabic Typesetting"/>
-                <w:b/>
-                <w:bCs/>
                 <w:noProof/>
                 <w:sz w:val="44"/>
                 <w:szCs w:val="44"/>
@@ -2705,8 +2966,6 @@
             <w:r>
               <w:rPr>
                 <w:rFonts w:ascii="Arabic Typesetting" w:hAnsi="Arabic Typesetting" w:cs="Arabic Typesetting"/>
-                <w:b/>
-                <w:bCs/>
                 <w:sz w:val="44"/>
                 <w:szCs w:val="44"/>
               </w:rPr>
@@ -2736,7 +2995,7 @@
         </w:tc>
         <w:tc>
           <w:tcPr>
-            <w:tcW w:w="1134" w:type="dxa"/>
+            <w:tcW w:w="1327" w:type="dxa"/>
             <w:vMerge w:val="restart"/>
             <w:tcBorders>
               <w:top w:val="dotted" w:sz="4" w:space="0" w:color="808080"/>
@@ -2749,15 +3008,58 @@
               <w:ind w:right="120"/>
               <w:jc w:val="center"/>
               <w:rPr>
-                <w:rtl/>
-                <w:lang w:bidi="ar-MA"/>
-              </w:rPr>
-            </w:pPr>
-          </w:p>
-        </w:tc>
-        <w:tc>
-          <w:tcPr>
-            <w:tcW w:w="1044" w:type="dxa"/>
+                <w:sz w:val="32"/>
+                <w:szCs w:val="32"/>
+                <w:lang w:bidi="ar-MA"/>
+              </w:rPr>
+            </w:pPr>
+            <w:r>
+              <w:rPr>
+                <w:rFonts w:ascii="Arabic Typesetting" w:hAnsi="Arabic Typesetting" w:cs="Arabic Typesetting"/>
+                <w:sz w:val="32"/>
+                <w:szCs w:val="32"/>
+              </w:rPr>
+              <w:fldChar w:fldCharType="begin"/>
+            </w:r>
+            <w:r>
+              <w:rPr>
+                <w:rFonts w:ascii="Arabic Typesetting" w:hAnsi="Arabic Typesetting" w:cs="Arabic Typesetting"/>
+                <w:sz w:val="32"/>
+                <w:szCs w:val="32"/>
+              </w:rPr>
+              <w:instrText xml:space="preserve"> MERGEFIELD  crs_s9   </w:instrText>
+            </w:r>
+            <w:r>
+              <w:rPr>
+                <w:rFonts w:ascii="Arabic Typesetting" w:hAnsi="Arabic Typesetting" w:cs="Arabic Typesetting"/>
+                <w:sz w:val="32"/>
+                <w:szCs w:val="32"/>
+              </w:rPr>
+              <w:fldChar w:fldCharType="separate"/>
+            </w:r>
+            <w:r>
+              <w:rPr>
+                <w:rFonts w:ascii="Arabic Typesetting" w:hAnsi="Arabic Typesetting" w:cs="Arabic Typesetting"/>
+                <w:noProof/>
+                <w:sz w:val="32"/>
+                <w:szCs w:val="32"/>
+                <w:lang w:bidi="ar-MA"/>
+              </w:rPr>
+              <w:t>«s8»</w:t>
+            </w:r>
+            <w:r>
+              <w:rPr>
+                <w:rFonts w:ascii="Arabic Typesetting" w:hAnsi="Arabic Typesetting" w:cs="Arabic Typesetting"/>
+                <w:sz w:val="32"/>
+                <w:szCs w:val="32"/>
+              </w:rPr>
+              <w:fldChar w:fldCharType="end"/>
+            </w:r>
+          </w:p>
+        </w:tc>
+        <w:tc>
+          <w:tcPr>
+            <w:tcW w:w="1083" w:type="dxa"/>
             <w:vMerge/>
             <w:tcBorders>
               <w:top w:val="nil"/>
@@ -2785,7 +3087,7 @@
         </w:trPr>
         <w:tc>
           <w:tcPr>
-            <w:tcW w:w="556" w:type="dxa"/>
+            <w:tcW w:w="644" w:type="dxa"/>
             <w:vMerge/>
             <w:shd w:val="clear" w:color="auto" w:fill="auto"/>
             <w:vAlign w:val="center"/>
@@ -2803,7 +3105,7 @@
         </w:tc>
         <w:tc>
           <w:tcPr>
-            <w:tcW w:w="7136" w:type="dxa"/>
+            <w:tcW w:w="7178" w:type="dxa"/>
             <w:vMerge/>
             <w:shd w:val="clear" w:color="auto" w:fill="auto"/>
             <w:vAlign w:val="center"/>
@@ -2840,7 +3142,7 @@
         </w:tc>
         <w:tc>
           <w:tcPr>
-            <w:tcW w:w="1134" w:type="dxa"/>
+            <w:tcW w:w="1327" w:type="dxa"/>
             <w:vMerge/>
             <w:vAlign w:val="center"/>
           </w:tcPr>
@@ -2858,7 +3160,7 @@
         </w:tc>
         <w:tc>
           <w:tcPr>
-            <w:tcW w:w="1044" w:type="dxa"/>
+            <w:tcW w:w="1083" w:type="dxa"/>
             <w:tcBorders>
               <w:top w:val="nil"/>
             </w:tcBorders>

</xml_diff>

<commit_message>
Added feature for نص مسترسل and compute its session for both 3+4 and 5+6
</commit_message>
<xml_diff>
--- a/view/TASKBOARDFORM.docx
+++ b/view/TASKBOARDFORM.docx
@@ -55,7 +55,6 @@
                 <w:lang w:bidi="ar-MA"/>
               </w:rPr>
             </w:pPr>
-            <w:proofErr w:type="gramStart"/>
             <w:r>
               <w:rPr>
                 <w:rFonts w:cs="arabswell_1" w:hint="cs"/>
@@ -86,18 +85,7 @@
                 <w:rtl/>
                 <w:lang w:bidi="ar-MA"/>
               </w:rPr>
-              <w:t>:</w:t>
-            </w:r>
-            <w:proofErr w:type="gramEnd"/>
-            <w:r>
-              <w:rPr>
-                <w:rFonts w:ascii="Droid Arabic Kufi" w:hAnsi="Droid Arabic Kufi" w:cs="Droid Arabic Kufi"/>
-                <w:sz w:val="28"/>
-                <w:szCs w:val="28"/>
-                <w:rtl/>
-                <w:lang w:bidi="ar-MA"/>
-              </w:rPr>
-              <w:t xml:space="preserve"> </w:t>
+              <w:t xml:space="preserve">: </w:t>
             </w:r>
             <w:r>
               <w:rPr>
@@ -327,7 +315,6 @@
                 <w:lang w:bidi="ar-MA"/>
               </w:rPr>
             </w:pPr>
-            <w:proofErr w:type="gramStart"/>
             <w:r>
               <w:rPr>
                 <w:rFonts w:cs="arabswell_1" w:hint="cs"/>
@@ -338,7 +325,6 @@
               </w:rPr>
               <w:t>الوحدة</w:t>
             </w:r>
-            <w:proofErr w:type="gramEnd"/>
             <w:r>
               <w:rPr>
                 <w:rFonts w:cs="arabswell_1" w:hint="cs"/>
@@ -516,7 +502,6 @@
                 <w:lang w:bidi="ar-MA"/>
               </w:rPr>
             </w:pPr>
-            <w:proofErr w:type="gramStart"/>
             <w:r>
               <w:rPr>
                 <w:rFonts w:cs="arabswell_1" w:hint="cs"/>
@@ -529,7 +514,6 @@
               </w:rPr>
               <w:t>الموضوع</w:t>
             </w:r>
-            <w:proofErr w:type="gramEnd"/>
           </w:p>
         </w:tc>
         <w:tc>
@@ -549,7 +533,6 @@
                 <w:lang w:bidi="ar-MA"/>
               </w:rPr>
             </w:pPr>
-            <w:proofErr w:type="gramStart"/>
             <w:r>
               <w:rPr>
                 <w:rFonts w:cs="arabswell_1" w:hint="cs"/>
@@ -562,7 +545,6 @@
               </w:rPr>
               <w:t>الحصة</w:t>
             </w:r>
-            <w:proofErr w:type="gramEnd"/>
           </w:p>
         </w:tc>
         <w:tc>
@@ -582,7 +564,6 @@
                 <w:lang w:bidi="ar-MA"/>
               </w:rPr>
             </w:pPr>
-            <w:proofErr w:type="gramStart"/>
             <w:r>
               <w:rPr>
                 <w:rFonts w:cs="arabswell_1" w:hint="cs"/>
@@ -595,7 +576,6 @@
               </w:rPr>
               <w:t>المادة</w:t>
             </w:r>
-            <w:proofErr w:type="gramEnd"/>
           </w:p>
         </w:tc>
         <w:tc>
@@ -618,7 +598,6 @@
                 <w:lang w:bidi="ar-MA"/>
               </w:rPr>
             </w:pPr>
-            <w:proofErr w:type="gramStart"/>
             <w:r>
               <w:rPr>
                 <w:rFonts w:cs="arabswell_1" w:hint="cs"/>
@@ -631,7 +610,6 @@
               </w:rPr>
               <w:t>التوقيت</w:t>
             </w:r>
-            <w:proofErr w:type="gramEnd"/>
           </w:p>
         </w:tc>
       </w:tr>
@@ -649,12 +627,75 @@
           </w:tcPr>
           <w:p>
             <w:pPr>
-              <w:jc w:val="center"/>
-              <w:rPr>
-                <w:rFonts w:cs="Andalus"/>
-                <w:lang w:bidi="ar-MA"/>
-              </w:rPr>
-            </w:pPr>
+              <w:bidi/>
+              <w:ind w:left="83"/>
+              <w:jc w:val="center"/>
+              <w:rPr>
+                <w:rFonts w:ascii="Arabic Typesetting" w:hAnsi="Arabic Typesetting" w:cs="Arabic Typesetting"/>
+                <w:sz w:val="32"/>
+                <w:szCs w:val="32"/>
+                <w:rtl/>
+                <w:lang w:bidi="ar-MA"/>
+              </w:rPr>
+            </w:pPr>
+            <w:r>
+              <w:rPr>
+                <w:rFonts w:ascii="Arabic Typesetting" w:hAnsi="Arabic Typesetting" w:cs="Arabic Typesetting"/>
+                <w:sz w:val="32"/>
+                <w:szCs w:val="32"/>
+              </w:rPr>
+              <w:fldChar w:fldCharType="begin"/>
+            </w:r>
+            <w:r>
+              <w:rPr>
+                <w:rFonts w:ascii="Arabic Typesetting" w:hAnsi="Arabic Typesetting" w:cs="Arabic Typesetting"/>
+                <w:sz w:val="32"/>
+                <w:szCs w:val="32"/>
+              </w:rPr>
+              <w:instrText xml:space="preserve"> MERGEFIELD  </w:instrText>
+            </w:r>
+            <w:r>
+              <w:rPr>
+                <w:rFonts w:ascii="Arabic Typesetting" w:hAnsi="Arabic Typesetting" w:cs="Arabic Typesetting"/>
+                <w:sz w:val="32"/>
+                <w:szCs w:val="32"/>
+              </w:rPr>
+              <w:instrText>card</w:instrText>
+            </w:r>
+            <w:r>
+              <w:rPr>
+                <w:rFonts w:ascii="Arabic Typesetting" w:hAnsi="Arabic Typesetting" w:cs="Arabic Typesetting"/>
+                <w:sz w:val="32"/>
+                <w:szCs w:val="32"/>
+              </w:rPr>
+              <w:instrText xml:space="preserve">_s1   </w:instrText>
+            </w:r>
+            <w:r>
+              <w:rPr>
+                <w:rFonts w:ascii="Arabic Typesetting" w:hAnsi="Arabic Typesetting" w:cs="Arabic Typesetting"/>
+                <w:sz w:val="32"/>
+                <w:szCs w:val="32"/>
+              </w:rPr>
+              <w:fldChar w:fldCharType="separate"/>
+            </w:r>
+            <w:r>
+              <w:rPr>
+                <w:rFonts w:ascii="Arabic Typesetting" w:hAnsi="Arabic Typesetting" w:cs="Arabic Typesetting"/>
+                <w:noProof/>
+                <w:sz w:val="32"/>
+                <w:szCs w:val="32"/>
+                <w:lang w:bidi="ar-MA"/>
+              </w:rPr>
+              <w:t>«s1»</w:t>
+            </w:r>
+            <w:r>
+              <w:rPr>
+                <w:rFonts w:ascii="Arabic Typesetting" w:hAnsi="Arabic Typesetting" w:cs="Arabic Typesetting"/>
+                <w:sz w:val="32"/>
+                <w:szCs w:val="32"/>
+              </w:rPr>
+              <w:fldChar w:fldCharType="end"/>
+            </w:r>
           </w:p>
         </w:tc>
         <w:tc>
@@ -729,12 +770,67 @@
           </w:tcPr>
           <w:p>
             <w:pPr>
-              <w:jc w:val="center"/>
-              <w:rPr>
-                <w:rFonts w:cs="Andalus"/>
-                <w:lang w:bidi="ar-MA"/>
-              </w:rPr>
-            </w:pPr>
+              <w:bidi/>
+              <w:ind w:left="83"/>
+              <w:jc w:val="center"/>
+              <w:rPr>
+                <w:rFonts w:ascii="Arabic Typesetting" w:hAnsi="Arabic Typesetting" w:cs="Arabic Typesetting"/>
+                <w:sz w:val="32"/>
+                <w:szCs w:val="32"/>
+                <w:rtl/>
+                <w:lang w:bidi="ar-MA"/>
+              </w:rPr>
+            </w:pPr>
+            <w:r>
+              <w:rPr>
+                <w:rFonts w:ascii="Arabic Typesetting" w:hAnsi="Arabic Typesetting" w:cs="Arabic Typesetting"/>
+                <w:sz w:val="32"/>
+                <w:szCs w:val="32"/>
+              </w:rPr>
+              <w:fldChar w:fldCharType="begin"/>
+            </w:r>
+            <w:r>
+              <w:rPr>
+                <w:rFonts w:ascii="Arabic Typesetting" w:hAnsi="Arabic Typesetting" w:cs="Arabic Typesetting"/>
+                <w:sz w:val="32"/>
+                <w:szCs w:val="32"/>
+              </w:rPr>
+              <w:instrText xml:space="preserve"> MERGEFIELD  sess</w:instrText>
+            </w:r>
+            <w:r>
+              <w:rPr>
+                <w:rFonts w:ascii="Arabic Typesetting" w:hAnsi="Arabic Typesetting" w:cs="Arabic Typesetting"/>
+                <w:sz w:val="32"/>
+                <w:szCs w:val="32"/>
+              </w:rPr>
+              <w:instrText xml:space="preserve">_s1   </w:instrText>
+            </w:r>
+            <w:r>
+              <w:rPr>
+                <w:rFonts w:ascii="Arabic Typesetting" w:hAnsi="Arabic Typesetting" w:cs="Arabic Typesetting"/>
+                <w:sz w:val="32"/>
+                <w:szCs w:val="32"/>
+              </w:rPr>
+              <w:fldChar w:fldCharType="separate"/>
+            </w:r>
+            <w:r>
+              <w:rPr>
+                <w:rFonts w:ascii="Arabic Typesetting" w:hAnsi="Arabic Typesetting" w:cs="Arabic Typesetting"/>
+                <w:noProof/>
+                <w:sz w:val="32"/>
+                <w:szCs w:val="32"/>
+                <w:lang w:bidi="ar-MA"/>
+              </w:rPr>
+              <w:t>«s1»</w:t>
+            </w:r>
+            <w:r>
+              <w:rPr>
+                <w:rFonts w:ascii="Arabic Typesetting" w:hAnsi="Arabic Typesetting" w:cs="Arabic Typesetting"/>
+                <w:sz w:val="32"/>
+                <w:szCs w:val="32"/>
+              </w:rPr>
+              <w:fldChar w:fldCharType="end"/>
+            </w:r>
           </w:p>
         </w:tc>
         <w:tc>
@@ -959,12 +1055,97 @@
           </w:tcPr>
           <w:p>
             <w:pPr>
-              <w:jc w:val="center"/>
-              <w:rPr>
-                <w:rFonts w:cs="Andalus"/>
-                <w:lang w:bidi="ar-MA"/>
-              </w:rPr>
-            </w:pPr>
+              <w:bidi/>
+              <w:ind w:left="83"/>
+              <w:jc w:val="center"/>
+              <w:rPr>
+                <w:rFonts w:ascii="Arabic Typesetting" w:hAnsi="Arabic Typesetting" w:cs="Arabic Typesetting"/>
+                <w:sz w:val="32"/>
+                <w:szCs w:val="32"/>
+                <w:rtl/>
+                <w:lang w:bidi="ar-MA"/>
+              </w:rPr>
+            </w:pPr>
+            <w:r>
+              <w:rPr>
+                <w:rFonts w:ascii="Arabic Typesetting" w:hAnsi="Arabic Typesetting" w:cs="Arabic Typesetting"/>
+                <w:sz w:val="32"/>
+                <w:szCs w:val="32"/>
+              </w:rPr>
+              <w:fldChar w:fldCharType="begin"/>
+            </w:r>
+            <w:r>
+              <w:rPr>
+                <w:rFonts w:ascii="Arabic Typesetting" w:hAnsi="Arabic Typesetting" w:cs="Arabic Typesetting"/>
+                <w:sz w:val="32"/>
+                <w:szCs w:val="32"/>
+              </w:rPr>
+              <w:instrText xml:space="preserve"> MERGEFIELD  </w:instrText>
+            </w:r>
+            <w:r>
+              <w:rPr>
+                <w:rFonts w:ascii="Arabic Typesetting" w:hAnsi="Arabic Typesetting" w:cs="Arabic Typesetting"/>
+                <w:sz w:val="32"/>
+                <w:szCs w:val="32"/>
+              </w:rPr>
+              <w:instrText>card</w:instrText>
+            </w:r>
+            <w:r>
+              <w:rPr>
+                <w:rFonts w:ascii="Arabic Typesetting" w:hAnsi="Arabic Typesetting" w:cs="Arabic Typesetting"/>
+                <w:sz w:val="32"/>
+                <w:szCs w:val="32"/>
+              </w:rPr>
+              <w:instrText xml:space="preserve">_s2   </w:instrText>
+            </w:r>
+            <w:r>
+              <w:rPr>
+                <w:rFonts w:ascii="Arabic Typesetting" w:hAnsi="Arabic Typesetting" w:cs="Arabic Typesetting"/>
+                <w:sz w:val="32"/>
+                <w:szCs w:val="32"/>
+              </w:rPr>
+              <w:fldChar w:fldCharType="separate"/>
+            </w:r>
+            <w:r>
+              <w:rPr>
+                <w:rFonts w:ascii="Arabic Typesetting" w:hAnsi="Arabic Typesetting" w:cs="Arabic Typesetting"/>
+                <w:noProof/>
+                <w:sz w:val="32"/>
+                <w:szCs w:val="32"/>
+                <w:rtl/>
+                <w:lang w:bidi="ar-MA"/>
+              </w:rPr>
+              <w:t>«</w:t>
+            </w:r>
+            <w:r>
+              <w:rPr>
+                <w:rFonts w:ascii="Arabic Typesetting" w:hAnsi="Arabic Typesetting" w:cs="Arabic Typesetting"/>
+                <w:noProof/>
+                <w:sz w:val="32"/>
+                <w:szCs w:val="32"/>
+                <w:lang w:bidi="ar-MA"/>
+              </w:rPr>
+              <w:t>s2</w:t>
+            </w:r>
+            <w:r>
+              <w:rPr>
+                <w:rFonts w:ascii="Arabic Typesetting" w:hAnsi="Arabic Typesetting" w:cs="Arabic Typesetting"/>
+                <w:noProof/>
+                <w:sz w:val="32"/>
+                <w:szCs w:val="32"/>
+                <w:rtl/>
+                <w:lang w:bidi="ar-MA"/>
+              </w:rPr>
+              <w:t>»</w:t>
+            </w:r>
+            <w:r>
+              <w:rPr>
+                <w:rFonts w:ascii="Arabic Typesetting" w:hAnsi="Arabic Typesetting" w:cs="Arabic Typesetting"/>
+                <w:sz w:val="32"/>
+                <w:szCs w:val="32"/>
+              </w:rPr>
+              <w:fldChar w:fldCharType="end"/>
+            </w:r>
           </w:p>
         </w:tc>
         <w:tc>
@@ -1067,12 +1248,97 @@
           </w:tcPr>
           <w:p>
             <w:pPr>
-              <w:jc w:val="center"/>
-              <w:rPr>
-                <w:rFonts w:cs="Andalus"/>
-                <w:lang w:bidi="ar-MA"/>
-              </w:rPr>
-            </w:pPr>
+              <w:bidi/>
+              <w:ind w:left="83"/>
+              <w:jc w:val="center"/>
+              <w:rPr>
+                <w:rFonts w:ascii="Arabic Typesetting" w:hAnsi="Arabic Typesetting" w:cs="Arabic Typesetting"/>
+                <w:sz w:val="32"/>
+                <w:szCs w:val="32"/>
+                <w:rtl/>
+                <w:lang w:bidi="ar-MA"/>
+              </w:rPr>
+            </w:pPr>
+            <w:r>
+              <w:rPr>
+                <w:rFonts w:ascii="Arabic Typesetting" w:hAnsi="Arabic Typesetting" w:cs="Arabic Typesetting"/>
+                <w:sz w:val="32"/>
+                <w:szCs w:val="32"/>
+              </w:rPr>
+              <w:fldChar w:fldCharType="begin"/>
+            </w:r>
+            <w:r>
+              <w:rPr>
+                <w:rFonts w:ascii="Arabic Typesetting" w:hAnsi="Arabic Typesetting" w:cs="Arabic Typesetting"/>
+                <w:sz w:val="32"/>
+                <w:szCs w:val="32"/>
+              </w:rPr>
+              <w:instrText xml:space="preserve"> MERGEFIELD  </w:instrText>
+            </w:r>
+            <w:r>
+              <w:rPr>
+                <w:rFonts w:ascii="Arabic Typesetting" w:hAnsi="Arabic Typesetting" w:cs="Arabic Typesetting"/>
+                <w:sz w:val="32"/>
+                <w:szCs w:val="32"/>
+              </w:rPr>
+              <w:instrText>sess</w:instrText>
+            </w:r>
+            <w:r>
+              <w:rPr>
+                <w:rFonts w:ascii="Arabic Typesetting" w:hAnsi="Arabic Typesetting" w:cs="Arabic Typesetting"/>
+                <w:sz w:val="32"/>
+                <w:szCs w:val="32"/>
+              </w:rPr>
+              <w:instrText xml:space="preserve">_s2   </w:instrText>
+            </w:r>
+            <w:r>
+              <w:rPr>
+                <w:rFonts w:ascii="Arabic Typesetting" w:hAnsi="Arabic Typesetting" w:cs="Arabic Typesetting"/>
+                <w:sz w:val="32"/>
+                <w:szCs w:val="32"/>
+              </w:rPr>
+              <w:fldChar w:fldCharType="separate"/>
+            </w:r>
+            <w:r>
+              <w:rPr>
+                <w:rFonts w:ascii="Arabic Typesetting" w:hAnsi="Arabic Typesetting" w:cs="Arabic Typesetting"/>
+                <w:noProof/>
+                <w:sz w:val="32"/>
+                <w:szCs w:val="32"/>
+                <w:rtl/>
+                <w:lang w:bidi="ar-MA"/>
+              </w:rPr>
+              <w:t>«</w:t>
+            </w:r>
+            <w:r>
+              <w:rPr>
+                <w:rFonts w:ascii="Arabic Typesetting" w:hAnsi="Arabic Typesetting" w:cs="Arabic Typesetting"/>
+                <w:noProof/>
+                <w:sz w:val="32"/>
+                <w:szCs w:val="32"/>
+                <w:lang w:bidi="ar-MA"/>
+              </w:rPr>
+              <w:t>s2</w:t>
+            </w:r>
+            <w:r>
+              <w:rPr>
+                <w:rFonts w:ascii="Arabic Typesetting" w:hAnsi="Arabic Typesetting" w:cs="Arabic Typesetting"/>
+                <w:noProof/>
+                <w:sz w:val="32"/>
+                <w:szCs w:val="32"/>
+                <w:rtl/>
+                <w:lang w:bidi="ar-MA"/>
+              </w:rPr>
+              <w:t>»</w:t>
+            </w:r>
+            <w:r>
+              <w:rPr>
+                <w:rFonts w:ascii="Arabic Typesetting" w:hAnsi="Arabic Typesetting" w:cs="Arabic Typesetting"/>
+                <w:sz w:val="32"/>
+                <w:szCs w:val="32"/>
+              </w:rPr>
+              <w:fldChar w:fldCharType="end"/>
+            </w:r>
           </w:p>
         </w:tc>
         <w:tc>
@@ -1203,12 +1469,97 @@
           </w:tcPr>
           <w:p>
             <w:pPr>
-              <w:jc w:val="center"/>
-              <w:rPr>
-                <w:rFonts w:cs="Andalus"/>
-                <w:lang w:bidi="ar-MA"/>
-              </w:rPr>
-            </w:pPr>
+              <w:bidi/>
+              <w:ind w:left="83"/>
+              <w:jc w:val="center"/>
+              <w:rPr>
+                <w:rFonts w:ascii="Arabic Typesetting" w:hAnsi="Arabic Typesetting" w:cs="Arabic Typesetting"/>
+                <w:sz w:val="32"/>
+                <w:szCs w:val="32"/>
+                <w:rtl/>
+                <w:lang w:bidi="ar-MA"/>
+              </w:rPr>
+            </w:pPr>
+            <w:r>
+              <w:rPr>
+                <w:rFonts w:ascii="Arabic Typesetting" w:hAnsi="Arabic Typesetting" w:cs="Arabic Typesetting"/>
+                <w:sz w:val="32"/>
+                <w:szCs w:val="32"/>
+              </w:rPr>
+              <w:fldChar w:fldCharType="begin"/>
+            </w:r>
+            <w:r>
+              <w:rPr>
+                <w:rFonts w:ascii="Arabic Typesetting" w:hAnsi="Arabic Typesetting" w:cs="Arabic Typesetting"/>
+                <w:sz w:val="32"/>
+                <w:szCs w:val="32"/>
+              </w:rPr>
+              <w:instrText xml:space="preserve"> MERGEFIELD  </w:instrText>
+            </w:r>
+            <w:r>
+              <w:rPr>
+                <w:rFonts w:ascii="Arabic Typesetting" w:hAnsi="Arabic Typesetting" w:cs="Arabic Typesetting"/>
+                <w:sz w:val="32"/>
+                <w:szCs w:val="32"/>
+              </w:rPr>
+              <w:instrText>card</w:instrText>
+            </w:r>
+            <w:r>
+              <w:rPr>
+                <w:rFonts w:ascii="Arabic Typesetting" w:hAnsi="Arabic Typesetting" w:cs="Arabic Typesetting"/>
+                <w:sz w:val="32"/>
+                <w:szCs w:val="32"/>
+              </w:rPr>
+              <w:instrText xml:space="preserve">_s3   </w:instrText>
+            </w:r>
+            <w:r>
+              <w:rPr>
+                <w:rFonts w:ascii="Arabic Typesetting" w:hAnsi="Arabic Typesetting" w:cs="Arabic Typesetting"/>
+                <w:sz w:val="32"/>
+                <w:szCs w:val="32"/>
+              </w:rPr>
+              <w:fldChar w:fldCharType="separate"/>
+            </w:r>
+            <w:r>
+              <w:rPr>
+                <w:rFonts w:ascii="Arabic Typesetting" w:hAnsi="Arabic Typesetting" w:cs="Arabic Typesetting"/>
+                <w:noProof/>
+                <w:sz w:val="32"/>
+                <w:szCs w:val="32"/>
+                <w:rtl/>
+                <w:lang w:bidi="ar-MA"/>
+              </w:rPr>
+              <w:t>«</w:t>
+            </w:r>
+            <w:r>
+              <w:rPr>
+                <w:rFonts w:ascii="Arabic Typesetting" w:hAnsi="Arabic Typesetting" w:cs="Arabic Typesetting"/>
+                <w:noProof/>
+                <w:sz w:val="32"/>
+                <w:szCs w:val="32"/>
+                <w:lang w:bidi="ar-MA"/>
+              </w:rPr>
+              <w:t>s3</w:t>
+            </w:r>
+            <w:r>
+              <w:rPr>
+                <w:rFonts w:ascii="Arabic Typesetting" w:hAnsi="Arabic Typesetting" w:cs="Arabic Typesetting"/>
+                <w:noProof/>
+                <w:sz w:val="32"/>
+                <w:szCs w:val="32"/>
+                <w:rtl/>
+                <w:lang w:bidi="ar-MA"/>
+              </w:rPr>
+              <w:t>»</w:t>
+            </w:r>
+            <w:r>
+              <w:rPr>
+                <w:rFonts w:ascii="Arabic Typesetting" w:hAnsi="Arabic Typesetting" w:cs="Arabic Typesetting"/>
+                <w:sz w:val="32"/>
+                <w:szCs w:val="32"/>
+              </w:rPr>
+              <w:fldChar w:fldCharType="end"/>
+            </w:r>
           </w:p>
         </w:tc>
         <w:tc>
@@ -1311,12 +1662,97 @@
           </w:tcPr>
           <w:p>
             <w:pPr>
-              <w:jc w:val="center"/>
-              <w:rPr>
-                <w:rFonts w:cs="Andalus"/>
-                <w:lang w:bidi="ar-MA"/>
-              </w:rPr>
-            </w:pPr>
+              <w:bidi/>
+              <w:ind w:left="83"/>
+              <w:jc w:val="center"/>
+              <w:rPr>
+                <w:rFonts w:ascii="Arabic Typesetting" w:hAnsi="Arabic Typesetting" w:cs="Arabic Typesetting"/>
+                <w:sz w:val="32"/>
+                <w:szCs w:val="32"/>
+                <w:rtl/>
+                <w:lang w:bidi="ar-MA"/>
+              </w:rPr>
+            </w:pPr>
+            <w:r>
+              <w:rPr>
+                <w:rFonts w:ascii="Arabic Typesetting" w:hAnsi="Arabic Typesetting" w:cs="Arabic Typesetting"/>
+                <w:sz w:val="32"/>
+                <w:szCs w:val="32"/>
+              </w:rPr>
+              <w:fldChar w:fldCharType="begin"/>
+            </w:r>
+            <w:r>
+              <w:rPr>
+                <w:rFonts w:ascii="Arabic Typesetting" w:hAnsi="Arabic Typesetting" w:cs="Arabic Typesetting"/>
+                <w:sz w:val="32"/>
+                <w:szCs w:val="32"/>
+              </w:rPr>
+              <w:instrText xml:space="preserve"> MERGEFIELD  </w:instrText>
+            </w:r>
+            <w:r>
+              <w:rPr>
+                <w:rFonts w:ascii="Arabic Typesetting" w:hAnsi="Arabic Typesetting" w:cs="Arabic Typesetting"/>
+                <w:sz w:val="32"/>
+                <w:szCs w:val="32"/>
+              </w:rPr>
+              <w:instrText>sess</w:instrText>
+            </w:r>
+            <w:r>
+              <w:rPr>
+                <w:rFonts w:ascii="Arabic Typesetting" w:hAnsi="Arabic Typesetting" w:cs="Arabic Typesetting"/>
+                <w:sz w:val="32"/>
+                <w:szCs w:val="32"/>
+              </w:rPr>
+              <w:instrText xml:space="preserve">_s3   </w:instrText>
+            </w:r>
+            <w:r>
+              <w:rPr>
+                <w:rFonts w:ascii="Arabic Typesetting" w:hAnsi="Arabic Typesetting" w:cs="Arabic Typesetting"/>
+                <w:sz w:val="32"/>
+                <w:szCs w:val="32"/>
+              </w:rPr>
+              <w:fldChar w:fldCharType="separate"/>
+            </w:r>
+            <w:r>
+              <w:rPr>
+                <w:rFonts w:ascii="Arabic Typesetting" w:hAnsi="Arabic Typesetting" w:cs="Arabic Typesetting"/>
+                <w:noProof/>
+                <w:sz w:val="32"/>
+                <w:szCs w:val="32"/>
+                <w:rtl/>
+                <w:lang w:bidi="ar-MA"/>
+              </w:rPr>
+              <w:t>«</w:t>
+            </w:r>
+            <w:r>
+              <w:rPr>
+                <w:rFonts w:ascii="Arabic Typesetting" w:hAnsi="Arabic Typesetting" w:cs="Arabic Typesetting"/>
+                <w:noProof/>
+                <w:sz w:val="32"/>
+                <w:szCs w:val="32"/>
+                <w:lang w:bidi="ar-MA"/>
+              </w:rPr>
+              <w:t>s3</w:t>
+            </w:r>
+            <w:r>
+              <w:rPr>
+                <w:rFonts w:ascii="Arabic Typesetting" w:hAnsi="Arabic Typesetting" w:cs="Arabic Typesetting"/>
+                <w:noProof/>
+                <w:sz w:val="32"/>
+                <w:szCs w:val="32"/>
+                <w:rtl/>
+                <w:lang w:bidi="ar-MA"/>
+              </w:rPr>
+              <w:t>»</w:t>
+            </w:r>
+            <w:r>
+              <w:rPr>
+                <w:rFonts w:ascii="Arabic Typesetting" w:hAnsi="Arabic Typesetting" w:cs="Arabic Typesetting"/>
+                <w:sz w:val="32"/>
+                <w:szCs w:val="32"/>
+              </w:rPr>
+              <w:fldChar w:fldCharType="end"/>
+            </w:r>
           </w:p>
         </w:tc>
         <w:tc>
@@ -1447,12 +1883,97 @@
           </w:tcPr>
           <w:p>
             <w:pPr>
-              <w:jc w:val="center"/>
-              <w:rPr>
-                <w:rFonts w:cs="Andalus"/>
-                <w:lang w:bidi="ar-MA"/>
-              </w:rPr>
-            </w:pPr>
+              <w:bidi/>
+              <w:ind w:left="83"/>
+              <w:jc w:val="center"/>
+              <w:rPr>
+                <w:rFonts w:ascii="Arabic Typesetting" w:hAnsi="Arabic Typesetting" w:cs="Arabic Typesetting"/>
+                <w:sz w:val="32"/>
+                <w:szCs w:val="32"/>
+                <w:rtl/>
+                <w:lang w:bidi="ar-MA"/>
+              </w:rPr>
+            </w:pPr>
+            <w:r>
+              <w:rPr>
+                <w:rFonts w:ascii="Arabic Typesetting" w:hAnsi="Arabic Typesetting" w:cs="Arabic Typesetting"/>
+                <w:sz w:val="32"/>
+                <w:szCs w:val="32"/>
+              </w:rPr>
+              <w:fldChar w:fldCharType="begin"/>
+            </w:r>
+            <w:r>
+              <w:rPr>
+                <w:rFonts w:ascii="Arabic Typesetting" w:hAnsi="Arabic Typesetting" w:cs="Arabic Typesetting"/>
+                <w:sz w:val="32"/>
+                <w:szCs w:val="32"/>
+              </w:rPr>
+              <w:instrText xml:space="preserve"> MERGEFIELD  </w:instrText>
+            </w:r>
+            <w:r>
+              <w:rPr>
+                <w:rFonts w:ascii="Arabic Typesetting" w:hAnsi="Arabic Typesetting" w:cs="Arabic Typesetting"/>
+                <w:sz w:val="32"/>
+                <w:szCs w:val="32"/>
+              </w:rPr>
+              <w:instrText>card</w:instrText>
+            </w:r>
+            <w:r>
+              <w:rPr>
+                <w:rFonts w:ascii="Arabic Typesetting" w:hAnsi="Arabic Typesetting" w:cs="Arabic Typesetting"/>
+                <w:sz w:val="32"/>
+                <w:szCs w:val="32"/>
+              </w:rPr>
+              <w:instrText xml:space="preserve">_s4   </w:instrText>
+            </w:r>
+            <w:r>
+              <w:rPr>
+                <w:rFonts w:ascii="Arabic Typesetting" w:hAnsi="Arabic Typesetting" w:cs="Arabic Typesetting"/>
+                <w:sz w:val="32"/>
+                <w:szCs w:val="32"/>
+              </w:rPr>
+              <w:fldChar w:fldCharType="separate"/>
+            </w:r>
+            <w:r>
+              <w:rPr>
+                <w:rFonts w:ascii="Arabic Typesetting" w:hAnsi="Arabic Typesetting" w:cs="Arabic Typesetting"/>
+                <w:noProof/>
+                <w:sz w:val="32"/>
+                <w:szCs w:val="32"/>
+                <w:rtl/>
+                <w:lang w:bidi="ar-MA"/>
+              </w:rPr>
+              <w:t>«</w:t>
+            </w:r>
+            <w:r>
+              <w:rPr>
+                <w:rFonts w:ascii="Arabic Typesetting" w:hAnsi="Arabic Typesetting" w:cs="Arabic Typesetting"/>
+                <w:noProof/>
+                <w:sz w:val="32"/>
+                <w:szCs w:val="32"/>
+                <w:lang w:bidi="ar-MA"/>
+              </w:rPr>
+              <w:t>s4</w:t>
+            </w:r>
+            <w:r>
+              <w:rPr>
+                <w:rFonts w:ascii="Arabic Typesetting" w:hAnsi="Arabic Typesetting" w:cs="Arabic Typesetting"/>
+                <w:noProof/>
+                <w:sz w:val="32"/>
+                <w:szCs w:val="32"/>
+                <w:rtl/>
+                <w:lang w:bidi="ar-MA"/>
+              </w:rPr>
+              <w:t>»</w:t>
+            </w:r>
+            <w:r>
+              <w:rPr>
+                <w:rFonts w:ascii="Arabic Typesetting" w:hAnsi="Arabic Typesetting" w:cs="Arabic Typesetting"/>
+                <w:sz w:val="32"/>
+                <w:szCs w:val="32"/>
+              </w:rPr>
+              <w:fldChar w:fldCharType="end"/>
+            </w:r>
           </w:p>
         </w:tc>
         <w:tc>
@@ -1555,12 +2076,97 @@
           </w:tcPr>
           <w:p>
             <w:pPr>
-              <w:jc w:val="center"/>
-              <w:rPr>
-                <w:rFonts w:cs="Andalus"/>
-                <w:lang w:bidi="ar-MA"/>
-              </w:rPr>
-            </w:pPr>
+              <w:bidi/>
+              <w:ind w:left="83"/>
+              <w:jc w:val="center"/>
+              <w:rPr>
+                <w:rFonts w:ascii="Arabic Typesetting" w:hAnsi="Arabic Typesetting" w:cs="Arabic Typesetting"/>
+                <w:sz w:val="32"/>
+                <w:szCs w:val="32"/>
+                <w:rtl/>
+                <w:lang w:bidi="ar-MA"/>
+              </w:rPr>
+            </w:pPr>
+            <w:r>
+              <w:rPr>
+                <w:rFonts w:ascii="Arabic Typesetting" w:hAnsi="Arabic Typesetting" w:cs="Arabic Typesetting"/>
+                <w:sz w:val="32"/>
+                <w:szCs w:val="32"/>
+              </w:rPr>
+              <w:fldChar w:fldCharType="begin"/>
+            </w:r>
+            <w:r>
+              <w:rPr>
+                <w:rFonts w:ascii="Arabic Typesetting" w:hAnsi="Arabic Typesetting" w:cs="Arabic Typesetting"/>
+                <w:sz w:val="32"/>
+                <w:szCs w:val="32"/>
+              </w:rPr>
+              <w:instrText xml:space="preserve"> MERGEFIELD  </w:instrText>
+            </w:r>
+            <w:r>
+              <w:rPr>
+                <w:rFonts w:ascii="Arabic Typesetting" w:hAnsi="Arabic Typesetting" w:cs="Arabic Typesetting"/>
+                <w:sz w:val="32"/>
+                <w:szCs w:val="32"/>
+              </w:rPr>
+              <w:instrText>sess</w:instrText>
+            </w:r>
+            <w:r>
+              <w:rPr>
+                <w:rFonts w:ascii="Arabic Typesetting" w:hAnsi="Arabic Typesetting" w:cs="Arabic Typesetting"/>
+                <w:sz w:val="32"/>
+                <w:szCs w:val="32"/>
+              </w:rPr>
+              <w:instrText xml:space="preserve">_s4   </w:instrText>
+            </w:r>
+            <w:r>
+              <w:rPr>
+                <w:rFonts w:ascii="Arabic Typesetting" w:hAnsi="Arabic Typesetting" w:cs="Arabic Typesetting"/>
+                <w:sz w:val="32"/>
+                <w:szCs w:val="32"/>
+              </w:rPr>
+              <w:fldChar w:fldCharType="separate"/>
+            </w:r>
+            <w:r>
+              <w:rPr>
+                <w:rFonts w:ascii="Arabic Typesetting" w:hAnsi="Arabic Typesetting" w:cs="Arabic Typesetting"/>
+                <w:noProof/>
+                <w:sz w:val="32"/>
+                <w:szCs w:val="32"/>
+                <w:rtl/>
+                <w:lang w:bidi="ar-MA"/>
+              </w:rPr>
+              <w:t>«</w:t>
+            </w:r>
+            <w:r>
+              <w:rPr>
+                <w:rFonts w:ascii="Arabic Typesetting" w:hAnsi="Arabic Typesetting" w:cs="Arabic Typesetting"/>
+                <w:noProof/>
+                <w:sz w:val="32"/>
+                <w:szCs w:val="32"/>
+                <w:lang w:bidi="ar-MA"/>
+              </w:rPr>
+              <w:t>s4</w:t>
+            </w:r>
+            <w:r>
+              <w:rPr>
+                <w:rFonts w:ascii="Arabic Typesetting" w:hAnsi="Arabic Typesetting" w:cs="Arabic Typesetting"/>
+                <w:noProof/>
+                <w:sz w:val="32"/>
+                <w:szCs w:val="32"/>
+                <w:rtl/>
+                <w:lang w:bidi="ar-MA"/>
+              </w:rPr>
+              <w:t>»</w:t>
+            </w:r>
+            <w:r>
+              <w:rPr>
+                <w:rFonts w:ascii="Arabic Typesetting" w:hAnsi="Arabic Typesetting" w:cs="Arabic Typesetting"/>
+                <w:sz w:val="32"/>
+                <w:szCs w:val="32"/>
+              </w:rPr>
+              <w:fldChar w:fldCharType="end"/>
+            </w:r>
           </w:p>
         </w:tc>
         <w:tc>
@@ -2001,12 +2607,74 @@
           </w:tcPr>
           <w:p>
             <w:pPr>
-              <w:jc w:val="center"/>
-              <w:rPr>
-                <w:rFonts w:cs="Andalus"/>
-                <w:lang w:bidi="ar-MA"/>
-              </w:rPr>
-            </w:pPr>
+              <w:bidi/>
+              <w:ind w:right="33"/>
+              <w:jc w:val="center"/>
+              <w:rPr>
+                <w:rFonts w:ascii="Arabic Typesetting" w:hAnsi="Arabic Typesetting" w:cs="Arabic Typesetting"/>
+                <w:sz w:val="32"/>
+                <w:szCs w:val="32"/>
+                <w:lang w:bidi="ar-MA"/>
+              </w:rPr>
+            </w:pPr>
+            <w:r>
+              <w:rPr>
+                <w:rFonts w:ascii="Arabic Typesetting" w:hAnsi="Arabic Typesetting" w:cs="Arabic Typesetting"/>
+                <w:sz w:val="32"/>
+                <w:szCs w:val="32"/>
+              </w:rPr>
+              <w:fldChar w:fldCharType="begin"/>
+            </w:r>
+            <w:r>
+              <w:rPr>
+                <w:rFonts w:ascii="Arabic Typesetting" w:hAnsi="Arabic Typesetting" w:cs="Arabic Typesetting"/>
+                <w:sz w:val="32"/>
+                <w:szCs w:val="32"/>
+              </w:rPr>
+              <w:instrText xml:space="preserve"> MERGEFIELD  </w:instrText>
+            </w:r>
+            <w:r>
+              <w:rPr>
+                <w:rFonts w:ascii="Arabic Typesetting" w:hAnsi="Arabic Typesetting" w:cs="Arabic Typesetting"/>
+                <w:sz w:val="32"/>
+                <w:szCs w:val="32"/>
+              </w:rPr>
+              <w:instrText>card</w:instrText>
+            </w:r>
+            <w:r>
+              <w:rPr>
+                <w:rFonts w:ascii="Arabic Typesetting" w:hAnsi="Arabic Typesetting" w:cs="Arabic Typesetting"/>
+                <w:sz w:val="32"/>
+                <w:szCs w:val="32"/>
+              </w:rPr>
+              <w:instrText xml:space="preserve">_s5   </w:instrText>
+            </w:r>
+            <w:r>
+              <w:rPr>
+                <w:rFonts w:ascii="Arabic Typesetting" w:hAnsi="Arabic Typesetting" w:cs="Arabic Typesetting"/>
+                <w:sz w:val="32"/>
+                <w:szCs w:val="32"/>
+              </w:rPr>
+              <w:fldChar w:fldCharType="separate"/>
+            </w:r>
+            <w:r>
+              <w:rPr>
+                <w:rFonts w:ascii="Arabic Typesetting" w:hAnsi="Arabic Typesetting" w:cs="Arabic Typesetting"/>
+                <w:noProof/>
+                <w:sz w:val="32"/>
+                <w:szCs w:val="32"/>
+                <w:lang w:bidi="ar-MA"/>
+              </w:rPr>
+              <w:t>«s5»</w:t>
+            </w:r>
+            <w:r>
+              <w:rPr>
+                <w:rFonts w:ascii="Arabic Typesetting" w:hAnsi="Arabic Typesetting" w:cs="Arabic Typesetting"/>
+                <w:sz w:val="32"/>
+                <w:szCs w:val="32"/>
+              </w:rPr>
+              <w:fldChar w:fldCharType="end"/>
+            </w:r>
           </w:p>
         </w:tc>
         <w:tc>
@@ -2080,12 +2748,74 @@
           </w:tcPr>
           <w:p>
             <w:pPr>
-              <w:jc w:val="center"/>
-              <w:rPr>
-                <w:rFonts w:cs="Andalus"/>
-                <w:lang w:bidi="ar-MA"/>
-              </w:rPr>
-            </w:pPr>
+              <w:bidi/>
+              <w:ind w:right="33"/>
+              <w:jc w:val="center"/>
+              <w:rPr>
+                <w:rFonts w:ascii="Arabic Typesetting" w:hAnsi="Arabic Typesetting" w:cs="Arabic Typesetting"/>
+                <w:sz w:val="32"/>
+                <w:szCs w:val="32"/>
+                <w:lang w:bidi="ar-MA"/>
+              </w:rPr>
+            </w:pPr>
+            <w:r>
+              <w:rPr>
+                <w:rFonts w:ascii="Arabic Typesetting" w:hAnsi="Arabic Typesetting" w:cs="Arabic Typesetting"/>
+                <w:sz w:val="32"/>
+                <w:szCs w:val="32"/>
+              </w:rPr>
+              <w:fldChar w:fldCharType="begin"/>
+            </w:r>
+            <w:r>
+              <w:rPr>
+                <w:rFonts w:ascii="Arabic Typesetting" w:hAnsi="Arabic Typesetting" w:cs="Arabic Typesetting"/>
+                <w:sz w:val="32"/>
+                <w:szCs w:val="32"/>
+              </w:rPr>
+              <w:instrText xml:space="preserve"> MERGEFIELD  </w:instrText>
+            </w:r>
+            <w:r>
+              <w:rPr>
+                <w:rFonts w:ascii="Arabic Typesetting" w:hAnsi="Arabic Typesetting" w:cs="Arabic Typesetting"/>
+                <w:sz w:val="32"/>
+                <w:szCs w:val="32"/>
+              </w:rPr>
+              <w:instrText>sess</w:instrText>
+            </w:r>
+            <w:r>
+              <w:rPr>
+                <w:rFonts w:ascii="Arabic Typesetting" w:hAnsi="Arabic Typesetting" w:cs="Arabic Typesetting"/>
+                <w:sz w:val="32"/>
+                <w:szCs w:val="32"/>
+              </w:rPr>
+              <w:instrText xml:space="preserve">_s5   </w:instrText>
+            </w:r>
+            <w:r>
+              <w:rPr>
+                <w:rFonts w:ascii="Arabic Typesetting" w:hAnsi="Arabic Typesetting" w:cs="Arabic Typesetting"/>
+                <w:sz w:val="32"/>
+                <w:szCs w:val="32"/>
+              </w:rPr>
+              <w:fldChar w:fldCharType="separate"/>
+            </w:r>
+            <w:r>
+              <w:rPr>
+                <w:rFonts w:ascii="Arabic Typesetting" w:hAnsi="Arabic Typesetting" w:cs="Arabic Typesetting"/>
+                <w:noProof/>
+                <w:sz w:val="32"/>
+                <w:szCs w:val="32"/>
+                <w:lang w:bidi="ar-MA"/>
+              </w:rPr>
+              <w:t>«s5»</w:t>
+            </w:r>
+            <w:r>
+              <w:rPr>
+                <w:rFonts w:ascii="Arabic Typesetting" w:hAnsi="Arabic Typesetting" w:cs="Arabic Typesetting"/>
+                <w:sz w:val="32"/>
+                <w:szCs w:val="32"/>
+              </w:rPr>
+              <w:fldChar w:fldCharType="end"/>
+            </w:r>
           </w:p>
         </w:tc>
         <w:tc>
@@ -2309,13 +3039,73 @@
           </w:tcPr>
           <w:p>
             <w:pPr>
-              <w:jc w:val="center"/>
-              <w:rPr>
-                <w:rFonts w:cs="Andalus"/>
-                <w:rtl/>
-                <w:lang w:bidi="ar-MA"/>
-              </w:rPr>
-            </w:pPr>
+              <w:bidi/>
+              <w:jc w:val="center"/>
+              <w:rPr>
+                <w:rFonts w:ascii="Arabic Typesetting" w:hAnsi="Arabic Typesetting" w:cs="Arabic Typesetting"/>
+                <w:sz w:val="32"/>
+                <w:szCs w:val="32"/>
+                <w:lang w:bidi="ar-MA"/>
+              </w:rPr>
+            </w:pPr>
+            <w:r>
+              <w:rPr>
+                <w:rFonts w:ascii="Arabic Typesetting" w:hAnsi="Arabic Typesetting" w:cs="Arabic Typesetting"/>
+                <w:sz w:val="32"/>
+                <w:szCs w:val="32"/>
+              </w:rPr>
+              <w:fldChar w:fldCharType="begin"/>
+            </w:r>
+            <w:r>
+              <w:rPr>
+                <w:rFonts w:ascii="Arabic Typesetting" w:hAnsi="Arabic Typesetting" w:cs="Arabic Typesetting"/>
+                <w:sz w:val="32"/>
+                <w:szCs w:val="32"/>
+              </w:rPr>
+              <w:instrText xml:space="preserve"> MERGEFIELD  </w:instrText>
+            </w:r>
+            <w:r>
+              <w:rPr>
+                <w:rFonts w:ascii="Arabic Typesetting" w:hAnsi="Arabic Typesetting" w:cs="Arabic Typesetting"/>
+                <w:sz w:val="32"/>
+                <w:szCs w:val="32"/>
+              </w:rPr>
+              <w:instrText>card</w:instrText>
+            </w:r>
+            <w:r>
+              <w:rPr>
+                <w:rFonts w:ascii="Arabic Typesetting" w:hAnsi="Arabic Typesetting" w:cs="Arabic Typesetting"/>
+                <w:sz w:val="32"/>
+                <w:szCs w:val="32"/>
+              </w:rPr>
+              <w:instrText xml:space="preserve">_s6   </w:instrText>
+            </w:r>
+            <w:r>
+              <w:rPr>
+                <w:rFonts w:ascii="Arabic Typesetting" w:hAnsi="Arabic Typesetting" w:cs="Arabic Typesetting"/>
+                <w:sz w:val="32"/>
+                <w:szCs w:val="32"/>
+              </w:rPr>
+              <w:fldChar w:fldCharType="separate"/>
+            </w:r>
+            <w:r>
+              <w:rPr>
+                <w:rFonts w:ascii="Arabic Typesetting" w:hAnsi="Arabic Typesetting" w:cs="Arabic Typesetting"/>
+                <w:noProof/>
+                <w:sz w:val="32"/>
+                <w:szCs w:val="32"/>
+                <w:lang w:bidi="ar-MA"/>
+              </w:rPr>
+              <w:t>«s6»</w:t>
+            </w:r>
+            <w:r>
+              <w:rPr>
+                <w:rFonts w:ascii="Arabic Typesetting" w:hAnsi="Arabic Typesetting" w:cs="Arabic Typesetting"/>
+                <w:sz w:val="32"/>
+                <w:szCs w:val="32"/>
+              </w:rPr>
+              <w:fldChar w:fldCharType="end"/>
+            </w:r>
           </w:p>
         </w:tc>
         <w:tc>
@@ -2394,12 +3184,73 @@
           </w:tcPr>
           <w:p>
             <w:pPr>
-              <w:jc w:val="center"/>
-              <w:rPr>
-                <w:rFonts w:cs="Andalus"/>
-                <w:lang w:bidi="ar-MA"/>
-              </w:rPr>
-            </w:pPr>
+              <w:bidi/>
+              <w:jc w:val="center"/>
+              <w:rPr>
+                <w:rFonts w:ascii="Arabic Typesetting" w:hAnsi="Arabic Typesetting" w:cs="Arabic Typesetting"/>
+                <w:sz w:val="32"/>
+                <w:szCs w:val="32"/>
+                <w:lang w:bidi="ar-MA"/>
+              </w:rPr>
+            </w:pPr>
+            <w:r>
+              <w:rPr>
+                <w:rFonts w:ascii="Arabic Typesetting" w:hAnsi="Arabic Typesetting" w:cs="Arabic Typesetting"/>
+                <w:sz w:val="32"/>
+                <w:szCs w:val="32"/>
+              </w:rPr>
+              <w:fldChar w:fldCharType="begin"/>
+            </w:r>
+            <w:r>
+              <w:rPr>
+                <w:rFonts w:ascii="Arabic Typesetting" w:hAnsi="Arabic Typesetting" w:cs="Arabic Typesetting"/>
+                <w:sz w:val="32"/>
+                <w:szCs w:val="32"/>
+              </w:rPr>
+              <w:instrText xml:space="preserve"> MERGEFIELD  </w:instrText>
+            </w:r>
+            <w:r>
+              <w:rPr>
+                <w:rFonts w:ascii="Arabic Typesetting" w:hAnsi="Arabic Typesetting" w:cs="Arabic Typesetting"/>
+                <w:sz w:val="32"/>
+                <w:szCs w:val="32"/>
+              </w:rPr>
+              <w:instrText>sess</w:instrText>
+            </w:r>
+            <w:r>
+              <w:rPr>
+                <w:rFonts w:ascii="Arabic Typesetting" w:hAnsi="Arabic Typesetting" w:cs="Arabic Typesetting"/>
+                <w:sz w:val="32"/>
+                <w:szCs w:val="32"/>
+              </w:rPr>
+              <w:instrText xml:space="preserve">_s6   </w:instrText>
+            </w:r>
+            <w:r>
+              <w:rPr>
+                <w:rFonts w:ascii="Arabic Typesetting" w:hAnsi="Arabic Typesetting" w:cs="Arabic Typesetting"/>
+                <w:sz w:val="32"/>
+                <w:szCs w:val="32"/>
+              </w:rPr>
+              <w:fldChar w:fldCharType="separate"/>
+            </w:r>
+            <w:r>
+              <w:rPr>
+                <w:rFonts w:ascii="Arabic Typesetting" w:hAnsi="Arabic Typesetting" w:cs="Arabic Typesetting"/>
+                <w:noProof/>
+                <w:sz w:val="32"/>
+                <w:szCs w:val="32"/>
+                <w:lang w:bidi="ar-MA"/>
+              </w:rPr>
+              <w:t>«s6»</w:t>
+            </w:r>
+            <w:r>
+              <w:rPr>
+                <w:rFonts w:ascii="Arabic Typesetting" w:hAnsi="Arabic Typesetting" w:cs="Arabic Typesetting"/>
+                <w:sz w:val="32"/>
+                <w:szCs w:val="32"/>
+              </w:rPr>
+              <w:fldChar w:fldCharType="end"/>
+            </w:r>
           </w:p>
         </w:tc>
         <w:tc>
@@ -2506,13 +3357,73 @@
           </w:tcPr>
           <w:p>
             <w:pPr>
-              <w:jc w:val="center"/>
-              <w:rPr>
-                <w:rFonts w:cs="Andalus"/>
-                <w:rtl/>
-                <w:lang w:bidi="ar-MA"/>
-              </w:rPr>
-            </w:pPr>
+              <w:bidi/>
+              <w:jc w:val="center"/>
+              <w:rPr>
+                <w:rFonts w:ascii="Arabic Typesetting" w:hAnsi="Arabic Typesetting" w:cs="Arabic Typesetting"/>
+                <w:sz w:val="32"/>
+                <w:szCs w:val="32"/>
+                <w:lang w:bidi="ar-MA"/>
+              </w:rPr>
+            </w:pPr>
+            <w:r>
+              <w:rPr>
+                <w:rFonts w:ascii="Arabic Typesetting" w:hAnsi="Arabic Typesetting" w:cs="Arabic Typesetting"/>
+                <w:sz w:val="32"/>
+                <w:szCs w:val="32"/>
+              </w:rPr>
+              <w:fldChar w:fldCharType="begin"/>
+            </w:r>
+            <w:r>
+              <w:rPr>
+                <w:rFonts w:ascii="Arabic Typesetting" w:hAnsi="Arabic Typesetting" w:cs="Arabic Typesetting"/>
+                <w:sz w:val="32"/>
+                <w:szCs w:val="32"/>
+              </w:rPr>
+              <w:instrText xml:space="preserve"> MERGEFIELD  </w:instrText>
+            </w:r>
+            <w:r>
+              <w:rPr>
+                <w:rFonts w:ascii="Arabic Typesetting" w:hAnsi="Arabic Typesetting" w:cs="Arabic Typesetting"/>
+                <w:sz w:val="32"/>
+                <w:szCs w:val="32"/>
+              </w:rPr>
+              <w:instrText>card</w:instrText>
+            </w:r>
+            <w:r>
+              <w:rPr>
+                <w:rFonts w:ascii="Arabic Typesetting" w:hAnsi="Arabic Typesetting" w:cs="Arabic Typesetting"/>
+                <w:sz w:val="32"/>
+                <w:szCs w:val="32"/>
+              </w:rPr>
+              <w:instrText xml:space="preserve">_s7   </w:instrText>
+            </w:r>
+            <w:r>
+              <w:rPr>
+                <w:rFonts w:ascii="Arabic Typesetting" w:hAnsi="Arabic Typesetting" w:cs="Arabic Typesetting"/>
+                <w:sz w:val="32"/>
+                <w:szCs w:val="32"/>
+              </w:rPr>
+              <w:fldChar w:fldCharType="separate"/>
+            </w:r>
+            <w:r>
+              <w:rPr>
+                <w:rFonts w:ascii="Arabic Typesetting" w:hAnsi="Arabic Typesetting" w:cs="Arabic Typesetting"/>
+                <w:noProof/>
+                <w:sz w:val="32"/>
+                <w:szCs w:val="32"/>
+                <w:lang w:bidi="ar-MA"/>
+              </w:rPr>
+              <w:t>«s7»</w:t>
+            </w:r>
+            <w:r>
+              <w:rPr>
+                <w:rFonts w:ascii="Arabic Typesetting" w:hAnsi="Arabic Typesetting" w:cs="Arabic Typesetting"/>
+                <w:sz w:val="32"/>
+                <w:szCs w:val="32"/>
+              </w:rPr>
+              <w:fldChar w:fldCharType="end"/>
+            </w:r>
           </w:p>
         </w:tc>
         <w:tc>
@@ -2591,12 +3502,73 @@
           </w:tcPr>
           <w:p>
             <w:pPr>
-              <w:jc w:val="center"/>
-              <w:rPr>
-                <w:rFonts w:cs="Andalus"/>
-                <w:lang w:bidi="ar-MA"/>
-              </w:rPr>
-            </w:pPr>
+              <w:bidi/>
+              <w:jc w:val="center"/>
+              <w:rPr>
+                <w:rFonts w:ascii="Arabic Typesetting" w:hAnsi="Arabic Typesetting" w:cs="Arabic Typesetting"/>
+                <w:sz w:val="32"/>
+                <w:szCs w:val="32"/>
+                <w:lang w:bidi="ar-MA"/>
+              </w:rPr>
+            </w:pPr>
+            <w:r>
+              <w:rPr>
+                <w:rFonts w:ascii="Arabic Typesetting" w:hAnsi="Arabic Typesetting" w:cs="Arabic Typesetting"/>
+                <w:sz w:val="32"/>
+                <w:szCs w:val="32"/>
+              </w:rPr>
+              <w:fldChar w:fldCharType="begin"/>
+            </w:r>
+            <w:r>
+              <w:rPr>
+                <w:rFonts w:ascii="Arabic Typesetting" w:hAnsi="Arabic Typesetting" w:cs="Arabic Typesetting"/>
+                <w:sz w:val="32"/>
+                <w:szCs w:val="32"/>
+              </w:rPr>
+              <w:instrText xml:space="preserve"> MERGEFIELD  </w:instrText>
+            </w:r>
+            <w:r>
+              <w:rPr>
+                <w:rFonts w:ascii="Arabic Typesetting" w:hAnsi="Arabic Typesetting" w:cs="Arabic Typesetting"/>
+                <w:sz w:val="32"/>
+                <w:szCs w:val="32"/>
+              </w:rPr>
+              <w:instrText>sess</w:instrText>
+            </w:r>
+            <w:r>
+              <w:rPr>
+                <w:rFonts w:ascii="Arabic Typesetting" w:hAnsi="Arabic Typesetting" w:cs="Arabic Typesetting"/>
+                <w:sz w:val="32"/>
+                <w:szCs w:val="32"/>
+              </w:rPr>
+              <w:instrText xml:space="preserve">_s7   </w:instrText>
+            </w:r>
+            <w:r>
+              <w:rPr>
+                <w:rFonts w:ascii="Arabic Typesetting" w:hAnsi="Arabic Typesetting" w:cs="Arabic Typesetting"/>
+                <w:sz w:val="32"/>
+                <w:szCs w:val="32"/>
+              </w:rPr>
+              <w:fldChar w:fldCharType="separate"/>
+            </w:r>
+            <w:r>
+              <w:rPr>
+                <w:rFonts w:ascii="Arabic Typesetting" w:hAnsi="Arabic Typesetting" w:cs="Arabic Typesetting"/>
+                <w:noProof/>
+                <w:sz w:val="32"/>
+                <w:szCs w:val="32"/>
+                <w:lang w:bidi="ar-MA"/>
+              </w:rPr>
+              <w:t>«s7»</w:t>
+            </w:r>
+            <w:r>
+              <w:rPr>
+                <w:rFonts w:ascii="Arabic Typesetting" w:hAnsi="Arabic Typesetting" w:cs="Arabic Typesetting"/>
+                <w:sz w:val="32"/>
+                <w:szCs w:val="32"/>
+              </w:rPr>
+              <w:fldChar w:fldCharType="end"/>
+            </w:r>
           </w:p>
         </w:tc>
         <w:tc>
@@ -2703,13 +3675,73 @@
           </w:tcPr>
           <w:p>
             <w:pPr>
-              <w:jc w:val="center"/>
-              <w:rPr>
-                <w:rFonts w:cs="Andalus"/>
-                <w:rtl/>
-                <w:lang w:bidi="ar-MA"/>
-              </w:rPr>
-            </w:pPr>
+              <w:bidi/>
+              <w:jc w:val="center"/>
+              <w:rPr>
+                <w:rFonts w:ascii="Arabic Typesetting" w:hAnsi="Arabic Typesetting" w:cs="Arabic Typesetting"/>
+                <w:sz w:val="32"/>
+                <w:szCs w:val="32"/>
+                <w:lang w:bidi="ar-MA"/>
+              </w:rPr>
+            </w:pPr>
+            <w:r>
+              <w:rPr>
+                <w:rFonts w:ascii="Arabic Typesetting" w:hAnsi="Arabic Typesetting" w:cs="Arabic Typesetting"/>
+                <w:sz w:val="32"/>
+                <w:szCs w:val="32"/>
+              </w:rPr>
+              <w:fldChar w:fldCharType="begin"/>
+            </w:r>
+            <w:r>
+              <w:rPr>
+                <w:rFonts w:ascii="Arabic Typesetting" w:hAnsi="Arabic Typesetting" w:cs="Arabic Typesetting"/>
+                <w:sz w:val="32"/>
+                <w:szCs w:val="32"/>
+              </w:rPr>
+              <w:instrText xml:space="preserve"> MERGEFIELD  </w:instrText>
+            </w:r>
+            <w:r>
+              <w:rPr>
+                <w:rFonts w:ascii="Arabic Typesetting" w:hAnsi="Arabic Typesetting" w:cs="Arabic Typesetting"/>
+                <w:sz w:val="32"/>
+                <w:szCs w:val="32"/>
+              </w:rPr>
+              <w:instrText>card</w:instrText>
+            </w:r>
+            <w:r>
+              <w:rPr>
+                <w:rFonts w:ascii="Arabic Typesetting" w:hAnsi="Arabic Typesetting" w:cs="Arabic Typesetting"/>
+                <w:sz w:val="32"/>
+                <w:szCs w:val="32"/>
+              </w:rPr>
+              <w:instrText xml:space="preserve">_s8   </w:instrText>
+            </w:r>
+            <w:r>
+              <w:rPr>
+                <w:rFonts w:ascii="Arabic Typesetting" w:hAnsi="Arabic Typesetting" w:cs="Arabic Typesetting"/>
+                <w:sz w:val="32"/>
+                <w:szCs w:val="32"/>
+              </w:rPr>
+              <w:fldChar w:fldCharType="separate"/>
+            </w:r>
+            <w:r>
+              <w:rPr>
+                <w:rFonts w:ascii="Arabic Typesetting" w:hAnsi="Arabic Typesetting" w:cs="Arabic Typesetting"/>
+                <w:noProof/>
+                <w:sz w:val="32"/>
+                <w:szCs w:val="32"/>
+                <w:lang w:bidi="ar-MA"/>
+              </w:rPr>
+              <w:t>«s8»</w:t>
+            </w:r>
+            <w:r>
+              <w:rPr>
+                <w:rFonts w:ascii="Arabic Typesetting" w:hAnsi="Arabic Typesetting" w:cs="Arabic Typesetting"/>
+                <w:sz w:val="32"/>
+                <w:szCs w:val="32"/>
+              </w:rPr>
+              <w:fldChar w:fldCharType="end"/>
+            </w:r>
           </w:p>
         </w:tc>
         <w:tc>
@@ -2788,12 +3820,73 @@
           </w:tcPr>
           <w:p>
             <w:pPr>
-              <w:jc w:val="center"/>
-              <w:rPr>
-                <w:rFonts w:cs="Andalus"/>
-                <w:lang w:bidi="ar-MA"/>
-              </w:rPr>
-            </w:pPr>
+              <w:bidi/>
+              <w:jc w:val="center"/>
+              <w:rPr>
+                <w:rFonts w:ascii="Arabic Typesetting" w:hAnsi="Arabic Typesetting" w:cs="Arabic Typesetting"/>
+                <w:sz w:val="32"/>
+                <w:szCs w:val="32"/>
+                <w:lang w:bidi="ar-MA"/>
+              </w:rPr>
+            </w:pPr>
+            <w:r>
+              <w:rPr>
+                <w:rFonts w:ascii="Arabic Typesetting" w:hAnsi="Arabic Typesetting" w:cs="Arabic Typesetting"/>
+                <w:sz w:val="32"/>
+                <w:szCs w:val="32"/>
+              </w:rPr>
+              <w:fldChar w:fldCharType="begin"/>
+            </w:r>
+            <w:r>
+              <w:rPr>
+                <w:rFonts w:ascii="Arabic Typesetting" w:hAnsi="Arabic Typesetting" w:cs="Arabic Typesetting"/>
+                <w:sz w:val="32"/>
+                <w:szCs w:val="32"/>
+              </w:rPr>
+              <w:instrText xml:space="preserve"> MERGEFIELD  </w:instrText>
+            </w:r>
+            <w:r>
+              <w:rPr>
+                <w:rFonts w:ascii="Arabic Typesetting" w:hAnsi="Arabic Typesetting" w:cs="Arabic Typesetting"/>
+                <w:sz w:val="32"/>
+                <w:szCs w:val="32"/>
+              </w:rPr>
+              <w:instrText>sess</w:instrText>
+            </w:r>
+            <w:r>
+              <w:rPr>
+                <w:rFonts w:ascii="Arabic Typesetting" w:hAnsi="Arabic Typesetting" w:cs="Arabic Typesetting"/>
+                <w:sz w:val="32"/>
+                <w:szCs w:val="32"/>
+              </w:rPr>
+              <w:instrText xml:space="preserve">_s8   </w:instrText>
+            </w:r>
+            <w:r>
+              <w:rPr>
+                <w:rFonts w:ascii="Arabic Typesetting" w:hAnsi="Arabic Typesetting" w:cs="Arabic Typesetting"/>
+                <w:sz w:val="32"/>
+                <w:szCs w:val="32"/>
+              </w:rPr>
+              <w:fldChar w:fldCharType="separate"/>
+            </w:r>
+            <w:r>
+              <w:rPr>
+                <w:rFonts w:ascii="Arabic Typesetting" w:hAnsi="Arabic Typesetting" w:cs="Arabic Typesetting"/>
+                <w:noProof/>
+                <w:sz w:val="32"/>
+                <w:szCs w:val="32"/>
+                <w:lang w:bidi="ar-MA"/>
+              </w:rPr>
+              <w:t>«s8»</w:t>
+            </w:r>
+            <w:r>
+              <w:rPr>
+                <w:rFonts w:ascii="Arabic Typesetting" w:hAnsi="Arabic Typesetting" w:cs="Arabic Typesetting"/>
+                <w:sz w:val="32"/>
+                <w:szCs w:val="32"/>
+              </w:rPr>
+              <w:fldChar w:fldCharType="end"/>
+            </w:r>
           </w:p>
         </w:tc>
         <w:tc>
@@ -2900,13 +3993,73 @@
           </w:tcPr>
           <w:p>
             <w:pPr>
-              <w:jc w:val="center"/>
-              <w:rPr>
-                <w:rFonts w:cs="Andalus"/>
-                <w:rtl/>
-                <w:lang w:bidi="ar-MA"/>
-              </w:rPr>
-            </w:pPr>
+              <w:bidi/>
+              <w:ind w:right="120"/>
+              <w:jc w:val="center"/>
+              <w:rPr>
+                <w:sz w:val="32"/>
+                <w:szCs w:val="32"/>
+                <w:lang w:bidi="ar-MA"/>
+              </w:rPr>
+            </w:pPr>
+            <w:r>
+              <w:rPr>
+                <w:rFonts w:ascii="Arabic Typesetting" w:hAnsi="Arabic Typesetting" w:cs="Arabic Typesetting"/>
+                <w:sz w:val="32"/>
+                <w:szCs w:val="32"/>
+              </w:rPr>
+              <w:fldChar w:fldCharType="begin"/>
+            </w:r>
+            <w:r>
+              <w:rPr>
+                <w:rFonts w:ascii="Arabic Typesetting" w:hAnsi="Arabic Typesetting" w:cs="Arabic Typesetting"/>
+                <w:sz w:val="32"/>
+                <w:szCs w:val="32"/>
+              </w:rPr>
+              <w:instrText xml:space="preserve"> MERGEFIELD  </w:instrText>
+            </w:r>
+            <w:r>
+              <w:rPr>
+                <w:rFonts w:ascii="Arabic Typesetting" w:hAnsi="Arabic Typesetting" w:cs="Arabic Typesetting"/>
+                <w:sz w:val="32"/>
+                <w:szCs w:val="32"/>
+              </w:rPr>
+              <w:instrText>card</w:instrText>
+            </w:r>
+            <w:r>
+              <w:rPr>
+                <w:rFonts w:ascii="Arabic Typesetting" w:hAnsi="Arabic Typesetting" w:cs="Arabic Typesetting"/>
+                <w:sz w:val="32"/>
+                <w:szCs w:val="32"/>
+              </w:rPr>
+              <w:instrText xml:space="preserve">_s9   </w:instrText>
+            </w:r>
+            <w:r>
+              <w:rPr>
+                <w:rFonts w:ascii="Arabic Typesetting" w:hAnsi="Arabic Typesetting" w:cs="Arabic Typesetting"/>
+                <w:sz w:val="32"/>
+                <w:szCs w:val="32"/>
+              </w:rPr>
+              <w:fldChar w:fldCharType="separate"/>
+            </w:r>
+            <w:r>
+              <w:rPr>
+                <w:rFonts w:ascii="Arabic Typesetting" w:hAnsi="Arabic Typesetting" w:cs="Arabic Typesetting"/>
+                <w:noProof/>
+                <w:sz w:val="32"/>
+                <w:szCs w:val="32"/>
+                <w:lang w:bidi="ar-MA"/>
+              </w:rPr>
+              <w:t>«s8»</w:t>
+            </w:r>
+            <w:r>
+              <w:rPr>
+                <w:rFonts w:ascii="Arabic Typesetting" w:hAnsi="Arabic Typesetting" w:cs="Arabic Typesetting"/>
+                <w:sz w:val="32"/>
+                <w:szCs w:val="32"/>
+              </w:rPr>
+              <w:fldChar w:fldCharType="end"/>
+            </w:r>
           </w:p>
         </w:tc>
         <w:tc>
@@ -2985,12 +4138,73 @@
           </w:tcPr>
           <w:p>
             <w:pPr>
-              <w:jc w:val="center"/>
-              <w:rPr>
-                <w:rFonts w:cs="Andalus"/>
-                <w:lang w:bidi="ar-MA"/>
-              </w:rPr>
-            </w:pPr>
+              <w:bidi/>
+              <w:ind w:right="120"/>
+              <w:jc w:val="center"/>
+              <w:rPr>
+                <w:sz w:val="32"/>
+                <w:szCs w:val="32"/>
+                <w:lang w:bidi="ar-MA"/>
+              </w:rPr>
+            </w:pPr>
+            <w:r>
+              <w:rPr>
+                <w:rFonts w:ascii="Arabic Typesetting" w:hAnsi="Arabic Typesetting" w:cs="Arabic Typesetting"/>
+                <w:sz w:val="32"/>
+                <w:szCs w:val="32"/>
+              </w:rPr>
+              <w:fldChar w:fldCharType="begin"/>
+            </w:r>
+            <w:r>
+              <w:rPr>
+                <w:rFonts w:ascii="Arabic Typesetting" w:hAnsi="Arabic Typesetting" w:cs="Arabic Typesetting"/>
+                <w:sz w:val="32"/>
+                <w:szCs w:val="32"/>
+              </w:rPr>
+              <w:instrText xml:space="preserve"> MERGEFIELD  </w:instrText>
+            </w:r>
+            <w:r>
+              <w:rPr>
+                <w:rFonts w:ascii="Arabic Typesetting" w:hAnsi="Arabic Typesetting" w:cs="Arabic Typesetting"/>
+                <w:sz w:val="32"/>
+                <w:szCs w:val="32"/>
+              </w:rPr>
+              <w:instrText>sess</w:instrText>
+            </w:r>
+            <w:r>
+              <w:rPr>
+                <w:rFonts w:ascii="Arabic Typesetting" w:hAnsi="Arabic Typesetting" w:cs="Arabic Typesetting"/>
+                <w:sz w:val="32"/>
+                <w:szCs w:val="32"/>
+              </w:rPr>
+              <w:instrText xml:space="preserve">_s9   </w:instrText>
+            </w:r>
+            <w:r>
+              <w:rPr>
+                <w:rFonts w:ascii="Arabic Typesetting" w:hAnsi="Arabic Typesetting" w:cs="Arabic Typesetting"/>
+                <w:sz w:val="32"/>
+                <w:szCs w:val="32"/>
+              </w:rPr>
+              <w:fldChar w:fldCharType="separate"/>
+            </w:r>
+            <w:r>
+              <w:rPr>
+                <w:rFonts w:ascii="Arabic Typesetting" w:hAnsi="Arabic Typesetting" w:cs="Arabic Typesetting"/>
+                <w:noProof/>
+                <w:sz w:val="32"/>
+                <w:szCs w:val="32"/>
+                <w:lang w:bidi="ar-MA"/>
+              </w:rPr>
+              <w:t>«s8»</w:t>
+            </w:r>
+            <w:r>
+              <w:rPr>
+                <w:rFonts w:ascii="Arabic Typesetting" w:hAnsi="Arabic Typesetting" w:cs="Arabic Typesetting"/>
+                <w:sz w:val="32"/>
+                <w:szCs w:val="32"/>
+              </w:rPr>
+              <w:fldChar w:fldCharType="end"/>
+            </w:r>
           </w:p>
         </w:tc>
         <w:tc>
@@ -3199,7 +4413,6 @@
           <w:lang w:bidi="ar-MA"/>
         </w:rPr>
       </w:pPr>
-      <w:proofErr w:type="gramStart"/>
       <w:r>
         <w:rPr>
           <w:rFonts w:cs="arabswell_1" w:hint="cs"/>
@@ -3212,7 +4425,6 @@
         </w:rPr>
         <w:t>ملاحظات :</w:t>
       </w:r>
-      <w:proofErr w:type="gramEnd"/>
       <w:r>
         <w:rPr>
           <w:rFonts w:hint="cs"/>
@@ -3259,64 +4471,13 @@
     </w:p>
     <w:p>
       <w:pPr>
-        <w:jc w:val="right"/>
         <w:rPr>
           <w:lang w:bidi="ar-MA"/>
         </w:rPr>
       </w:pPr>
     </w:p>
-    <w:p>
-      <w:pPr>
-        <w:rPr>
-          <w:sz w:val="20"/>
-          <w:szCs w:val="20"/>
-          <w:rtl/>
-          <w:lang w:bidi="ar-MA"/>
-        </w:rPr>
-      </w:pPr>
-      <w:r>
-        <w:rPr>
-          <w:sz w:val="20"/>
-          <w:szCs w:val="20"/>
-          <w:lang w:bidi="ar-MA"/>
-        </w:rPr>
-        <w:fldChar w:fldCharType="begin"/>
-      </w:r>
-      <w:r>
-        <w:rPr>
-          <w:sz w:val="20"/>
-          <w:szCs w:val="20"/>
-          <w:lang w:bidi="ar-MA"/>
-        </w:rPr>
-        <w:instrText xml:space="preserve"> PAGE  \* Arabic   </w:instrText>
-      </w:r>
-      <w:r>
-        <w:rPr>
-          <w:sz w:val="20"/>
-          <w:szCs w:val="20"/>
-          <w:lang w:bidi="ar-MA"/>
-        </w:rPr>
-        <w:fldChar w:fldCharType="separate"/>
-      </w:r>
-      <w:r>
-        <w:rPr>
-          <w:noProof/>
-          <w:sz w:val="20"/>
-          <w:szCs w:val="20"/>
-          <w:lang w:bidi="ar-MA"/>
-        </w:rPr>
-        <w:t>1</w:t>
-      </w:r>
-      <w:r>
-        <w:rPr>
-          <w:sz w:val="20"/>
-          <w:szCs w:val="20"/>
-          <w:lang w:bidi="ar-MA"/>
-        </w:rPr>
-        <w:fldChar w:fldCharType="end"/>
-      </w:r>
-    </w:p>
     <w:sectPr>
+      <w:footerReference w:type="default" r:id="rId6"/>
       <w:pgSz w:w="11906" w:h="16838"/>
       <w:pgMar w:top="180" w:right="926" w:bottom="539" w:left="900" w:header="708" w:footer="708" w:gutter="0"/>
       <w:cols w:space="708"/>
@@ -3324,6 +4485,99 @@
     </w:sectPr>
   </w:body>
 </w:document>
+</file>
+
+<file path=word/endnotes.xml><?xml version="1.0" encoding="utf-8"?>
+<w:endnotes xmlns:ve="http://schemas.openxmlformats.org/markup-compatibility/2006" xmlns:o="urn:schemas-microsoft-com:office:office" xmlns:r="http://schemas.openxmlformats.org/officeDocument/2006/relationships" xmlns:m="http://schemas.openxmlformats.org/officeDocument/2006/math" xmlns:v="urn:schemas-microsoft-com:vml" xmlns:wp="http://schemas.openxmlformats.org/drawingml/2006/wordprocessingDrawing" xmlns:w10="urn:schemas-microsoft-com:office:word" xmlns:w="http://schemas.openxmlformats.org/wordprocessingml/2006/main" xmlns:wne="http://schemas.microsoft.com/office/word/2006/wordml">
+  <w:endnote w:type="separator" w:id="0">
+    <w:p>
+      <w:r>
+        <w:separator/>
+      </w:r>
+    </w:p>
+  </w:endnote>
+  <w:endnote w:type="continuationSeparator" w:id="1">
+    <w:p>
+      <w:r>
+        <w:continuationSeparator/>
+      </w:r>
+    </w:p>
+  </w:endnote>
+</w:endnotes>
+</file>
+
+<file path=word/footer1.xml><?xml version="1.0" encoding="utf-8"?>
+<w:ftr xmlns:ve="http://schemas.openxmlformats.org/markup-compatibility/2006" xmlns:o="urn:schemas-microsoft-com:office:office" xmlns:r="http://schemas.openxmlformats.org/officeDocument/2006/relationships" xmlns:m="http://schemas.openxmlformats.org/officeDocument/2006/math" xmlns:v="urn:schemas-microsoft-com:vml" xmlns:wp="http://schemas.openxmlformats.org/drawingml/2006/wordprocessingDrawing" xmlns:w10="urn:schemas-microsoft-com:office:word" xmlns:w="http://schemas.openxmlformats.org/wordprocessingml/2006/main" xmlns:wne="http://schemas.microsoft.com/office/word/2006/wordml">
+  <w:p>
+    <w:pPr>
+      <w:rPr>
+        <w:sz w:val="20"/>
+        <w:szCs w:val="20"/>
+        <w:lang w:bidi="ar-MA"/>
+      </w:rPr>
+    </w:pPr>
+    <w:r>
+      <w:rPr>
+        <w:sz w:val="20"/>
+        <w:szCs w:val="20"/>
+        <w:lang w:bidi="ar-MA"/>
+      </w:rPr>
+      <w:fldChar w:fldCharType="begin"/>
+    </w:r>
+    <w:r>
+      <w:rPr>
+        <w:sz w:val="20"/>
+        <w:szCs w:val="20"/>
+        <w:lang w:bidi="ar-MA"/>
+      </w:rPr>
+      <w:instrText xml:space="preserve"> PAGE  \* Arabic   </w:instrText>
+    </w:r>
+    <w:r>
+      <w:rPr>
+        <w:sz w:val="20"/>
+        <w:szCs w:val="20"/>
+        <w:lang w:bidi="ar-MA"/>
+      </w:rPr>
+      <w:fldChar w:fldCharType="separate"/>
+    </w:r>
+    <w:r>
+      <w:rPr>
+        <w:noProof/>
+        <w:sz w:val="20"/>
+        <w:szCs w:val="20"/>
+        <w:lang w:bidi="ar-MA"/>
+      </w:rPr>
+      <w:t>1</w:t>
+    </w:r>
+    <w:r>
+      <w:rPr>
+        <w:sz w:val="20"/>
+        <w:szCs w:val="20"/>
+        <w:lang w:bidi="ar-MA"/>
+      </w:rPr>
+      <w:fldChar w:fldCharType="end"/>
+    </w:r>
+  </w:p>
+</w:ftr>
+</file>
+
+<file path=word/footnotes.xml><?xml version="1.0" encoding="utf-8"?>
+<w:footnotes xmlns:ve="http://schemas.openxmlformats.org/markup-compatibility/2006" xmlns:o="urn:schemas-microsoft-com:office:office" xmlns:r="http://schemas.openxmlformats.org/officeDocument/2006/relationships" xmlns:m="http://schemas.openxmlformats.org/officeDocument/2006/math" xmlns:v="urn:schemas-microsoft-com:vml" xmlns:wp="http://schemas.openxmlformats.org/drawingml/2006/wordprocessingDrawing" xmlns:w10="urn:schemas-microsoft-com:office:word" xmlns:w="http://schemas.openxmlformats.org/wordprocessingml/2006/main" xmlns:wne="http://schemas.microsoft.com/office/word/2006/wordml">
+  <w:footnote w:type="separator" w:id="0">
+    <w:p>
+      <w:r>
+        <w:separator/>
+      </w:r>
+    </w:p>
+  </w:footnote>
+  <w:footnote w:type="continuationSeparator" w:id="1">
+    <w:p>
+      <w:r>
+        <w:continuationSeparator/>
+      </w:r>
+    </w:p>
+  </w:footnote>
+</w:footnotes>
 </file>
 
 <file path=word/styles.xml><?xml version="1.0" encoding="utf-8"?>
@@ -3524,6 +4778,52 @@
         <w:right w:w="108" w:type="dxa"/>
       </w:tblCellMar>
     </w:tblPr>
+  </w:style>
+  <w:style w:type="paragraph" w:styleId="En-tte">
+    <w:name w:val="header"/>
+    <w:basedOn w:val="Normal"/>
+    <w:link w:val="En-tteCar"/>
+    <w:rsid w:val="000D75E8"/>
+    <w:pPr>
+      <w:tabs>
+        <w:tab w:val="center" w:pos="4153"/>
+        <w:tab w:val="right" w:pos="8306"/>
+      </w:tabs>
+    </w:pPr>
+  </w:style>
+  <w:style w:type="character" w:customStyle="1" w:styleId="En-tteCar">
+    <w:name w:val="En-tête Car"/>
+    <w:basedOn w:val="Policepardfaut"/>
+    <w:link w:val="En-tte"/>
+    <w:rsid w:val="000D75E8"/>
+    <w:rPr>
+      <w:sz w:val="24"/>
+      <w:szCs w:val="24"/>
+      <w:lang w:val="fr-FR" w:eastAsia="zh-CN"/>
+    </w:rPr>
+  </w:style>
+  <w:style w:type="paragraph" w:styleId="Pieddepage">
+    <w:name w:val="footer"/>
+    <w:basedOn w:val="Normal"/>
+    <w:link w:val="PieddepageCar"/>
+    <w:rsid w:val="000D75E8"/>
+    <w:pPr>
+      <w:tabs>
+        <w:tab w:val="center" w:pos="4153"/>
+        <w:tab w:val="right" w:pos="8306"/>
+      </w:tabs>
+    </w:pPr>
+  </w:style>
+  <w:style w:type="character" w:customStyle="1" w:styleId="PieddepageCar">
+    <w:name w:val="Pied de page Car"/>
+    <w:basedOn w:val="Policepardfaut"/>
+    <w:link w:val="Pieddepage"/>
+    <w:rsid w:val="000D75E8"/>
+    <w:rPr>
+      <w:sz w:val="24"/>
+      <w:szCs w:val="24"/>
+      <w:lang w:val="fr-FR" w:eastAsia="zh-CN"/>
+    </w:rPr>
   </w:style>
 </w:styles>
 </file>

</xml_diff>